<commit_message>
report templates changed. part 1
</commit_message>
<xml_diff>
--- a/template/BP 2004/BP2004_GMS_Halbjahr_Lernentwicklungsbericht.docx
+++ b/template/BP 2004/BP2004_GMS_Halbjahr_Lernentwicklungsbericht.docx
@@ -3069,12 +3069,11 @@
               <w:dropDownList>
                 <w:listItem w:displayText="Bitte die Niveaustufe auswählen" w:value="Bitte die Niveaustufe auswählen"/>
                 <w:listItem w:displayText="   " w:value="   "/>
-                <w:listItem w:displayText="Niveau G" w:value="Niveau G"/>
-                <w:listItem w:displayText="Niveau M" w:value="Niveau M"/>
-                <w:listItem w:displayText="Niveau E" w:value="Niveau E"/>
+                <w:listItem w:displayText="Niveau G / M / E" w:value="Niveau G / M / E"/>
                 <w:listItem w:displayText="zieldifferenter Unterricht" w:value="zieldifferenter Unterricht"/>
               </w:dropDownList>
             </w:sdtPr>
+            <w:sdtEndPr/>
             <w:sdtContent>
               <w:p>
                 <w:pPr>
@@ -3296,16 +3295,14 @@
               <w:rPr>
                 <w:rFonts w:ascii="Arial" w:hAnsi="Arial" w:cs="Arial"/>
               </w:rPr>
-              <w:id w:val="-843158503"/>
+              <w:id w:val="62449321"/>
               <w:placeholder>
-                <w:docPart w:val="731BEA0347994A909EF8DC91856EB8A0"/>
+                <w:docPart w:val="446B63C210514BE68EB829F1AE144B4F"/>
               </w:placeholder>
               <w:dropDownList>
                 <w:listItem w:displayText="Bitte die Niveaustufe auswählen" w:value="Bitte die Niveaustufe auswählen"/>
                 <w:listItem w:displayText="   " w:value="   "/>
-                <w:listItem w:displayText="Niveau G" w:value="Niveau G"/>
-                <w:listItem w:displayText="Niveau M" w:value="Niveau M"/>
-                <w:listItem w:displayText="Niveau E" w:value="Niveau E"/>
+                <w:listItem w:displayText="Niveau G / M / E" w:value="Niveau G / M / E"/>
                 <w:listItem w:displayText="zieldifferenter Unterricht" w:value="zieldifferenter Unterricht"/>
               </w:dropDownList>
             </w:sdtPr>
@@ -3496,7 +3493,6 @@
               </w:rPr>
               <w:fldChar w:fldCharType="separate"/>
             </w:r>
-            <w:bookmarkStart w:id="13" w:name="_GoBack"/>
             <w:r>
               <w:rPr>
                 <w:rFonts w:ascii="Arial" w:hAnsi="Arial" w:cs="Arial"/>
@@ -3504,7 +3500,6 @@
               </w:rPr>
               <w:t>${sport}</w:t>
             </w:r>
-            <w:bookmarkEnd w:id="13"/>
             <w:r>
               <w:rPr>
                 <w:rFonts w:ascii="Arial" w:hAnsi="Arial" w:cs="Arial"/>
@@ -3533,16 +3528,14 @@
               <w:rPr>
                 <w:rFonts w:ascii="Arial" w:hAnsi="Arial" w:cs="Arial"/>
               </w:rPr>
-              <w:id w:val="970945863"/>
+              <w:id w:val="-354348204"/>
               <w:placeholder>
-                <w:docPart w:val="9B2753B7902041FD84D92917EA4E172E"/>
+                <w:docPart w:val="4072384D35B7421587FFD84C6FED7AE2"/>
               </w:placeholder>
               <w:dropDownList>
                 <w:listItem w:displayText="Bitte die Niveaustufe auswählen" w:value="Bitte die Niveaustufe auswählen"/>
                 <w:listItem w:displayText="   " w:value="   "/>
-                <w:listItem w:displayText="Niveau G" w:value="Niveau G"/>
-                <w:listItem w:displayText="Niveau M" w:value="Niveau M"/>
-                <w:listItem w:displayText="Niveau E" w:value="Niveau E"/>
+                <w:listItem w:displayText="Niveau G / M / E" w:value="Niveau G / M / E"/>
                 <w:listItem w:displayText="zieldifferenter Unterricht" w:value="zieldifferenter Unterricht"/>
               </w:dropDownList>
             </w:sdtPr>
@@ -4569,7 +4562,7 @@
                 </w:ffData>
               </w:fldChar>
             </w:r>
-            <w:bookmarkStart w:id="14" w:name="Text3"/>
+            <w:bookmarkStart w:id="13" w:name="Text3"/>
             <w:r>
               <w:rPr>
                 <w:rFonts w:ascii="Arial" w:hAnsi="Arial" w:cs="Arial"/>
@@ -4604,7 +4597,7 @@
               </w:rPr>
               <w:fldChar w:fldCharType="end"/>
             </w:r>
-            <w:bookmarkEnd w:id="14"/>
+            <w:bookmarkEnd w:id="13"/>
           </w:p>
         </w:tc>
         <w:tc>
@@ -5206,23 +5199,7 @@
         <w:rFonts w:ascii="Arial" w:hAnsi="Arial" w:cs="Arial"/>
         <w:szCs w:val="22"/>
       </w:rPr>
-      <w:t>${</w:t>
-    </w:r>
-    <w:proofErr w:type="spellStart"/>
-    <w:r>
-      <w:rPr>
-        <w:rFonts w:ascii="Arial" w:hAnsi="Arial" w:cs="Arial"/>
-        <w:szCs w:val="22"/>
-      </w:rPr>
-      <w:t>year</w:t>
-    </w:r>
-    <w:proofErr w:type="spellEnd"/>
-    <w:r>
-      <w:rPr>
-        <w:rFonts w:ascii="Arial" w:hAnsi="Arial" w:cs="Arial"/>
-        <w:szCs w:val="22"/>
-      </w:rPr>
-      <w:t>}</w:t>
+      <w:t>${year}</w:t>
     </w:r>
   </w:p>
 </w:hdr>
@@ -7267,7 +7244,7 @@
     </w:docPart>
     <w:docPart>
       <w:docPartPr>
-        <w:name w:val="731BEA0347994A909EF8DC91856EB8A0"/>
+        <w:name w:val="446B63C210514BE68EB829F1AE144B4F"/>
         <w:category>
           <w:name w:val="Общие"/>
           <w:gallery w:val="placeholder"/>
@@ -7278,12 +7255,12 @@
         <w:behaviors>
           <w:behavior w:val="content"/>
         </w:behaviors>
-        <w:guid w:val="{DCDEF782-2448-4EA9-84CC-F28886592B4C}"/>
+        <w:guid w:val="{03F4E1E6-72EA-4B6C-BF98-041CC7E771A6}"/>
       </w:docPartPr>
       <w:docPartBody>
         <w:p>
           <w:pPr>
-            <w:pStyle w:val="731BEA0347994A909EF8DC91856EB8A0"/>
+            <w:pStyle w:val="446B63C210514BE68EB829F1AE144B4F"/>
           </w:pPr>
           <w:r>
             <w:rPr>
@@ -7332,7 +7309,7 @@
     </w:docPart>
     <w:docPart>
       <w:docPartPr>
-        <w:name w:val="9B2753B7902041FD84D92917EA4E172E"/>
+        <w:name w:val="4072384D35B7421587FFD84C6FED7AE2"/>
         <w:category>
           <w:name w:val="Общие"/>
           <w:gallery w:val="placeholder"/>
@@ -7343,12 +7320,12 @@
         <w:behaviors>
           <w:behavior w:val="content"/>
         </w:behaviors>
-        <w:guid w:val="{DD2ED890-2E0D-4C05-B14B-92669428F06E}"/>
+        <w:guid w:val="{AB1637EE-C637-4978-995E-943DE954050A}"/>
       </w:docPartPr>
       <w:docPartBody>
         <w:p>
           <w:pPr>
-            <w:pStyle w:val="9B2753B7902041FD84D92917EA4E172E"/>
+            <w:pStyle w:val="4072384D35B7421587FFD84C6FED7AE2"/>
           </w:pPr>
           <w:r>
             <w:rPr>
@@ -7486,7 +7463,9 @@
     <w:rsidRoot w:val="00817E61"/>
     <w:rsid w:val="00030D99"/>
     <w:rsid w:val="00205C1F"/>
+    <w:rsid w:val="003044B3"/>
     <w:rsid w:val="00817E61"/>
+    <w:rsid w:val="00896552"/>
     <w:rsid w:val="009B249D"/>
     <w:rsid w:val="00D45DD6"/>
   </w:rsids>
@@ -7941,7 +7920,7 @@
     <w:basedOn w:val="a0"/>
     <w:uiPriority w:val="99"/>
     <w:semiHidden/>
-    <w:rsid w:val="00205C1F"/>
+    <w:rsid w:val="00896552"/>
     <w:rPr>
       <w:color w:val="808080"/>
     </w:rPr>
@@ -8044,6 +8023,20 @@
   <w:style w:type="paragraph" w:customStyle="1" w:styleId="9B2753B7902041FD84D92917EA4E172E">
     <w:name w:val="9B2753B7902041FD84D92917EA4E172E"/>
     <w:rsid w:val="00205C1F"/>
+    <w:rPr>
+      <w:lang w:val="ru-UA" w:eastAsia="ru-UA"/>
+    </w:rPr>
+  </w:style>
+  <w:style w:type="paragraph" w:customStyle="1" w:styleId="446B63C210514BE68EB829F1AE144B4F">
+    <w:name w:val="446B63C210514BE68EB829F1AE144B4F"/>
+    <w:rsid w:val="00896552"/>
+    <w:rPr>
+      <w:lang w:val="ru-UA" w:eastAsia="ru-UA"/>
+    </w:rPr>
+  </w:style>
+  <w:style w:type="paragraph" w:customStyle="1" w:styleId="4072384D35B7421587FFD84C6FED7AE2">
+    <w:name w:val="4072384D35B7421587FFD84C6FED7AE2"/>
+    <w:rsid w:val="00896552"/>
     <w:rPr>
       <w:lang w:val="ru-UA" w:eastAsia="ru-UA"/>
     </w:rPr>
@@ -8348,7 +8341,7 @@
 </file>
 
 <file path=customXml/itemProps1.xml><?xml version="1.0" encoding="utf-8"?>
-<ds:datastoreItem xmlns:ds="http://schemas.openxmlformats.org/officeDocument/2006/customXml" ds:itemID="{53D37F76-7705-439C-9C61-17F574796B37}">
+<ds:datastoreItem xmlns:ds="http://schemas.openxmlformats.org/officeDocument/2006/customXml" ds:itemID="{C6A6A9E6-A0F9-462E-9998-1E34B1E7A332}">
   <ds:schemaRefs>
     <ds:schemaRef ds:uri="http://schemas.openxmlformats.org/officeDocument/2006/bibliography"/>
   </ds:schemaRefs>

</xml_diff>

<commit_message>
small bug in Religion for reports
</commit_message>
<xml_diff>
--- a/template/BP 2004/BP2004_GMS_Halbjahr_Lernentwicklungsbericht.docx
+++ b/template/BP 2004/BP2004_GMS_Halbjahr_Lernentwicklungsbericht.docx
@@ -1226,7 +1226,7 @@
                   <w:listItem w:displayText="Religionslehre (jd)" w:value="Religionslehre (jd)"/>
                   <w:listItem w:displayText="Religionslehre (alev)" w:value="Religionslehre (alev)"/>
                   <w:listItem w:displayText="Religionslehre (isl)" w:value="Religionslehre (isl)"/>
-                  <w:listItem w:displayText="Ethik " w:value="Ethik "/>
+                  <w:listItem w:displayText="Ethik" w:value="Ethik"/>
                   <w:listItem w:displayText="   " w:value="   "/>
                 </w:dropDownList>
               </w:sdtPr>
@@ -1237,7 +1237,7 @@
                     <w:rFonts w:ascii="Arial" w:hAnsi="Arial" w:cs="Arial"/>
                     <w:b/>
                   </w:rPr>
-                  <w:t xml:space="preserve">Ethik </w:t>
+                  <w:t>Ethik</w:t>
                 </w:r>
               </w:sdtContent>
             </w:sdt>
@@ -3306,6 +3306,7 @@
                 <w:listItem w:displayText="zieldifferenter Unterricht" w:value="zieldifferenter Unterricht"/>
               </w:dropDownList>
             </w:sdtPr>
+            <w:sdtEndPr/>
             <w:sdtContent>
               <w:p>
                 <w:pPr>
@@ -3539,6 +3540,7 @@
                 <w:listItem w:displayText="zieldifferenter Unterricht" w:value="zieldifferenter Unterricht"/>
               </w:dropDownList>
             </w:sdtPr>
+            <w:sdtEndPr/>
             <w:sdtContent>
               <w:p>
                 <w:pPr>
@@ -7462,12 +7464,14 @@
   <w:rsids>
     <w:rsidRoot w:val="00817E61"/>
     <w:rsid w:val="00030D99"/>
+    <w:rsid w:val="000D23E1"/>
     <w:rsid w:val="00205C1F"/>
     <w:rsid w:val="003044B3"/>
     <w:rsid w:val="00817E61"/>
     <w:rsid w:val="00896552"/>
     <w:rsid w:val="009B249D"/>
     <w:rsid w:val="00D45DD6"/>
+    <w:rsid w:val="00E53FD2"/>
   </w:rsids>
   <m:mathPr>
     <m:mathFont m:val="Cambria Math"/>
@@ -8341,7 +8345,7 @@
 </file>
 
 <file path=customXml/itemProps1.xml><?xml version="1.0" encoding="utf-8"?>
-<ds:datastoreItem xmlns:ds="http://schemas.openxmlformats.org/officeDocument/2006/customXml" ds:itemID="{C6A6A9E6-A0F9-462E-9998-1E34B1E7A332}">
+<ds:datastoreItem xmlns:ds="http://schemas.openxmlformats.org/officeDocument/2006/customXml" ds:itemID="{665A6097-973B-49AB-A5F3-740472BAAECA}">
   <ds:schemaRefs>
     <ds:schemaRef ds:uri="http://schemas.openxmlformats.org/officeDocument/2006/bibliography"/>
   </ds:schemaRefs>

</xml_diff>

<commit_message>
limits: BP 2004 GMS Zeugnis 1.HJ, BP 2016 GMS Zeugnis 1.HJ
</commit_message>
<xml_diff>
--- a/template/BP 2004/BP2004_GMS_Halbjahr_Lernentwicklungsbericht.docx
+++ b/template/BP 2004/BP2004_GMS_Halbjahr_Lernentwicklungsbericht.docx
@@ -944,7 +944,8 @@
                   <w:enabled/>
                   <w:calcOnExit w:val="0"/>
                   <w:textInput>
-                    <w:maxLength w:val="573"/>
+                    <w:default w:val="${lern_und_sozialverhalten}"/>
+                    <w:maxLength w:val="720"/>
                   </w:textInput>
                 </w:ffData>
               </w:fldChar>
@@ -1311,7 +1312,8 @@
                   <w:enabled/>
                   <w:calcOnExit w:val="0"/>
                   <w:textInput>
-                    <w:maxLength w:val="427"/>
+                    <w:default w:val="${religion}"/>
+                    <w:maxLength w:val="600"/>
                   </w:textInput>
                 </w:ffData>
               </w:fldChar>
@@ -1561,7 +1563,8 @@
                   <w:enabled/>
                   <w:calcOnExit w:val="0"/>
                   <w:textInput>
-                    <w:maxLength w:val="427"/>
+                    <w:default w:val="${deutsch}"/>
+                    <w:maxLength w:val="600"/>
                   </w:textInput>
                 </w:ffData>
               </w:fldChar>
@@ -1808,7 +1811,8 @@
                   <w:enabled/>
                   <w:calcOnExit w:val="0"/>
                   <w:textInput>
-                    <w:maxLength w:val="427"/>
+                    <w:default w:val="${mathematik}"/>
+                    <w:maxLength w:val="600"/>
                   </w:textInput>
                 </w:ffData>
               </w:fldChar>
@@ -2070,7 +2074,8 @@
                   <w:enabled/>
                   <w:calcOnExit w:val="0"/>
                   <w:textInput>
-                    <w:maxLength w:val="427"/>
+                    <w:default w:val="${englisch}"/>
+                    <w:maxLength w:val="600"/>
                   </w:textInput>
                 </w:ffData>
               </w:fldChar>
@@ -2338,7 +2343,8 @@
                   <w:enabled/>
                   <w:calcOnExit w:val="0"/>
                   <w:textInput>
-                    <w:maxLength w:val="427"/>
+                    <w:default w:val="${erdkunde_wirtschaftskunde_gemeinschaftskunde}"/>
+                    <w:maxLength w:val="600"/>
                   </w:textInput>
                 </w:ffData>
               </w:fldChar>
@@ -2606,7 +2612,8 @@
                   <w:enabled/>
                   <w:calcOnExit w:val="0"/>
                   <w:textInput>
-                    <w:maxLength w:val="427"/>
+                    <w:default w:val="${naturwissenschaftliches_arbeiten}"/>
+                    <w:maxLength w:val="600"/>
                   </w:textInput>
                 </w:ffData>
               </w:fldChar>
@@ -2853,7 +2860,8 @@
                   <w:enabled/>
                   <w:calcOnExit w:val="0"/>
                   <w:textInput>
-                    <w:maxLength w:val="427"/>
+                    <w:default w:val="${geschichte}"/>
+                    <w:maxLength w:val="600"/>
                   </w:textInput>
                 </w:ffData>
               </w:fldChar>
@@ -3101,7 +3109,8 @@
                   <w:enabled/>
                   <w:calcOnExit w:val="0"/>
                   <w:textInput>
-                    <w:maxLength w:val="427"/>
+                    <w:default w:val="${bildende_kunst}"/>
+                    <w:maxLength w:val="600"/>
                   </w:textInput>
                 </w:ffData>
               </w:fldChar>
@@ -3347,7 +3356,8 @@
                   <w:enabled/>
                   <w:calcOnExit w:val="0"/>
                   <w:textInput>
-                    <w:maxLength w:val="427"/>
+                    <w:default w:val="${musik}"/>
+                    <w:maxLength w:val="600"/>
                   </w:textInput>
                 </w:ffData>
               </w:fldChar>
@@ -3594,7 +3604,8 @@
                   <w:enabled/>
                   <w:calcOnExit w:val="0"/>
                   <w:textInput>
-                    <w:maxLength w:val="427"/>
+                    <w:default w:val="${sport}"/>
+                    <w:maxLength w:val="600"/>
                   </w:textInput>
                 </w:ffData>
               </w:fldChar>
@@ -3894,7 +3905,8 @@
                   <w:enabled/>
                   <w:calcOnExit w:val="0"/>
                   <w:textInput>
-                    <w:maxLength w:val="427"/>
+                    <w:default w:val="${wahlpflichtfach}"/>
+                    <w:maxLength w:val="600"/>
                   </w:textInput>
                 </w:ffData>
               </w:fldChar>
@@ -4200,7 +4212,8 @@
                   <w:enabled/>
                   <w:calcOnExit w:val="0"/>
                   <w:textInput>
-                    <w:maxLength w:val="427"/>
+                    <w:default w:val="${profilfach}"/>
+                    <w:maxLength w:val="600"/>
                   </w:textInput>
                 </w:ffData>
               </w:fldChar>
@@ -4457,7 +4470,8 @@
                   <w:enabled/>
                   <w:calcOnExit w:val="0"/>
                   <w:textInput>
-                    <w:maxLength w:val="637"/>
+                    <w:default w:val="${comments}"/>
+                    <w:maxLength w:val="630"/>
                   </w:textInput>
                 </w:ffData>
               </w:fldChar>
@@ -4482,6 +4496,7 @@
               </w:rPr>
               <w:fldChar w:fldCharType="separate"/>
             </w:r>
+            <w:bookmarkStart w:id="13" w:name="_GoBack"/>
             <w:r>
               <w:rPr>
                 <w:rFonts w:ascii="Arial" w:hAnsi="Arial" w:cs="Arial"/>
@@ -4490,6 +4505,7 @@
               </w:rPr>
               <w:t>${comments}</w:t>
             </w:r>
+            <w:bookmarkEnd w:id="13"/>
             <w:r>
               <w:rPr>
                 <w:rFonts w:ascii="Arial" w:hAnsi="Arial" w:cs="Arial"/>
@@ -4730,7 +4746,7 @@
                 </w:ffData>
               </w:fldChar>
             </w:r>
-            <w:bookmarkStart w:id="13" w:name="Text3"/>
+            <w:bookmarkStart w:id="14" w:name="Text3"/>
             <w:r>
               <w:rPr>
                 <w:rFonts w:ascii="Arial" w:hAnsi="Arial" w:cs="Arial"/>
@@ -4751,23 +4767,21 @@
               </w:rPr>
               <w:fldChar w:fldCharType="separate"/>
             </w:r>
-            <w:bookmarkStart w:id="14" w:name="_GoBack"/>
+            <w:r>
+              <w:rPr>
+                <w:rFonts w:ascii="Arial" w:hAnsi="Arial" w:cs="Arial"/>
+                <w:noProof/>
+              </w:rPr>
+              <w:t>${ort}, ${certda}</w:t>
+            </w:r>
+            <w:r>
+              <w:rPr>
+                <w:rFonts w:ascii="Arial" w:hAnsi="Arial" w:cs="Arial"/>
+                <w:noProof/>
+              </w:rPr>
+              <w:fldChar w:fldCharType="end"/>
+            </w:r>
             <w:bookmarkEnd w:id="14"/>
-            <w:r>
-              <w:rPr>
-                <w:rFonts w:ascii="Arial" w:hAnsi="Arial" w:cs="Arial"/>
-                <w:noProof/>
-              </w:rPr>
-              <w:t>${ort}, ${certda}</w:t>
-            </w:r>
-            <w:r>
-              <w:rPr>
-                <w:rFonts w:ascii="Arial" w:hAnsi="Arial" w:cs="Arial"/>
-                <w:noProof/>
-              </w:rPr>
-              <w:fldChar w:fldCharType="end"/>
-            </w:r>
-            <w:bookmarkEnd w:id="13"/>
           </w:p>
         </w:tc>
         <w:tc>
@@ -7636,6 +7650,7 @@
     <w:rsid w:val="00205C1F"/>
     <w:rsid w:val="003044B3"/>
     <w:rsid w:val="005F541A"/>
+    <w:rsid w:val="007770E6"/>
     <w:rsid w:val="00817E61"/>
     <w:rsid w:val="00896552"/>
     <w:rsid w:val="009B249D"/>
@@ -8515,7 +8530,7 @@
 </file>
 
 <file path=customXml/itemProps1.xml><?xml version="1.0" encoding="utf-8"?>
-<ds:datastoreItem xmlns:ds="http://schemas.openxmlformats.org/officeDocument/2006/customXml" ds:itemID="{292C56E3-6069-494E-BA23-4BA53B908371}">
+<ds:datastoreItem xmlns:ds="http://schemas.openxmlformats.org/officeDocument/2006/customXml" ds:itemID="{314E920B-E2D1-4688-93F8-1105562AA09B}">
   <ds:schemaRefs>
     <ds:schemaRef ds:uri="http://schemas.openxmlformats.org/officeDocument/2006/bibliography"/>
   </ds:schemaRefs>

</xml_diff>

<commit_message>
BP 2004 GMS Zeugnis 1.HJ: "wahlpflichtfach" and "Profilfach"
</commit_message>
<xml_diff>
--- a/template/BP 2004/BP2004_GMS_Halbjahr_Lernentwicklungsbericht.docx
+++ b/template/BP 2004/BP2004_GMS_Halbjahr_Lernentwicklungsbericht.docx
@@ -3809,7 +3809,6 @@
                 <w:placeholder>
                   <w:docPart w:val="8CDDB8449C1143FF82ED3B579578ED6C"/>
                 </w:placeholder>
-                <w:showingPlcHdr/>
                 <w:comboBox>
                   <w:listItem w:value="Wählen Sie ein Element aus."/>
                   <w:listItem w:displayText="   " w:value="   "/>
@@ -3822,27 +3821,10 @@
               <w:sdtContent>
                 <w:r>
                   <w:rPr>
-                    <w:rStyle w:val="a9"/>
                     <w:rFonts w:ascii="Arial" w:hAnsi="Arial" w:cs="Arial"/>
                     <w:b/>
                   </w:rPr>
-                  <w:t xml:space="preserve">Wählen Sie ein </w:t>
-                </w:r>
-                <w:r>
-                  <w:rPr>
-                    <w:rStyle w:val="a9"/>
-                    <w:rFonts w:ascii="Arial" w:hAnsi="Arial" w:cs="Arial"/>
-                    <w:b/>
-                  </w:rPr>
-                  <w:t>Fach</w:t>
-                </w:r>
-                <w:r>
-                  <w:rPr>
-                    <w:rStyle w:val="a9"/>
-                    <w:rFonts w:ascii="Arial" w:hAnsi="Arial" w:cs="Arial"/>
-                    <w:b/>
-                  </w:rPr>
-                  <w:t xml:space="preserve"> aus.</w:t>
+                  <w:t>Technik</w:t>
                 </w:r>
               </w:sdtContent>
             </w:sdt>
@@ -3931,6 +3913,8 @@
               </w:rPr>
               <w:fldChar w:fldCharType="separate"/>
             </w:r>
+            <w:bookmarkStart w:id="13" w:name="_GoBack"/>
+            <w:bookmarkEnd w:id="13"/>
             <w:r>
               <w:rPr>
                 <w:rFonts w:ascii="Arial" w:hAnsi="Arial" w:cs="Arial"/>
@@ -4105,7 +4089,6 @@
                 <w:placeholder>
                   <w:docPart w:val="1EC9C231ED704E5388C98B8D3D100908"/>
                 </w:placeholder>
-                <w:showingPlcHdr/>
                 <w:comboBox>
                   <w:listItem w:value="Wählen Sie ein Element aus."/>
                   <w:listItem w:displayText="   " w:value="   "/>
@@ -4129,27 +4112,9 @@
               <w:sdtContent>
                 <w:r>
                   <w:rPr>
-                    <w:rStyle w:val="a9"/>
-                    <w:rFonts w:ascii="Arial" w:hAnsi="Arial" w:cs="Arial"/>
-                    <w:b/>
+                    <w:rStyle w:val="Formatvorlage3"/>
                   </w:rPr>
-                  <w:t xml:space="preserve">Wählen Sie ein </w:t>
-                </w:r>
-                <w:r>
-                  <w:rPr>
-                    <w:rStyle w:val="a9"/>
-                    <w:rFonts w:ascii="Arial" w:hAnsi="Arial" w:cs="Arial"/>
-                    <w:b/>
-                  </w:rPr>
-                  <w:t>Fach</w:t>
-                </w:r>
-                <w:r>
-                  <w:rPr>
-                    <w:rStyle w:val="a9"/>
-                    <w:rFonts w:ascii="Arial" w:hAnsi="Arial" w:cs="Arial"/>
-                    <w:b/>
-                  </w:rPr>
-                  <w:t xml:space="preserve"> aus.</w:t>
+                  <w:t>Spanisch</w:t>
                 </w:r>
               </w:sdtContent>
             </w:sdt>
@@ -4496,7 +4461,6 @@
               </w:rPr>
               <w:fldChar w:fldCharType="separate"/>
             </w:r>
-            <w:bookmarkStart w:id="13" w:name="_GoBack"/>
             <w:r>
               <w:rPr>
                 <w:rFonts w:ascii="Arial" w:hAnsi="Arial" w:cs="Arial"/>
@@ -4505,7 +4469,6 @@
               </w:rPr>
               <w:t>${comments}</w:t>
             </w:r>
-            <w:bookmarkEnd w:id="13"/>
             <w:r>
               <w:rPr>
                 <w:rFonts w:ascii="Arial" w:hAnsi="Arial" w:cs="Arial"/>
@@ -7649,6 +7612,7 @@
     <w:rsid w:val="000D23E1"/>
     <w:rsid w:val="00205C1F"/>
     <w:rsid w:val="003044B3"/>
+    <w:rsid w:val="0056174A"/>
     <w:rsid w:val="005F541A"/>
     <w:rsid w:val="007770E6"/>
     <w:rsid w:val="00817E61"/>
@@ -8530,7 +8494,7 @@
 </file>
 
 <file path=customXml/itemProps1.xml><?xml version="1.0" encoding="utf-8"?>
-<ds:datastoreItem xmlns:ds="http://schemas.openxmlformats.org/officeDocument/2006/customXml" ds:itemID="{314E920B-E2D1-4688-93F8-1105562AA09B}">
+<ds:datastoreItem xmlns:ds="http://schemas.openxmlformats.org/officeDocument/2006/customXml" ds:itemID="{C726C5FA-E907-4F6C-9952-51863B31A5F6}">
   <ds:schemaRefs>
     <ds:schemaRef ds:uri="http://schemas.openxmlformats.org/officeDocument/2006/bibliography"/>
   </ds:schemaRefs>

</xml_diff>

<commit_message>
gemeinsame Eingabe von 2 Lehren, Jahr 2099
</commit_message>
<xml_diff>
--- a/template/BP 2004/BP2004_GMS_Halbjahr_Lernentwicklungsbericht.docx
+++ b/template/BP 2004/BP2004_GMS_Halbjahr_Lernentwicklungsbericht.docx
@@ -17,7 +17,7 @@
     </w:p>
     <w:tbl>
       <w:tblPr>
-        <w:tblStyle w:val="a8"/>
+        <w:tblStyle w:val="Tabellenraster"/>
         <w:tblpPr w:leftFromText="141" w:rightFromText="141" w:vertAnchor="text" w:horzAnchor="margin" w:tblpXSpec="center" w:tblpY="-202"/>
         <w:tblW w:w="10200" w:type="dxa"/>
         <w:tblBorders>
@@ -102,6 +102,8 @@
               </w:rPr>
               <w:fldChar w:fldCharType="separate"/>
             </w:r>
+            <w:bookmarkStart w:id="1" w:name="_GoBack"/>
+            <w:bookmarkEnd w:id="1"/>
             <w:r>
               <w:rPr>
                 <w:rFonts w:ascii="Arial" w:eastAsia="Times New Roman" w:hAnsi="Arial" w:cs="Arial"/>
@@ -223,8 +225,8 @@
         </w:rPr>
         <w:t xml:space="preserve"> </w:t>
       </w:r>
-      <w:bookmarkStart w:id="1" w:name="Schulhalbjahr"/>
-      <w:bookmarkStart w:id="2" w:name="Schulhalbjahr12neu"/>
+      <w:bookmarkStart w:id="2" w:name="Schulhalbjahr"/>
+      <w:bookmarkStart w:id="3" w:name="Schulhalbjahr12neu"/>
       <w:r>
         <w:rPr>
           <w:rFonts w:ascii="Arial" w:hAnsi="Arial" w:cs="Arial"/>
@@ -235,7 +237,7 @@
         </w:rPr>
         <w:t>20</w:t>
       </w:r>
-      <w:bookmarkStart w:id="3" w:name="Schulhalbjahr12"/>
+      <w:bookmarkStart w:id="4" w:name="Schulhalbjahr12"/>
       <w:r>
         <w:rPr>
           <w:rFonts w:ascii="Arial" w:hAnsi="Arial" w:cs="Arial"/>
@@ -256,7 +258,7 @@
           </w:ffData>
         </w:fldChar>
       </w:r>
-      <w:bookmarkStart w:id="4" w:name="HJ1"/>
+      <w:bookmarkStart w:id="5" w:name="HJ1"/>
       <w:r>
         <w:rPr>
           <w:rFonts w:ascii="Arial" w:hAnsi="Arial" w:cs="Arial"/>
@@ -306,7 +308,7 @@
         </w:rPr>
         <w:fldChar w:fldCharType="end"/>
       </w:r>
-      <w:bookmarkEnd w:id="4"/>
+      <w:bookmarkEnd w:id="5"/>
       <w:r>
         <w:rPr>
           <w:rFonts w:ascii="Arial" w:hAnsi="Arial" w:cs="Arial"/>
@@ -317,9 +319,9 @@
         </w:rPr>
         <w:t>/20</w:t>
       </w:r>
-      <w:bookmarkEnd w:id="1"/>
       <w:bookmarkEnd w:id="2"/>
       <w:bookmarkEnd w:id="3"/>
+      <w:bookmarkEnd w:id="4"/>
       <w:r>
         <w:rPr>
           <w:rFonts w:ascii="Arial" w:hAnsi="Arial" w:cs="Arial"/>
@@ -340,7 +342,7 @@
           </w:ffData>
         </w:fldChar>
       </w:r>
-      <w:bookmarkStart w:id="5" w:name="HJ2"/>
+      <w:bookmarkStart w:id="6" w:name="HJ2"/>
       <w:r>
         <w:rPr>
           <w:rFonts w:ascii="Arial" w:hAnsi="Arial" w:cs="Arial"/>
@@ -390,7 +392,7 @@
         </w:rPr>
         <w:fldChar w:fldCharType="end"/>
       </w:r>
-      <w:bookmarkEnd w:id="5"/>
+      <w:bookmarkEnd w:id="6"/>
     </w:p>
     <w:p>
       <w:pPr>
@@ -462,7 +464,7 @@
           </w:ffData>
         </w:fldChar>
       </w:r>
-      <w:bookmarkStart w:id="6" w:name="Name"/>
+      <w:bookmarkStart w:id="7" w:name="Name"/>
       <w:r>
         <w:rPr>
           <w:rFonts w:ascii="Arial" w:eastAsia="Times New Roman" w:hAnsi="Arial" w:cs="Arial"/>
@@ -508,7 +510,7 @@
         </w:rPr>
         <w:fldChar w:fldCharType="end"/>
       </w:r>
-      <w:bookmarkEnd w:id="6"/>
+      <w:bookmarkEnd w:id="7"/>
     </w:p>
     <w:p>
       <w:pPr>
@@ -640,7 +642,7 @@
           </w:ffData>
         </w:fldChar>
       </w:r>
-      <w:bookmarkStart w:id="7" w:name="Text5"/>
+      <w:bookmarkStart w:id="8" w:name="Text5"/>
       <w:r>
         <w:rPr>
           <w:rFonts w:ascii="Arial" w:eastAsia="Times New Roman" w:hAnsi="Arial" w:cs="Arial"/>
@@ -686,7 +688,7 @@
         </w:rPr>
         <w:fldChar w:fldCharType="end"/>
       </w:r>
-      <w:bookmarkEnd w:id="7"/>
+      <w:bookmarkEnd w:id="8"/>
       <w:r>
         <w:rPr>
           <w:rFonts w:ascii="Arial" w:eastAsia="Times New Roman" w:hAnsi="Arial" w:cs="Arial"/>
@@ -715,7 +717,7 @@
           </w:ffData>
         </w:fldChar>
       </w:r>
-      <w:bookmarkStart w:id="8" w:name="Text6"/>
+      <w:bookmarkStart w:id="9" w:name="Text6"/>
       <w:r>
         <w:rPr>
           <w:rFonts w:ascii="Arial" w:eastAsia="Times New Roman" w:hAnsi="Arial" w:cs="Arial"/>
@@ -761,7 +763,7 @@
         </w:rPr>
         <w:fldChar w:fldCharType="end"/>
       </w:r>
-      <w:bookmarkEnd w:id="8"/>
+      <w:bookmarkEnd w:id="9"/>
     </w:p>
     <w:p>
       <w:pPr>
@@ -830,7 +832,7 @@
           </w:ffData>
         </w:fldChar>
       </w:r>
-      <w:bookmarkStart w:id="9" w:name="Lerngruppe"/>
+      <w:bookmarkStart w:id="10" w:name="Lerngruppe"/>
       <w:r>
         <w:rPr>
           <w:rFonts w:ascii="Arial" w:eastAsia="Times New Roman" w:hAnsi="Arial" w:cs="Arial"/>
@@ -876,7 +878,7 @@
         </w:rPr>
         <w:fldChar w:fldCharType="end"/>
       </w:r>
-      <w:bookmarkEnd w:id="9"/>
+      <w:bookmarkEnd w:id="10"/>
     </w:p>
     <w:p>
       <w:pPr>
@@ -902,7 +904,7 @@
     </w:p>
     <w:tbl>
       <w:tblPr>
-        <w:tblStyle w:val="a8"/>
+        <w:tblStyle w:val="Tabellenraster"/>
         <w:tblW w:w="10269" w:type="dxa"/>
         <w:jc w:val="center"/>
         <w:tblLayout w:type="fixed"/>
@@ -983,7 +985,7 @@
                 </w:ffData>
               </w:fldChar>
             </w:r>
-            <w:bookmarkStart w:id="10" w:name="Text9"/>
+            <w:bookmarkStart w:id="11" w:name="Text9"/>
             <w:r>
               <w:rPr>
                 <w:rFonts w:ascii="Arial" w:hAnsi="Arial" w:cs="Arial"/>
@@ -1019,7 +1021,7 @@
               </w:rPr>
               <w:fldChar w:fldCharType="end"/>
             </w:r>
-            <w:bookmarkEnd w:id="10"/>
+            <w:bookmarkEnd w:id="11"/>
           </w:p>
         </w:tc>
       </w:tr>
@@ -1362,7 +1364,7 @@
                 </w:ffData>
               </w:fldChar>
             </w:r>
-            <w:bookmarkStart w:id="11" w:name="Text10"/>
+            <w:bookmarkStart w:id="12" w:name="Text10"/>
             <w:r>
               <w:rPr>
                 <w:rFonts w:ascii="Arial" w:hAnsi="Arial" w:cs="Arial"/>
@@ -1398,7 +1400,7 @@
               </w:rPr>
               <w:fldChar w:fldCharType="end"/>
             </w:r>
-            <w:bookmarkEnd w:id="11"/>
+            <w:bookmarkEnd w:id="12"/>
           </w:p>
         </w:tc>
         <w:tc>
@@ -1581,7 +1583,7 @@
                 </w:ffData>
               </w:fldChar>
             </w:r>
-            <w:bookmarkStart w:id="12" w:name="Text11"/>
+            <w:bookmarkStart w:id="13" w:name="Text11"/>
             <w:r>
               <w:rPr>
                 <w:rFonts w:ascii="Arial" w:hAnsi="Arial" w:cs="Arial"/>
@@ -1617,7 +1619,7 @@
               </w:rPr>
               <w:fldChar w:fldCharType="end"/>
             </w:r>
-            <w:bookmarkEnd w:id="12"/>
+            <w:bookmarkEnd w:id="13"/>
           </w:p>
         </w:tc>
         <w:tc>
@@ -1794,7 +1796,7 @@
                 </w:ffData>
               </w:fldChar>
             </w:r>
-            <w:bookmarkStart w:id="13" w:name="Text12"/>
+            <w:bookmarkStart w:id="14" w:name="Text12"/>
             <w:r>
               <w:rPr>
                 <w:rFonts w:ascii="Arial" w:hAnsi="Arial" w:cs="Arial"/>
@@ -1830,7 +1832,7 @@
               </w:rPr>
               <w:fldChar w:fldCharType="end"/>
             </w:r>
-            <w:bookmarkEnd w:id="13"/>
+            <w:bookmarkEnd w:id="14"/>
           </w:p>
         </w:tc>
         <w:tc>
@@ -1940,7 +1942,7 @@
     <w:p/>
     <w:tbl>
       <w:tblPr>
-        <w:tblStyle w:val="a8"/>
+        <w:tblStyle w:val="Tabellenraster"/>
         <w:tblW w:w="10269" w:type="dxa"/>
         <w:jc w:val="center"/>
         <w:tblLayout w:type="fixed"/>
@@ -1977,7 +1979,6 @@
                 <w:rFonts w:ascii="Arial" w:hAnsi="Arial" w:cs="Arial"/>
                 <w:b/>
               </w:rPr>
-              <w:lastRenderedPageBreak/>
               <w:t>Englisch</w:t>
             </w:r>
           </w:p>
@@ -2020,7 +2021,7 @@
                 </w:ffData>
               </w:fldChar>
             </w:r>
-            <w:bookmarkStart w:id="14" w:name="Text13"/>
+            <w:bookmarkStart w:id="15" w:name="Text13"/>
             <w:r>
               <w:rPr>
                 <w:rFonts w:ascii="Arial" w:hAnsi="Arial" w:cs="Arial"/>
@@ -2056,7 +2057,7 @@
               </w:rPr>
               <w:fldChar w:fldCharType="end"/>
             </w:r>
-            <w:bookmarkEnd w:id="14"/>
+            <w:bookmarkEnd w:id="15"/>
           </w:p>
         </w:tc>
         <w:tc>
@@ -2240,7 +2241,7 @@
                 </w:ffData>
               </w:fldChar>
             </w:r>
-            <w:bookmarkStart w:id="15" w:name="Text14"/>
+            <w:bookmarkStart w:id="16" w:name="Text14"/>
             <w:r>
               <w:rPr>
                 <w:rFonts w:ascii="Arial" w:hAnsi="Arial" w:cs="Arial"/>
@@ -2276,7 +2277,7 @@
               </w:rPr>
               <w:fldChar w:fldCharType="end"/>
             </w:r>
-            <w:bookmarkEnd w:id="15"/>
+            <w:bookmarkEnd w:id="16"/>
           </w:p>
         </w:tc>
         <w:tc>
@@ -2458,7 +2459,7 @@
                 </w:ffData>
               </w:fldChar>
             </w:r>
-            <w:bookmarkStart w:id="16" w:name="Text15"/>
+            <w:bookmarkStart w:id="17" w:name="Text15"/>
             <w:r>
               <w:rPr>
                 <w:rFonts w:ascii="Arial" w:hAnsi="Arial" w:cs="Arial"/>
@@ -2494,7 +2495,7 @@
               </w:rPr>
               <w:fldChar w:fldCharType="end"/>
             </w:r>
-            <w:bookmarkEnd w:id="16"/>
+            <w:bookmarkEnd w:id="17"/>
           </w:p>
         </w:tc>
         <w:tc>
@@ -2669,7 +2670,7 @@
                 </w:ffData>
               </w:fldChar>
             </w:r>
-            <w:bookmarkStart w:id="17" w:name="Text16"/>
+            <w:bookmarkStart w:id="18" w:name="Text16"/>
             <w:r>
               <w:rPr>
                 <w:rFonts w:ascii="Arial" w:hAnsi="Arial" w:cs="Arial"/>
@@ -2705,7 +2706,7 @@
               </w:rPr>
               <w:fldChar w:fldCharType="end"/>
             </w:r>
-            <w:bookmarkEnd w:id="17"/>
+            <w:bookmarkEnd w:id="18"/>
           </w:p>
         </w:tc>
         <w:tc>
@@ -2881,7 +2882,7 @@
                 </w:ffData>
               </w:fldChar>
             </w:r>
-            <w:bookmarkStart w:id="18" w:name="Text17"/>
+            <w:bookmarkStart w:id="19" w:name="Text17"/>
             <w:r>
               <w:rPr>
                 <w:rFonts w:ascii="Arial" w:hAnsi="Arial" w:cs="Arial"/>
@@ -2933,7 +2934,7 @@
               </w:rPr>
               <w:fldChar w:fldCharType="end"/>
             </w:r>
-            <w:bookmarkEnd w:id="18"/>
+            <w:bookmarkEnd w:id="19"/>
           </w:p>
         </w:tc>
         <w:tc>
@@ -3107,7 +3108,7 @@
                 </w:ffData>
               </w:fldChar>
             </w:r>
-            <w:bookmarkStart w:id="19" w:name="Text18"/>
+            <w:bookmarkStart w:id="20" w:name="Text18"/>
             <w:r>
               <w:rPr>
                 <w:rFonts w:ascii="Arial" w:hAnsi="Arial" w:cs="Arial"/>
@@ -3143,7 +3144,7 @@
               </w:rPr>
               <w:fldChar w:fldCharType="end"/>
             </w:r>
-            <w:bookmarkEnd w:id="19"/>
+            <w:bookmarkEnd w:id="20"/>
           </w:p>
         </w:tc>
         <w:tc>
@@ -3251,12 +3252,13 @@
     </w:tbl>
     <w:p>
       <w:r>
+        <w:lastRenderedPageBreak/>
         <w:br w:type="page"/>
       </w:r>
     </w:p>
     <w:tbl>
       <w:tblPr>
-        <w:tblStyle w:val="a8"/>
+        <w:tblStyle w:val="Tabellenraster"/>
         <w:tblW w:w="10269" w:type="dxa"/>
         <w:jc w:val="center"/>
         <w:tblLayout w:type="fixed"/>
@@ -3336,7 +3338,7 @@
                 </w:ffData>
               </w:fldChar>
             </w:r>
-            <w:bookmarkStart w:id="20" w:name="Text19"/>
+            <w:bookmarkStart w:id="21" w:name="Text19"/>
             <w:r>
               <w:rPr>
                 <w:rFonts w:ascii="Arial" w:hAnsi="Arial" w:cs="Arial"/>
@@ -3372,7 +3374,7 @@
               </w:rPr>
               <w:fldChar w:fldCharType="end"/>
             </w:r>
-            <w:bookmarkEnd w:id="20"/>
+            <w:bookmarkEnd w:id="21"/>
           </w:p>
         </w:tc>
         <w:tc>
@@ -3775,7 +3777,7 @@
               </w:sdtPr>
               <w:sdtEndPr>
                 <w:rPr>
-                  <w:rStyle w:val="a0"/>
+                  <w:rStyle w:val="Absatz-Standardschriftart"/>
                   <w:rFonts w:ascii="Calibri" w:hAnsi="Calibri" w:cs="Arial"/>
                   <w:b w:val="0"/>
                   <w:noProof/>
@@ -3851,7 +3853,7 @@
                 </w:ffData>
               </w:fldChar>
             </w:r>
-            <w:bookmarkStart w:id="21" w:name="Text20"/>
+            <w:bookmarkStart w:id="22" w:name="Text20"/>
             <w:r>
               <w:rPr>
                 <w:rFonts w:ascii="Arial" w:hAnsi="Arial" w:cs="Arial"/>
@@ -3887,7 +3889,7 @@
               </w:rPr>
               <w:fldChar w:fldCharType="end"/>
             </w:r>
-            <w:bookmarkEnd w:id="21"/>
+            <w:bookmarkEnd w:id="22"/>
           </w:p>
         </w:tc>
         <w:tc>
@@ -4008,7 +4010,7 @@
     </w:p>
     <w:tbl>
       <w:tblPr>
-        <w:tblStyle w:val="a8"/>
+        <w:tblStyle w:val="Tabellenraster"/>
         <w:tblW w:w="10269" w:type="dxa"/>
         <w:jc w:val="center"/>
         <w:tblLayout w:type="fixed"/>
@@ -4086,7 +4088,7 @@
                 </w:ffData>
               </w:fldChar>
             </w:r>
-            <w:bookmarkStart w:id="22" w:name="Text21"/>
+            <w:bookmarkStart w:id="23" w:name="Text21"/>
             <w:r>
               <w:rPr>
                 <w:rStyle w:val="Formatvorlage67"/>
@@ -4122,7 +4124,7 @@
               </w:rPr>
               <w:fldChar w:fldCharType="end"/>
             </w:r>
-            <w:bookmarkEnd w:id="22"/>
+            <w:bookmarkEnd w:id="23"/>
             <w:r>
               <w:rPr>
                 <w:rStyle w:val="Formatvorlage67"/>
@@ -4300,7 +4302,7 @@
                 </w:ffData>
               </w:fldChar>
             </w:r>
-            <w:bookmarkStart w:id="23" w:name="Text22"/>
+            <w:bookmarkStart w:id="24" w:name="Text22"/>
             <w:r>
               <w:rPr>
                 <w:rFonts w:ascii="Arial" w:hAnsi="Arial" w:cs="Arial"/>
@@ -4336,7 +4338,7 @@
               </w:rPr>
               <w:fldChar w:fldCharType="end"/>
             </w:r>
-            <w:bookmarkEnd w:id="23"/>
+            <w:bookmarkEnd w:id="24"/>
           </w:p>
         </w:tc>
       </w:tr>
@@ -4460,7 +4462,7 @@
     </w:p>
     <w:tbl>
       <w:tblPr>
-        <w:tblStyle w:val="a8"/>
+        <w:tblStyle w:val="Tabellenraster"/>
         <w:tblW w:w="10238" w:type="dxa"/>
         <w:jc w:val="center"/>
         <w:tblBorders>
@@ -4520,7 +4522,7 @@
                 </w:ffData>
               </w:fldChar>
             </w:r>
-            <w:bookmarkStart w:id="24" w:name="Text44"/>
+            <w:bookmarkStart w:id="25" w:name="Text44"/>
             <w:r>
               <w:rPr>
                 <w:rFonts w:ascii="Arial" w:hAnsi="Arial" w:cs="Arial"/>
@@ -4544,7 +4546,6 @@
               </w:rPr>
               <w:fldChar w:fldCharType="separate"/>
             </w:r>
-            <w:bookmarkStart w:id="25" w:name="_GoBack"/>
             <w:r>
               <w:rPr>
                 <w:rFonts w:ascii="Arial" w:hAnsi="Arial" w:cs="Arial"/>
@@ -4553,16 +4554,15 @@
               </w:rPr>
               <w:t>${ort}, ${certda}</w:t>
             </w:r>
+            <w:r>
+              <w:rPr>
+                <w:rFonts w:ascii="Arial" w:hAnsi="Arial" w:cs="Arial"/>
+                <w:noProof/>
+                <w:sz w:val="20"/>
+              </w:rPr>
+              <w:fldChar w:fldCharType="end"/>
+            </w:r>
             <w:bookmarkEnd w:id="25"/>
-            <w:r>
-              <w:rPr>
-                <w:rFonts w:ascii="Arial" w:hAnsi="Arial" w:cs="Arial"/>
-                <w:noProof/>
-                <w:sz w:val="20"/>
-              </w:rPr>
-              <w:fldChar w:fldCharType="end"/>
-            </w:r>
-            <w:bookmarkEnd w:id="24"/>
           </w:p>
         </w:tc>
         <w:tc>
@@ -5250,8 +5250,12 @@
       </w:sdtContent>
     </w:sdt>
     <w:sectPr>
-      <w:headerReference w:type="default" r:id="rId8"/>
-      <w:footerReference w:type="default" r:id="rId9"/>
+      <w:headerReference w:type="even" r:id="rId8"/>
+      <w:headerReference w:type="default" r:id="rId9"/>
+      <w:footerReference w:type="even" r:id="rId10"/>
+      <w:footerReference w:type="default" r:id="rId11"/>
+      <w:headerReference w:type="first" r:id="rId12"/>
+      <w:footerReference w:type="first" r:id="rId13"/>
       <w:pgSz w:w="11906" w:h="16838" w:code="9"/>
       <w:pgMar w:top="1134" w:right="1418" w:bottom="568" w:left="1418" w:header="709" w:footer="389" w:gutter="0"/>
       <w:pgNumType w:start="1"/>
@@ -5286,7 +5290,17 @@
 <w:ftr xmlns:wpc="http://schemas.microsoft.com/office/word/2010/wordprocessingCanvas" xmlns:cx="http://schemas.microsoft.com/office/drawing/2014/chartex" xmlns:cx1="http://schemas.microsoft.com/office/drawing/2015/9/8/chartex" xmlns:cx2="http://schemas.microsoft.com/office/drawing/2015/10/21/chartex" xmlns:cx3="http://schemas.microsoft.com/office/drawing/2016/5/9/chartex" xmlns:cx4="http://schemas.microsoft.com/office/drawing/2016/5/10/chartex" xmlns:cx5="http://schemas.microsoft.com/office/drawing/2016/5/11/chartex" xmlns:cx6="http://schemas.microsoft.com/office/drawing/2016/5/12/chartex" xmlns:cx7="http://schemas.microsoft.com/office/drawing/2016/5/13/chartex" xmlns:cx8="http://schemas.microsoft.com/office/drawing/2016/5/14/chartex" xmlns:mc="http://schemas.openxmlformats.org/markup-compatibility/2006" xmlns:aink="http://schemas.microsoft.com/office/drawing/2016/ink" xmlns:am3d="http://schemas.microsoft.com/office/drawing/2017/model3d" xmlns:o="urn:schemas-microsoft-com:office:office" xmlns:r="http://schemas.openxmlformats.org/officeDocument/2006/relationships" xmlns:m="http://schemas.openxmlformats.org/officeDocument/2006/math" xmlns:v="urn:schemas-microsoft-com:vml" xmlns:wp14="http://schemas.microsoft.com/office/word/2010/wordprocessingDrawing" xmlns:wp="http://schemas.openxmlformats.org/drawingml/2006/wordprocessingDrawing" xmlns:w10="urn:schemas-microsoft-com:office:word" xmlns:w="http://schemas.openxmlformats.org/wordprocessingml/2006/main" xmlns:w14="http://schemas.microsoft.com/office/word/2010/wordml" xmlns:w15="http://schemas.microsoft.com/office/word/2012/wordml" xmlns:w16cid="http://schemas.microsoft.com/office/word/2016/wordml/cid" xmlns:w16se="http://schemas.microsoft.com/office/word/2015/wordml/symex" xmlns:wpg="http://schemas.microsoft.com/office/word/2010/wordprocessingGroup" xmlns:wpi="http://schemas.microsoft.com/office/word/2010/wordprocessingInk" xmlns:wne="http://schemas.microsoft.com/office/word/2006/wordml" xmlns:wps="http://schemas.microsoft.com/office/word/2010/wordprocessingShape" mc:Ignorable="w14 w15 w16se w16cid wp14">
   <w:p>
     <w:pPr>
-      <w:pStyle w:val="a3"/>
+      <w:pStyle w:val="Fuzeile"/>
+    </w:pPr>
+  </w:p>
+</w:ftr>
+</file>
+
+<file path=word/footer2.xml><?xml version="1.0" encoding="utf-8"?>
+<w:ftr xmlns:wpc="http://schemas.microsoft.com/office/word/2010/wordprocessingCanvas" xmlns:cx="http://schemas.microsoft.com/office/drawing/2014/chartex" xmlns:cx1="http://schemas.microsoft.com/office/drawing/2015/9/8/chartex" xmlns:cx2="http://schemas.microsoft.com/office/drawing/2015/10/21/chartex" xmlns:cx3="http://schemas.microsoft.com/office/drawing/2016/5/9/chartex" xmlns:cx4="http://schemas.microsoft.com/office/drawing/2016/5/10/chartex" xmlns:cx5="http://schemas.microsoft.com/office/drawing/2016/5/11/chartex" xmlns:cx6="http://schemas.microsoft.com/office/drawing/2016/5/12/chartex" xmlns:cx7="http://schemas.microsoft.com/office/drawing/2016/5/13/chartex" xmlns:cx8="http://schemas.microsoft.com/office/drawing/2016/5/14/chartex" xmlns:mc="http://schemas.openxmlformats.org/markup-compatibility/2006" xmlns:aink="http://schemas.microsoft.com/office/drawing/2016/ink" xmlns:am3d="http://schemas.microsoft.com/office/drawing/2017/model3d" xmlns:o="urn:schemas-microsoft-com:office:office" xmlns:r="http://schemas.openxmlformats.org/officeDocument/2006/relationships" xmlns:m="http://schemas.openxmlformats.org/officeDocument/2006/math" xmlns:v="urn:schemas-microsoft-com:vml" xmlns:wp14="http://schemas.microsoft.com/office/word/2010/wordprocessingDrawing" xmlns:wp="http://schemas.openxmlformats.org/drawingml/2006/wordprocessingDrawing" xmlns:w10="urn:schemas-microsoft-com:office:word" xmlns:w="http://schemas.openxmlformats.org/wordprocessingml/2006/main" xmlns:w14="http://schemas.microsoft.com/office/word/2010/wordml" xmlns:w15="http://schemas.microsoft.com/office/word/2012/wordml" xmlns:w16cid="http://schemas.microsoft.com/office/word/2016/wordml/cid" xmlns:w16se="http://schemas.microsoft.com/office/word/2015/wordml/symex" xmlns:wpg="http://schemas.microsoft.com/office/word/2010/wordprocessingGroup" xmlns:wpi="http://schemas.microsoft.com/office/word/2010/wordprocessingInk" xmlns:wne="http://schemas.microsoft.com/office/word/2006/wordml" xmlns:wps="http://schemas.microsoft.com/office/word/2010/wordprocessingShape" mc:Ignorable="w14 w15 w16se w16cid wp14">
+  <w:p>
+    <w:pPr>
+      <w:pStyle w:val="Fuzeile"/>
       <w:jc w:val="center"/>
     </w:pPr>
     <w:r>
@@ -5361,6 +5375,16 @@
 </w:ftr>
 </file>
 
+<file path=word/footer3.xml><?xml version="1.0" encoding="utf-8"?>
+<w:ftr xmlns:wpc="http://schemas.microsoft.com/office/word/2010/wordprocessingCanvas" xmlns:cx="http://schemas.microsoft.com/office/drawing/2014/chartex" xmlns:cx1="http://schemas.microsoft.com/office/drawing/2015/9/8/chartex" xmlns:cx2="http://schemas.microsoft.com/office/drawing/2015/10/21/chartex" xmlns:cx3="http://schemas.microsoft.com/office/drawing/2016/5/9/chartex" xmlns:cx4="http://schemas.microsoft.com/office/drawing/2016/5/10/chartex" xmlns:cx5="http://schemas.microsoft.com/office/drawing/2016/5/11/chartex" xmlns:cx6="http://schemas.microsoft.com/office/drawing/2016/5/12/chartex" xmlns:cx7="http://schemas.microsoft.com/office/drawing/2016/5/13/chartex" xmlns:cx8="http://schemas.microsoft.com/office/drawing/2016/5/14/chartex" xmlns:mc="http://schemas.openxmlformats.org/markup-compatibility/2006" xmlns:aink="http://schemas.microsoft.com/office/drawing/2016/ink" xmlns:am3d="http://schemas.microsoft.com/office/drawing/2017/model3d" xmlns:o="urn:schemas-microsoft-com:office:office" xmlns:r="http://schemas.openxmlformats.org/officeDocument/2006/relationships" xmlns:m="http://schemas.openxmlformats.org/officeDocument/2006/math" xmlns:v="urn:schemas-microsoft-com:vml" xmlns:wp14="http://schemas.microsoft.com/office/word/2010/wordprocessingDrawing" xmlns:wp="http://schemas.openxmlformats.org/drawingml/2006/wordprocessingDrawing" xmlns:w10="urn:schemas-microsoft-com:office:word" xmlns:w="http://schemas.openxmlformats.org/wordprocessingml/2006/main" xmlns:w14="http://schemas.microsoft.com/office/word/2010/wordml" xmlns:w15="http://schemas.microsoft.com/office/word/2012/wordml" xmlns:w16cid="http://schemas.microsoft.com/office/word/2016/wordml/cid" xmlns:w16se="http://schemas.microsoft.com/office/word/2015/wordml/symex" xmlns:wpg="http://schemas.microsoft.com/office/word/2010/wordprocessingGroup" xmlns:wpi="http://schemas.microsoft.com/office/word/2010/wordprocessingInk" xmlns:wne="http://schemas.microsoft.com/office/word/2006/wordml" xmlns:wps="http://schemas.microsoft.com/office/word/2010/wordprocessingShape" mc:Ignorable="w14 w15 w16se w16cid wp14">
+  <w:p>
+    <w:pPr>
+      <w:pStyle w:val="Fuzeile"/>
+    </w:pPr>
+  </w:p>
+</w:ftr>
+</file>
+
 <file path=word/footnotes.xml><?xml version="1.0" encoding="utf-8"?>
 <w:footnotes xmlns:wpc="http://schemas.microsoft.com/office/word/2010/wordprocessingCanvas" xmlns:cx="http://schemas.microsoft.com/office/drawing/2014/chartex" xmlns:cx1="http://schemas.microsoft.com/office/drawing/2015/9/8/chartex" xmlns:cx2="http://schemas.microsoft.com/office/drawing/2015/10/21/chartex" xmlns:cx3="http://schemas.microsoft.com/office/drawing/2016/5/9/chartex" xmlns:cx4="http://schemas.microsoft.com/office/drawing/2016/5/10/chartex" xmlns:cx5="http://schemas.microsoft.com/office/drawing/2016/5/11/chartex" xmlns:cx6="http://schemas.microsoft.com/office/drawing/2016/5/12/chartex" xmlns:cx7="http://schemas.microsoft.com/office/drawing/2016/5/13/chartex" xmlns:cx8="http://schemas.microsoft.com/office/drawing/2016/5/14/chartex" xmlns:mc="http://schemas.openxmlformats.org/markup-compatibility/2006" xmlns:aink="http://schemas.microsoft.com/office/drawing/2016/ink" xmlns:am3d="http://schemas.microsoft.com/office/drawing/2017/model3d" xmlns:o="urn:schemas-microsoft-com:office:office" xmlns:r="http://schemas.openxmlformats.org/officeDocument/2006/relationships" xmlns:m="http://schemas.openxmlformats.org/officeDocument/2006/math" xmlns:v="urn:schemas-microsoft-com:vml" xmlns:wp14="http://schemas.microsoft.com/office/word/2010/wordprocessingDrawing" xmlns:wp="http://schemas.openxmlformats.org/drawingml/2006/wordprocessingDrawing" xmlns:w10="urn:schemas-microsoft-com:office:word" xmlns:w="http://schemas.openxmlformats.org/wordprocessingml/2006/main" xmlns:w14="http://schemas.microsoft.com/office/word/2010/wordml" xmlns:w15="http://schemas.microsoft.com/office/word/2012/wordml" xmlns:w16cid="http://schemas.microsoft.com/office/word/2016/wordml/cid" xmlns:w16se="http://schemas.microsoft.com/office/word/2015/wordml/symex" xmlns:wpg="http://schemas.microsoft.com/office/word/2010/wordprocessingGroup" xmlns:wpi="http://schemas.microsoft.com/office/word/2010/wordprocessingInk" xmlns:wne="http://schemas.microsoft.com/office/word/2006/wordml" xmlns:wps="http://schemas.microsoft.com/office/word/2010/wordprocessingShape" mc:Ignorable="w14 w15 w16se w16cid wp14">
   <w:footnote w:type="separator" w:id="-1">
@@ -5384,7 +5408,17 @@
 <w:hdr xmlns:wpc="http://schemas.microsoft.com/office/word/2010/wordprocessingCanvas" xmlns:cx="http://schemas.microsoft.com/office/drawing/2014/chartex" xmlns:cx1="http://schemas.microsoft.com/office/drawing/2015/9/8/chartex" xmlns:cx2="http://schemas.microsoft.com/office/drawing/2015/10/21/chartex" xmlns:cx3="http://schemas.microsoft.com/office/drawing/2016/5/9/chartex" xmlns:cx4="http://schemas.microsoft.com/office/drawing/2016/5/10/chartex" xmlns:cx5="http://schemas.microsoft.com/office/drawing/2016/5/11/chartex" xmlns:cx6="http://schemas.microsoft.com/office/drawing/2016/5/12/chartex" xmlns:cx7="http://schemas.microsoft.com/office/drawing/2016/5/13/chartex" xmlns:cx8="http://schemas.microsoft.com/office/drawing/2016/5/14/chartex" xmlns:mc="http://schemas.openxmlformats.org/markup-compatibility/2006" xmlns:aink="http://schemas.microsoft.com/office/drawing/2016/ink" xmlns:am3d="http://schemas.microsoft.com/office/drawing/2017/model3d" xmlns:o="urn:schemas-microsoft-com:office:office" xmlns:r="http://schemas.openxmlformats.org/officeDocument/2006/relationships" xmlns:m="http://schemas.openxmlformats.org/officeDocument/2006/math" xmlns:v="urn:schemas-microsoft-com:vml" xmlns:wp14="http://schemas.microsoft.com/office/word/2010/wordprocessingDrawing" xmlns:wp="http://schemas.openxmlformats.org/drawingml/2006/wordprocessingDrawing" xmlns:w10="urn:schemas-microsoft-com:office:word" xmlns:w="http://schemas.openxmlformats.org/wordprocessingml/2006/main" xmlns:w14="http://schemas.microsoft.com/office/word/2010/wordml" xmlns:w15="http://schemas.microsoft.com/office/word/2012/wordml" xmlns:w16cid="http://schemas.microsoft.com/office/word/2016/wordml/cid" xmlns:w16se="http://schemas.microsoft.com/office/word/2015/wordml/symex" xmlns:wpg="http://schemas.microsoft.com/office/word/2010/wordprocessingGroup" xmlns:wpi="http://schemas.microsoft.com/office/word/2010/wordprocessingInk" xmlns:wne="http://schemas.microsoft.com/office/word/2006/wordml" xmlns:wps="http://schemas.microsoft.com/office/word/2010/wordprocessingShape" mc:Ignorable="w14 w15 w16se w16cid wp14">
   <w:p>
     <w:pPr>
-      <w:pStyle w:val="a5"/>
+      <w:pStyle w:val="Kopfzeile"/>
+    </w:pPr>
+  </w:p>
+</w:hdr>
+</file>
+
+<file path=word/header2.xml><?xml version="1.0" encoding="utf-8"?>
+<w:hdr xmlns:wpc="http://schemas.microsoft.com/office/word/2010/wordprocessingCanvas" xmlns:cx="http://schemas.microsoft.com/office/drawing/2014/chartex" xmlns:cx1="http://schemas.microsoft.com/office/drawing/2015/9/8/chartex" xmlns:cx2="http://schemas.microsoft.com/office/drawing/2015/10/21/chartex" xmlns:cx3="http://schemas.microsoft.com/office/drawing/2016/5/9/chartex" xmlns:cx4="http://schemas.microsoft.com/office/drawing/2016/5/10/chartex" xmlns:cx5="http://schemas.microsoft.com/office/drawing/2016/5/11/chartex" xmlns:cx6="http://schemas.microsoft.com/office/drawing/2016/5/12/chartex" xmlns:cx7="http://schemas.microsoft.com/office/drawing/2016/5/13/chartex" xmlns:cx8="http://schemas.microsoft.com/office/drawing/2016/5/14/chartex" xmlns:mc="http://schemas.openxmlformats.org/markup-compatibility/2006" xmlns:aink="http://schemas.microsoft.com/office/drawing/2016/ink" xmlns:am3d="http://schemas.microsoft.com/office/drawing/2017/model3d" xmlns:o="urn:schemas-microsoft-com:office:office" xmlns:r="http://schemas.openxmlformats.org/officeDocument/2006/relationships" xmlns:m="http://schemas.openxmlformats.org/officeDocument/2006/math" xmlns:v="urn:schemas-microsoft-com:vml" xmlns:wp14="http://schemas.microsoft.com/office/word/2010/wordprocessingDrawing" xmlns:wp="http://schemas.openxmlformats.org/drawingml/2006/wordprocessingDrawing" xmlns:w10="urn:schemas-microsoft-com:office:word" xmlns:w="http://schemas.openxmlformats.org/wordprocessingml/2006/main" xmlns:w14="http://schemas.microsoft.com/office/word/2010/wordml" xmlns:w15="http://schemas.microsoft.com/office/word/2012/wordml" xmlns:w16cid="http://schemas.microsoft.com/office/word/2016/wordml/cid" xmlns:w16se="http://schemas.microsoft.com/office/word/2015/wordml/symex" xmlns:wpg="http://schemas.microsoft.com/office/word/2010/wordprocessingGroup" xmlns:wpi="http://schemas.microsoft.com/office/word/2010/wordprocessingInk" xmlns:wne="http://schemas.microsoft.com/office/word/2006/wordml" xmlns:wps="http://schemas.microsoft.com/office/word/2010/wordprocessingShape" mc:Ignorable="w14 w15 w16se w16cid wp14">
+  <w:p>
+    <w:pPr>
+      <w:pStyle w:val="Kopfzeile"/>
       <w:spacing w:after="0"/>
       <w:ind w:left="-567"/>
       <w:rPr>
@@ -5486,82 +5520,32 @@
         <w:rFonts w:ascii="Arial" w:hAnsi="Arial" w:cs="Arial"/>
         <w:szCs w:val="22"/>
       </w:rPr>
-      <w:fldChar w:fldCharType="begin"/>
+      <w:t>18</w:t>
     </w:r>
     <w:r>
       <w:rPr>
         <w:rFonts w:ascii="Arial" w:hAnsi="Arial" w:cs="Arial"/>
         <w:szCs w:val="22"/>
       </w:rPr>
-      <w:instrText xml:space="preserve"> REF  HJ1 </w:instrText>
+      <w:t>/</w:t>
     </w:r>
     <w:r>
       <w:rPr>
         <w:rFonts w:ascii="Arial" w:hAnsi="Arial" w:cs="Arial"/>
         <w:szCs w:val="22"/>
       </w:rPr>
-      <w:fldChar w:fldCharType="separate"/>
+      <w:t>2019</w:t>
     </w:r>
-    <w:r>
-      <w:rPr>
-        <w:rFonts w:ascii="Arial" w:hAnsi="Arial" w:cs="Arial"/>
-        <w:noProof/>
-        <w:sz w:val="24"/>
-        <w:szCs w:val="24"/>
-      </w:rPr>
-      <w:t>99</w:t>
-    </w:r>
-    <w:r>
-      <w:rPr>
-        <w:rFonts w:ascii="Arial" w:hAnsi="Arial" w:cs="Arial"/>
-        <w:szCs w:val="22"/>
-      </w:rPr>
-      <w:fldChar w:fldCharType="end"/>
-    </w:r>
-    <w:r>
-      <w:rPr>
-        <w:rFonts w:ascii="Arial" w:hAnsi="Arial" w:cs="Arial"/>
-        <w:szCs w:val="22"/>
-      </w:rPr>
-      <w:t>/20</w:t>
-    </w:r>
-    <w:r>
-      <w:rPr>
-        <w:rFonts w:ascii="Arial" w:hAnsi="Arial" w:cs="Arial"/>
-        <w:szCs w:val="22"/>
-      </w:rPr>
-      <w:fldChar w:fldCharType="begin"/>
-    </w:r>
-    <w:r>
-      <w:rPr>
-        <w:rFonts w:ascii="Arial" w:hAnsi="Arial" w:cs="Arial"/>
-        <w:szCs w:val="22"/>
-      </w:rPr>
-      <w:instrText xml:space="preserve"> REF  HJ2 </w:instrText>
-    </w:r>
-    <w:r>
-      <w:rPr>
-        <w:rFonts w:ascii="Arial" w:hAnsi="Arial" w:cs="Arial"/>
-        <w:szCs w:val="22"/>
-      </w:rPr>
-      <w:fldChar w:fldCharType="separate"/>
-    </w:r>
-    <w:r>
-      <w:rPr>
-        <w:rFonts w:ascii="Arial" w:hAnsi="Arial" w:cs="Arial"/>
-        <w:noProof/>
-        <w:sz w:val="24"/>
-        <w:szCs w:val="24"/>
-      </w:rPr>
-      <w:t>99</w:t>
-    </w:r>
-    <w:r>
-      <w:rPr>
-        <w:rFonts w:ascii="Arial" w:hAnsi="Arial" w:cs="Arial"/>
-        <w:szCs w:val="22"/>
-      </w:rPr>
-      <w:fldChar w:fldCharType="end"/>
-    </w:r>
+  </w:p>
+</w:hdr>
+</file>
+
+<file path=word/header3.xml><?xml version="1.0" encoding="utf-8"?>
+<w:hdr xmlns:wpc="http://schemas.microsoft.com/office/word/2010/wordprocessingCanvas" xmlns:cx="http://schemas.microsoft.com/office/drawing/2014/chartex" xmlns:cx1="http://schemas.microsoft.com/office/drawing/2015/9/8/chartex" xmlns:cx2="http://schemas.microsoft.com/office/drawing/2015/10/21/chartex" xmlns:cx3="http://schemas.microsoft.com/office/drawing/2016/5/9/chartex" xmlns:cx4="http://schemas.microsoft.com/office/drawing/2016/5/10/chartex" xmlns:cx5="http://schemas.microsoft.com/office/drawing/2016/5/11/chartex" xmlns:cx6="http://schemas.microsoft.com/office/drawing/2016/5/12/chartex" xmlns:cx7="http://schemas.microsoft.com/office/drawing/2016/5/13/chartex" xmlns:cx8="http://schemas.microsoft.com/office/drawing/2016/5/14/chartex" xmlns:mc="http://schemas.openxmlformats.org/markup-compatibility/2006" xmlns:aink="http://schemas.microsoft.com/office/drawing/2016/ink" xmlns:am3d="http://schemas.microsoft.com/office/drawing/2017/model3d" xmlns:o="urn:schemas-microsoft-com:office:office" xmlns:r="http://schemas.openxmlformats.org/officeDocument/2006/relationships" xmlns:m="http://schemas.openxmlformats.org/officeDocument/2006/math" xmlns:v="urn:schemas-microsoft-com:vml" xmlns:wp14="http://schemas.microsoft.com/office/word/2010/wordprocessingDrawing" xmlns:wp="http://schemas.openxmlformats.org/drawingml/2006/wordprocessingDrawing" xmlns:w10="urn:schemas-microsoft-com:office:word" xmlns:w="http://schemas.openxmlformats.org/wordprocessingml/2006/main" xmlns:w14="http://schemas.microsoft.com/office/word/2010/wordml" xmlns:w15="http://schemas.microsoft.com/office/word/2012/wordml" xmlns:w16cid="http://schemas.microsoft.com/office/word/2016/wordml/cid" xmlns:w16se="http://schemas.microsoft.com/office/word/2015/wordml/symex" xmlns:wpg="http://schemas.microsoft.com/office/word/2010/wordprocessingGroup" xmlns:wpi="http://schemas.microsoft.com/office/word/2010/wordprocessingInk" xmlns:wne="http://schemas.microsoft.com/office/word/2006/wordml" xmlns:wps="http://schemas.microsoft.com/office/word/2010/wordprocessingShape" mc:Ignorable="w14 w15 w16se w16cid wp14">
+  <w:p>
+    <w:pPr>
+      <w:pStyle w:val="Kopfzeile"/>
+    </w:pPr>
   </w:p>
 </w:hdr>
 </file>
@@ -6081,7 +6065,7 @@
     <w:lsdException w:name="Unresolved Mention" w:semiHidden="1" w:unhideWhenUsed="1"/>
     <w:lsdException w:name="Smart Link" w:semiHidden="1" w:unhideWhenUsed="1"/>
   </w:latentStyles>
-  <w:style w:type="paragraph" w:default="1" w:styleId="a">
+  <w:style w:type="paragraph" w:default="1" w:styleId="Standard">
     <w:name w:val="Normal"/>
     <w:qFormat/>
     <w:rsid w:val="00537659"/>
@@ -6093,13 +6077,13 @@
       <w:sz w:val="22"/>
     </w:rPr>
   </w:style>
-  <w:style w:type="character" w:default="1" w:styleId="a0">
+  <w:style w:type="character" w:default="1" w:styleId="Absatz-Standardschriftart">
     <w:name w:val="Default Paragraph Font"/>
     <w:uiPriority w:val="1"/>
     <w:semiHidden/>
     <w:unhideWhenUsed/>
   </w:style>
-  <w:style w:type="table" w:default="1" w:styleId="a1">
+  <w:style w:type="table" w:default="1" w:styleId="NormaleTabelle">
     <w:name w:val="Normal Table"/>
     <w:uiPriority w:val="99"/>
     <w:semiHidden/>
@@ -6114,7 +6098,7 @@
       </w:tblCellMar>
     </w:tblPr>
   </w:style>
-  <w:style w:type="numbering" w:default="1" w:styleId="a2">
+  <w:style w:type="numbering" w:default="1" w:styleId="KeineListe">
     <w:name w:val="No List"/>
     <w:uiPriority w:val="99"/>
     <w:semiHidden/>
@@ -6122,7 +6106,7 @@
   </w:style>
   <w:style w:type="paragraph" w:customStyle="1" w:styleId="KMTimesNewRoman8">
     <w:name w:val="KM_TimesNewRoman_8"/>
-    <w:basedOn w:val="a"/>
+    <w:basedOn w:val="Standard"/>
     <w:link w:val="KMTimesNewRoman8Zchn"/>
     <w:qFormat/>
     <w:rsid w:val="00296589"/>
@@ -6139,7 +6123,7 @@
   </w:style>
   <w:style w:type="character" w:customStyle="1" w:styleId="KMTimesNewRoman8Zchn">
     <w:name w:val="KM_TimesNewRoman_8 Zchn"/>
-    <w:basedOn w:val="a0"/>
+    <w:basedOn w:val="Absatz-Standardschriftart"/>
     <w:link w:val="KMTimesNewRoman8"/>
     <w:rsid w:val="00296589"/>
     <w:rPr>
@@ -6149,7 +6133,7 @@
   </w:style>
   <w:style w:type="paragraph" w:customStyle="1" w:styleId="Einrckung0">
     <w:name w:val="Einrückung0"/>
-    <w:basedOn w:val="a"/>
+    <w:basedOn w:val="Standard"/>
     <w:rsid w:val="00F44A67"/>
     <w:pPr>
       <w:overflowPunct w:val="0"/>
@@ -6167,7 +6151,7 @@
   </w:style>
   <w:style w:type="paragraph" w:customStyle="1" w:styleId="Einrckung1">
     <w:name w:val="Einrückung1"/>
-    <w:basedOn w:val="a"/>
+    <w:basedOn w:val="Standard"/>
     <w:rsid w:val="00F44A67"/>
     <w:pPr>
       <w:overflowPunct w:val="0"/>
@@ -6186,7 +6170,7 @@
   </w:style>
   <w:style w:type="paragraph" w:customStyle="1" w:styleId="Einrckung2">
     <w:name w:val="Einrückung2"/>
-    <w:basedOn w:val="a"/>
+    <w:basedOn w:val="Standard"/>
     <w:rsid w:val="00F44A67"/>
     <w:pPr>
       <w:overflowPunct w:val="0"/>
@@ -6205,7 +6189,7 @@
   </w:style>
   <w:style w:type="paragraph" w:customStyle="1" w:styleId="Einrckung3">
     <w:name w:val="Einrückung3"/>
-    <w:basedOn w:val="a"/>
+    <w:basedOn w:val="Standard"/>
     <w:rsid w:val="00F44A67"/>
     <w:pPr>
       <w:overflowPunct w:val="0"/>
@@ -6224,7 +6208,7 @@
   </w:style>
   <w:style w:type="paragraph" w:customStyle="1" w:styleId="Einrckung4">
     <w:name w:val="Einrückung4"/>
-    <w:basedOn w:val="a"/>
+    <w:basedOn w:val="Standard"/>
     <w:rsid w:val="00F44A67"/>
     <w:pPr>
       <w:overflowPunct w:val="0"/>
@@ -6241,10 +6225,10 @@
       <w:lang w:eastAsia="de-DE"/>
     </w:rPr>
   </w:style>
-  <w:style w:type="paragraph" w:styleId="a3">
+  <w:style w:type="paragraph" w:styleId="Fuzeile">
     <w:name w:val="footer"/>
-    <w:basedOn w:val="a"/>
-    <w:link w:val="a4"/>
+    <w:basedOn w:val="Standard"/>
+    <w:link w:val="FuzeileZchn"/>
     <w:rsid w:val="00F44A67"/>
     <w:pPr>
       <w:tabs>
@@ -6264,10 +6248,10 @@
       <w:lang w:eastAsia="de-DE"/>
     </w:rPr>
   </w:style>
-  <w:style w:type="character" w:customStyle="1" w:styleId="a4">
-    <w:name w:val="Нижний колонтитул Знак"/>
-    <w:basedOn w:val="a0"/>
-    <w:link w:val="a3"/>
+  <w:style w:type="character" w:customStyle="1" w:styleId="FuzeileZchn">
+    <w:name w:val="Fußzeile Zchn"/>
+    <w:basedOn w:val="Absatz-Standardschriftart"/>
+    <w:link w:val="Fuzeile"/>
     <w:rsid w:val="00F44A67"/>
     <w:rPr>
       <w:rFonts w:eastAsia="Times New Roman" w:cs="Times New Roman"/>
@@ -6276,10 +6260,10 @@
       <w:lang w:eastAsia="de-DE"/>
     </w:rPr>
   </w:style>
-  <w:style w:type="paragraph" w:styleId="a5">
+  <w:style w:type="paragraph" w:styleId="Kopfzeile">
     <w:name w:val="header"/>
-    <w:basedOn w:val="a"/>
-    <w:link w:val="a6"/>
+    <w:basedOn w:val="Standard"/>
+    <w:link w:val="KopfzeileZchn"/>
     <w:uiPriority w:val="99"/>
     <w:rsid w:val="00F44A67"/>
     <w:pPr>
@@ -6299,10 +6283,10 @@
       <w:lang w:eastAsia="de-DE"/>
     </w:rPr>
   </w:style>
-  <w:style w:type="character" w:customStyle="1" w:styleId="a6">
-    <w:name w:val="Верхний колонтитул Знак"/>
-    <w:basedOn w:val="a0"/>
-    <w:link w:val="a5"/>
+  <w:style w:type="character" w:customStyle="1" w:styleId="KopfzeileZchn">
+    <w:name w:val="Kopfzeile Zchn"/>
+    <w:basedOn w:val="Absatz-Standardschriftart"/>
+    <w:link w:val="Kopfzeile"/>
     <w:uiPriority w:val="99"/>
     <w:rsid w:val="00F44A67"/>
     <w:rPr>
@@ -6311,14 +6295,14 @@
       <w:lang w:eastAsia="de-DE"/>
     </w:rPr>
   </w:style>
-  <w:style w:type="character" w:styleId="a7">
+  <w:style w:type="character" w:styleId="Seitenzahl">
     <w:name w:val="page number"/>
-    <w:basedOn w:val="a0"/>
+    <w:basedOn w:val="Absatz-Standardschriftart"/>
     <w:rsid w:val="00F44A67"/>
   </w:style>
-  <w:style w:type="table" w:styleId="a8">
+  <w:style w:type="table" w:styleId="Tabellenraster">
     <w:name w:val="Table Grid"/>
-    <w:basedOn w:val="a1"/>
+    <w:basedOn w:val="NormaleTabelle"/>
     <w:uiPriority w:val="99"/>
     <w:rsid w:val="00537659"/>
     <w:pPr>
@@ -6341,9 +6325,9 @@
       </w:tblBorders>
     </w:tblPr>
   </w:style>
-  <w:style w:type="character" w:styleId="a9">
+  <w:style w:type="character" w:styleId="Platzhaltertext">
     <w:name w:val="Placeholder Text"/>
-    <w:basedOn w:val="a0"/>
+    <w:basedOn w:val="Absatz-Standardschriftart"/>
     <w:uiPriority w:val="99"/>
     <w:semiHidden/>
     <w:rsid w:val="00537659"/>
@@ -6351,10 +6335,10 @@
       <w:color w:val="808080"/>
     </w:rPr>
   </w:style>
-  <w:style w:type="paragraph" w:styleId="aa">
+  <w:style w:type="paragraph" w:styleId="Sprechblasentext">
     <w:name w:val="Balloon Text"/>
-    <w:basedOn w:val="a"/>
-    <w:link w:val="ab"/>
+    <w:basedOn w:val="Standard"/>
+    <w:link w:val="SprechblasentextZchn"/>
     <w:uiPriority w:val="99"/>
     <w:semiHidden/>
     <w:unhideWhenUsed/>
@@ -6368,10 +6352,10 @@
       <w:szCs w:val="16"/>
     </w:rPr>
   </w:style>
-  <w:style w:type="character" w:customStyle="1" w:styleId="ab">
-    <w:name w:val="Текст выноски Знак"/>
-    <w:basedOn w:val="a0"/>
-    <w:link w:val="aa"/>
+  <w:style w:type="character" w:customStyle="1" w:styleId="SprechblasentextZchn">
+    <w:name w:val="Sprechblasentext Zchn"/>
+    <w:basedOn w:val="Absatz-Standardschriftart"/>
+    <w:link w:val="Sprechblasentext"/>
     <w:uiPriority w:val="99"/>
     <w:semiHidden/>
     <w:rsid w:val="00537659"/>
@@ -6381,9 +6365,9 @@
       <w:szCs w:val="16"/>
     </w:rPr>
   </w:style>
-  <w:style w:type="paragraph" w:styleId="ac">
+  <w:style w:type="paragraph" w:styleId="Listenabsatz">
     <w:name w:val="List Paragraph"/>
-    <w:basedOn w:val="a"/>
+    <w:basedOn w:val="Standard"/>
     <w:uiPriority w:val="34"/>
     <w:qFormat/>
     <w:rsid w:val="00833C2D"/>
@@ -6395,19 +6379,19 @@
   <w:style w:type="character" w:customStyle="1" w:styleId="Name">
     <w:name w:val="Name"/>
     <w:aliases w:val="Vorname,Lerngruppe,Schuljahr"/>
-    <w:basedOn w:val="a0"/>
+    <w:basedOn w:val="Absatz-Standardschriftart"/>
     <w:uiPriority w:val="1"/>
     <w:rsid w:val="002C1560"/>
   </w:style>
   <w:style w:type="character" w:customStyle="1" w:styleId="ggfNote">
     <w:name w:val="ggf. Note"/>
-    <w:basedOn w:val="a0"/>
+    <w:basedOn w:val="Absatz-Standardschriftart"/>
     <w:uiPriority w:val="1"/>
     <w:rsid w:val="00E10D52"/>
   </w:style>
   <w:style w:type="character" w:customStyle="1" w:styleId="Formatvorlage5">
     <w:name w:val="Formatvorlage5"/>
-    <w:basedOn w:val="a0"/>
+    <w:basedOn w:val="Absatz-Standardschriftart"/>
     <w:uiPriority w:val="1"/>
     <w:rsid w:val="008F1256"/>
     <w:rPr>
@@ -6416,7 +6400,7 @@
   </w:style>
   <w:style w:type="character" w:customStyle="1" w:styleId="Lern-undSozialverhalten">
     <w:name w:val="Lern- und Sozialverhalten"/>
-    <w:basedOn w:val="a0"/>
+    <w:basedOn w:val="Absatz-Standardschriftart"/>
     <w:uiPriority w:val="1"/>
     <w:rsid w:val="00BF72E8"/>
     <w:rPr>
@@ -6426,7 +6410,7 @@
   </w:style>
   <w:style w:type="character" w:customStyle="1" w:styleId="Schuljahrauswahl">
     <w:name w:val="Schuljahrauswahl"/>
-    <w:basedOn w:val="a0"/>
+    <w:basedOn w:val="Absatz-Standardschriftart"/>
     <w:uiPriority w:val="1"/>
     <w:rsid w:val="009A719E"/>
     <w:rPr>
@@ -6436,7 +6420,7 @@
   </w:style>
   <w:style w:type="character" w:customStyle="1" w:styleId="Formatvorlage1">
     <w:name w:val="Formatvorlage1"/>
-    <w:basedOn w:val="a0"/>
+    <w:basedOn w:val="Absatz-Standardschriftart"/>
     <w:uiPriority w:val="1"/>
     <w:rsid w:val="00851AAB"/>
     <w:rPr>
@@ -6446,7 +6430,7 @@
   </w:style>
   <w:style w:type="character" w:customStyle="1" w:styleId="Formatvorlage2">
     <w:name w:val="Formatvorlage2"/>
-    <w:basedOn w:val="a0"/>
+    <w:basedOn w:val="Absatz-Standardschriftart"/>
     <w:uiPriority w:val="1"/>
     <w:rsid w:val="00853824"/>
     <w:rPr>
@@ -6456,7 +6440,7 @@
   </w:style>
   <w:style w:type="character" w:customStyle="1" w:styleId="Formatvorlage3">
     <w:name w:val="Formatvorlage3"/>
-    <w:basedOn w:val="a0"/>
+    <w:basedOn w:val="Absatz-Standardschriftart"/>
     <w:uiPriority w:val="1"/>
     <w:rsid w:val="00B53534"/>
     <w:rPr>
@@ -6467,7 +6451,7 @@
   </w:style>
   <w:style w:type="character" w:customStyle="1" w:styleId="Formatvorlage4">
     <w:name w:val="Formatvorlage4"/>
-    <w:basedOn w:val="a0"/>
+    <w:basedOn w:val="Absatz-Standardschriftart"/>
     <w:uiPriority w:val="1"/>
     <w:rsid w:val="001078EF"/>
     <w:rPr>
@@ -6478,7 +6462,7 @@
   </w:style>
   <w:style w:type="character" w:customStyle="1" w:styleId="Formatvorlage6">
     <w:name w:val="Formatvorlage6"/>
-    <w:basedOn w:val="a0"/>
+    <w:basedOn w:val="Absatz-Standardschriftart"/>
     <w:uiPriority w:val="1"/>
     <w:rsid w:val="00D767E7"/>
     <w:rPr>
@@ -6489,7 +6473,7 @@
   </w:style>
   <w:style w:type="character" w:customStyle="1" w:styleId="Formatvorlage7">
     <w:name w:val="Formatvorlage7"/>
-    <w:basedOn w:val="a0"/>
+    <w:basedOn w:val="Absatz-Standardschriftart"/>
     <w:uiPriority w:val="1"/>
     <w:rsid w:val="002652DE"/>
     <w:rPr>
@@ -6499,7 +6483,7 @@
   </w:style>
   <w:style w:type="character" w:customStyle="1" w:styleId="Formatvorlage8">
     <w:name w:val="Formatvorlage8"/>
-    <w:basedOn w:val="a0"/>
+    <w:basedOn w:val="Absatz-Standardschriftart"/>
     <w:uiPriority w:val="1"/>
     <w:rsid w:val="002652DE"/>
     <w:rPr>
@@ -6509,7 +6493,7 @@
   </w:style>
   <w:style w:type="character" w:customStyle="1" w:styleId="Formatvorlage67">
     <w:name w:val="Formatvorlage67"/>
-    <w:basedOn w:val="a0"/>
+    <w:basedOn w:val="Absatz-Standardschriftart"/>
     <w:uiPriority w:val="1"/>
     <w:rsid w:val="009474B3"/>
     <w:rPr>
@@ -6545,7 +6529,7 @@
           </w:pPr>
           <w:r>
             <w:rPr>
-              <w:rStyle w:val="a3"/>
+              <w:rStyle w:val="Platzhaltertext"/>
             </w:rPr>
             <w:t>Wählen Sie ein Element aus.</w:t>
           </w:r>
@@ -6574,43 +6558,43 @@
           </w:pPr>
           <w:r>
             <w:rPr>
-              <w:rStyle w:val="a3"/>
+              <w:rStyle w:val="Platzhaltertext"/>
             </w:rPr>
             <w:t>Bitte</w:t>
           </w:r>
           <w:r>
             <w:rPr>
-              <w:rStyle w:val="a3"/>
+              <w:rStyle w:val="Platzhaltertext"/>
             </w:rPr>
             <w:t xml:space="preserve"> die Niveaustufe aus</w:t>
           </w:r>
           <w:r>
             <w:rPr>
-              <w:rStyle w:val="a3"/>
+              <w:rStyle w:val="Platzhaltertext"/>
             </w:rPr>
             <w:t>wählen</w:t>
           </w:r>
           <w:r>
             <w:rPr>
-              <w:rStyle w:val="a3"/>
+              <w:rStyle w:val="Platzhaltertext"/>
             </w:rPr>
             <w:t>,</w:t>
           </w:r>
           <w:r>
             <w:rPr>
-              <w:rStyle w:val="a3"/>
+              <w:rStyle w:val="Platzhaltertext"/>
             </w:rPr>
             <w:t xml:space="preserve"> </w:t>
           </w:r>
           <w:r>
             <w:rPr>
-              <w:rStyle w:val="a3"/>
+              <w:rStyle w:val="Platzhaltertext"/>
             </w:rPr>
             <w:t>auf der überwiegend gelernt wurde</w:t>
           </w:r>
           <w:r>
             <w:rPr>
-              <w:rStyle w:val="a3"/>
+              <w:rStyle w:val="Platzhaltertext"/>
             </w:rPr>
             <w:t>.</w:t>
           </w:r>
@@ -6639,7 +6623,7 @@
           </w:pPr>
           <w:r>
             <w:rPr>
-              <w:rStyle w:val="a3"/>
+              <w:rStyle w:val="Platzhaltertext"/>
             </w:rPr>
             <w:t>ggf. Note</w:t>
           </w:r>
@@ -6668,43 +6652,43 @@
           </w:pPr>
           <w:r>
             <w:rPr>
-              <w:rStyle w:val="a3"/>
+              <w:rStyle w:val="Platzhaltertext"/>
             </w:rPr>
             <w:t>Bitte</w:t>
           </w:r>
           <w:r>
             <w:rPr>
-              <w:rStyle w:val="a3"/>
+              <w:rStyle w:val="Platzhaltertext"/>
             </w:rPr>
             <w:t xml:space="preserve"> die Niveaustufe aus</w:t>
           </w:r>
           <w:r>
             <w:rPr>
-              <w:rStyle w:val="a3"/>
+              <w:rStyle w:val="Platzhaltertext"/>
             </w:rPr>
             <w:t>wählen</w:t>
           </w:r>
           <w:r>
             <w:rPr>
-              <w:rStyle w:val="a3"/>
+              <w:rStyle w:val="Platzhaltertext"/>
             </w:rPr>
             <w:t>,</w:t>
           </w:r>
           <w:r>
             <w:rPr>
-              <w:rStyle w:val="a3"/>
+              <w:rStyle w:val="Platzhaltertext"/>
             </w:rPr>
             <w:t xml:space="preserve"> </w:t>
           </w:r>
           <w:r>
             <w:rPr>
-              <w:rStyle w:val="a3"/>
+              <w:rStyle w:val="Platzhaltertext"/>
             </w:rPr>
             <w:t>auf der überwiegend gelernt wurde</w:t>
           </w:r>
           <w:r>
             <w:rPr>
-              <w:rStyle w:val="a3"/>
+              <w:rStyle w:val="Platzhaltertext"/>
             </w:rPr>
             <w:t>.</w:t>
           </w:r>
@@ -6733,7 +6717,7 @@
           </w:pPr>
           <w:r>
             <w:rPr>
-              <w:rStyle w:val="a3"/>
+              <w:rStyle w:val="Platzhaltertext"/>
             </w:rPr>
             <w:t>ggf. Note</w:t>
           </w:r>
@@ -6762,43 +6746,43 @@
           </w:pPr>
           <w:r>
             <w:rPr>
-              <w:rStyle w:val="a3"/>
+              <w:rStyle w:val="Platzhaltertext"/>
             </w:rPr>
             <w:t>Bitte</w:t>
           </w:r>
           <w:r>
             <w:rPr>
-              <w:rStyle w:val="a3"/>
+              <w:rStyle w:val="Platzhaltertext"/>
             </w:rPr>
             <w:t xml:space="preserve"> die Niveaustufe aus</w:t>
           </w:r>
           <w:r>
             <w:rPr>
-              <w:rStyle w:val="a3"/>
+              <w:rStyle w:val="Platzhaltertext"/>
             </w:rPr>
             <w:t>wählen</w:t>
           </w:r>
           <w:r>
             <w:rPr>
-              <w:rStyle w:val="a3"/>
+              <w:rStyle w:val="Platzhaltertext"/>
             </w:rPr>
             <w:t>,</w:t>
           </w:r>
           <w:r>
             <w:rPr>
-              <w:rStyle w:val="a3"/>
+              <w:rStyle w:val="Platzhaltertext"/>
             </w:rPr>
             <w:t xml:space="preserve"> </w:t>
           </w:r>
           <w:r>
             <w:rPr>
-              <w:rStyle w:val="a3"/>
+              <w:rStyle w:val="Platzhaltertext"/>
             </w:rPr>
             <w:t>auf der überwiegend gelernt wurde</w:t>
           </w:r>
           <w:r>
             <w:rPr>
-              <w:rStyle w:val="a3"/>
+              <w:rStyle w:val="Platzhaltertext"/>
             </w:rPr>
             <w:t>.</w:t>
           </w:r>
@@ -6827,7 +6811,7 @@
           </w:pPr>
           <w:r>
             <w:rPr>
-              <w:rStyle w:val="a3"/>
+              <w:rStyle w:val="Platzhaltertext"/>
             </w:rPr>
             <w:t>ggf. Note</w:t>
           </w:r>
@@ -6856,43 +6840,43 @@
           </w:pPr>
           <w:r>
             <w:rPr>
-              <w:rStyle w:val="a3"/>
+              <w:rStyle w:val="Platzhaltertext"/>
             </w:rPr>
             <w:t>Bitte</w:t>
           </w:r>
           <w:r>
             <w:rPr>
-              <w:rStyle w:val="a3"/>
+              <w:rStyle w:val="Platzhaltertext"/>
             </w:rPr>
             <w:t xml:space="preserve"> die Niveaustufe aus</w:t>
           </w:r>
           <w:r>
             <w:rPr>
-              <w:rStyle w:val="a3"/>
+              <w:rStyle w:val="Platzhaltertext"/>
             </w:rPr>
             <w:t>wählen</w:t>
           </w:r>
           <w:r>
             <w:rPr>
-              <w:rStyle w:val="a3"/>
+              <w:rStyle w:val="Platzhaltertext"/>
             </w:rPr>
             <w:t>,</w:t>
           </w:r>
           <w:r>
             <w:rPr>
-              <w:rStyle w:val="a3"/>
+              <w:rStyle w:val="Platzhaltertext"/>
             </w:rPr>
             <w:t xml:space="preserve"> </w:t>
           </w:r>
           <w:r>
             <w:rPr>
-              <w:rStyle w:val="a3"/>
+              <w:rStyle w:val="Platzhaltertext"/>
             </w:rPr>
             <w:t>auf der überwiegend gelernt wurde</w:t>
           </w:r>
           <w:r>
             <w:rPr>
-              <w:rStyle w:val="a3"/>
+              <w:rStyle w:val="Platzhaltertext"/>
             </w:rPr>
             <w:t>.</w:t>
           </w:r>
@@ -6921,7 +6905,7 @@
           </w:pPr>
           <w:r>
             <w:rPr>
-              <w:rStyle w:val="a3"/>
+              <w:rStyle w:val="Platzhaltertext"/>
             </w:rPr>
             <w:t>ggf. Note</w:t>
           </w:r>
@@ -6950,43 +6934,43 @@
           </w:pPr>
           <w:r>
             <w:rPr>
-              <w:rStyle w:val="a3"/>
+              <w:rStyle w:val="Platzhaltertext"/>
             </w:rPr>
             <w:t>Bitte</w:t>
           </w:r>
           <w:r>
             <w:rPr>
-              <w:rStyle w:val="a3"/>
+              <w:rStyle w:val="Platzhaltertext"/>
             </w:rPr>
             <w:t xml:space="preserve"> die Niveaustufe aus</w:t>
           </w:r>
           <w:r>
             <w:rPr>
-              <w:rStyle w:val="a3"/>
+              <w:rStyle w:val="Platzhaltertext"/>
             </w:rPr>
             <w:t>wählen</w:t>
           </w:r>
           <w:r>
             <w:rPr>
-              <w:rStyle w:val="a3"/>
+              <w:rStyle w:val="Platzhaltertext"/>
             </w:rPr>
             <w:t>,</w:t>
           </w:r>
           <w:r>
             <w:rPr>
-              <w:rStyle w:val="a3"/>
+              <w:rStyle w:val="Platzhaltertext"/>
             </w:rPr>
             <w:t xml:space="preserve"> </w:t>
           </w:r>
           <w:r>
             <w:rPr>
-              <w:rStyle w:val="a3"/>
+              <w:rStyle w:val="Platzhaltertext"/>
             </w:rPr>
             <w:t>auf der überwiegend gelernt wurde</w:t>
           </w:r>
           <w:r>
             <w:rPr>
-              <w:rStyle w:val="a3"/>
+              <w:rStyle w:val="Platzhaltertext"/>
             </w:rPr>
             <w:t>.</w:t>
           </w:r>
@@ -7015,7 +6999,7 @@
           </w:pPr>
           <w:r>
             <w:rPr>
-              <w:rStyle w:val="a3"/>
+              <w:rStyle w:val="Platzhaltertext"/>
             </w:rPr>
             <w:t>ggf. Note</w:t>
           </w:r>
@@ -7044,43 +7028,43 @@
           </w:pPr>
           <w:r>
             <w:rPr>
-              <w:rStyle w:val="a3"/>
+              <w:rStyle w:val="Platzhaltertext"/>
             </w:rPr>
             <w:t>Bitte</w:t>
           </w:r>
           <w:r>
             <w:rPr>
-              <w:rStyle w:val="a3"/>
+              <w:rStyle w:val="Platzhaltertext"/>
             </w:rPr>
             <w:t xml:space="preserve"> die Niveaustufe aus</w:t>
           </w:r>
           <w:r>
             <w:rPr>
-              <w:rStyle w:val="a3"/>
+              <w:rStyle w:val="Platzhaltertext"/>
             </w:rPr>
             <w:t>wählen</w:t>
           </w:r>
           <w:r>
             <w:rPr>
-              <w:rStyle w:val="a3"/>
+              <w:rStyle w:val="Platzhaltertext"/>
             </w:rPr>
             <w:t>,</w:t>
           </w:r>
           <w:r>
             <w:rPr>
-              <w:rStyle w:val="a3"/>
+              <w:rStyle w:val="Platzhaltertext"/>
             </w:rPr>
             <w:t xml:space="preserve"> </w:t>
           </w:r>
           <w:r>
             <w:rPr>
-              <w:rStyle w:val="a3"/>
+              <w:rStyle w:val="Platzhaltertext"/>
             </w:rPr>
             <w:t>auf der überwiegend gelernt wurde</w:t>
           </w:r>
           <w:r>
             <w:rPr>
-              <w:rStyle w:val="a3"/>
+              <w:rStyle w:val="Platzhaltertext"/>
             </w:rPr>
             <w:t>.</w:t>
           </w:r>
@@ -7109,7 +7093,7 @@
           </w:pPr>
           <w:r>
             <w:rPr>
-              <w:rStyle w:val="a3"/>
+              <w:rStyle w:val="Platzhaltertext"/>
             </w:rPr>
             <w:t>ggf. Note</w:t>
           </w:r>
@@ -7138,43 +7122,43 @@
           </w:pPr>
           <w:r>
             <w:rPr>
-              <w:rStyle w:val="a3"/>
+              <w:rStyle w:val="Platzhaltertext"/>
             </w:rPr>
             <w:t>Bitte</w:t>
           </w:r>
           <w:r>
             <w:rPr>
-              <w:rStyle w:val="a3"/>
+              <w:rStyle w:val="Platzhaltertext"/>
             </w:rPr>
             <w:t xml:space="preserve"> die Niveaustufe aus</w:t>
           </w:r>
           <w:r>
             <w:rPr>
-              <w:rStyle w:val="a3"/>
+              <w:rStyle w:val="Platzhaltertext"/>
             </w:rPr>
             <w:t>wählen</w:t>
           </w:r>
           <w:r>
             <w:rPr>
-              <w:rStyle w:val="a3"/>
+              <w:rStyle w:val="Platzhaltertext"/>
             </w:rPr>
             <w:t>,</w:t>
           </w:r>
           <w:r>
             <w:rPr>
-              <w:rStyle w:val="a3"/>
+              <w:rStyle w:val="Platzhaltertext"/>
             </w:rPr>
             <w:t xml:space="preserve"> </w:t>
           </w:r>
           <w:r>
             <w:rPr>
-              <w:rStyle w:val="a3"/>
+              <w:rStyle w:val="Platzhaltertext"/>
             </w:rPr>
             <w:t>auf der überwiegend gelernt wurde</w:t>
           </w:r>
           <w:r>
             <w:rPr>
-              <w:rStyle w:val="a3"/>
+              <w:rStyle w:val="Platzhaltertext"/>
             </w:rPr>
             <w:t>.</w:t>
           </w:r>
@@ -7203,7 +7187,7 @@
           </w:pPr>
           <w:r>
             <w:rPr>
-              <w:rStyle w:val="a3"/>
+              <w:rStyle w:val="Platzhaltertext"/>
             </w:rPr>
             <w:t>ggf. Note</w:t>
           </w:r>
@@ -7232,43 +7216,43 @@
           </w:pPr>
           <w:r>
             <w:rPr>
-              <w:rStyle w:val="a3"/>
+              <w:rStyle w:val="Platzhaltertext"/>
             </w:rPr>
             <w:t>Bitte</w:t>
           </w:r>
           <w:r>
             <w:rPr>
-              <w:rStyle w:val="a3"/>
+              <w:rStyle w:val="Platzhaltertext"/>
             </w:rPr>
             <w:t xml:space="preserve"> die Niveaustufe aus</w:t>
           </w:r>
           <w:r>
             <w:rPr>
-              <w:rStyle w:val="a3"/>
+              <w:rStyle w:val="Platzhaltertext"/>
             </w:rPr>
             <w:t>wählen</w:t>
           </w:r>
           <w:r>
             <w:rPr>
-              <w:rStyle w:val="a3"/>
+              <w:rStyle w:val="Platzhaltertext"/>
             </w:rPr>
             <w:t>,</w:t>
           </w:r>
           <w:r>
             <w:rPr>
-              <w:rStyle w:val="a3"/>
+              <w:rStyle w:val="Platzhaltertext"/>
             </w:rPr>
             <w:t xml:space="preserve"> </w:t>
           </w:r>
           <w:r>
             <w:rPr>
-              <w:rStyle w:val="a3"/>
+              <w:rStyle w:val="Platzhaltertext"/>
             </w:rPr>
             <w:t>auf der überwiegend gelernt wurde</w:t>
           </w:r>
           <w:r>
             <w:rPr>
-              <w:rStyle w:val="a3"/>
+              <w:rStyle w:val="Platzhaltertext"/>
             </w:rPr>
             <w:t>.</w:t>
           </w:r>
@@ -7297,7 +7281,7 @@
           </w:pPr>
           <w:r>
             <w:rPr>
-              <w:rStyle w:val="a3"/>
+              <w:rStyle w:val="Platzhaltertext"/>
             </w:rPr>
             <w:t>ggf. Note</w:t>
           </w:r>
@@ -7326,43 +7310,43 @@
           </w:pPr>
           <w:r>
             <w:rPr>
-              <w:rStyle w:val="a3"/>
+              <w:rStyle w:val="Platzhaltertext"/>
             </w:rPr>
             <w:t>Bitte</w:t>
           </w:r>
           <w:r>
             <w:rPr>
-              <w:rStyle w:val="a3"/>
+              <w:rStyle w:val="Platzhaltertext"/>
             </w:rPr>
             <w:t xml:space="preserve"> die Niveaustufe aus</w:t>
           </w:r>
           <w:r>
             <w:rPr>
-              <w:rStyle w:val="a3"/>
+              <w:rStyle w:val="Platzhaltertext"/>
             </w:rPr>
             <w:t>wählen</w:t>
           </w:r>
           <w:r>
             <w:rPr>
-              <w:rStyle w:val="a3"/>
+              <w:rStyle w:val="Platzhaltertext"/>
             </w:rPr>
             <w:t>,</w:t>
           </w:r>
           <w:r>
             <w:rPr>
-              <w:rStyle w:val="a3"/>
+              <w:rStyle w:val="Platzhaltertext"/>
             </w:rPr>
             <w:t xml:space="preserve"> </w:t>
           </w:r>
           <w:r>
             <w:rPr>
-              <w:rStyle w:val="a3"/>
+              <w:rStyle w:val="Platzhaltertext"/>
             </w:rPr>
             <w:t>auf der überwiegend gelernt wurde</w:t>
           </w:r>
           <w:r>
             <w:rPr>
-              <w:rStyle w:val="a3"/>
+              <w:rStyle w:val="Platzhaltertext"/>
             </w:rPr>
             <w:t>.</w:t>
           </w:r>
@@ -7391,7 +7375,7 @@
           </w:pPr>
           <w:r>
             <w:rPr>
-              <w:rStyle w:val="a3"/>
+              <w:rStyle w:val="Platzhaltertext"/>
             </w:rPr>
             <w:t>ggf. Note</w:t>
           </w:r>
@@ -7420,43 +7404,43 @@
           </w:pPr>
           <w:r>
             <w:rPr>
-              <w:rStyle w:val="a3"/>
+              <w:rStyle w:val="Platzhaltertext"/>
             </w:rPr>
             <w:t>Bitte</w:t>
           </w:r>
           <w:r>
             <w:rPr>
-              <w:rStyle w:val="a3"/>
+              <w:rStyle w:val="Platzhaltertext"/>
             </w:rPr>
             <w:t xml:space="preserve"> die Niveaustufe aus</w:t>
           </w:r>
           <w:r>
             <w:rPr>
-              <w:rStyle w:val="a3"/>
+              <w:rStyle w:val="Platzhaltertext"/>
             </w:rPr>
             <w:t>wählen</w:t>
           </w:r>
           <w:r>
             <w:rPr>
-              <w:rStyle w:val="a3"/>
+              <w:rStyle w:val="Platzhaltertext"/>
             </w:rPr>
             <w:t>,</w:t>
           </w:r>
           <w:r>
             <w:rPr>
-              <w:rStyle w:val="a3"/>
+              <w:rStyle w:val="Platzhaltertext"/>
             </w:rPr>
             <w:t xml:space="preserve"> </w:t>
           </w:r>
           <w:r>
             <w:rPr>
-              <w:rStyle w:val="a3"/>
+              <w:rStyle w:val="Platzhaltertext"/>
             </w:rPr>
             <w:t>auf der überwiegend gelernt wurde</w:t>
           </w:r>
           <w:r>
             <w:rPr>
-              <w:rStyle w:val="a3"/>
+              <w:rStyle w:val="Platzhaltertext"/>
             </w:rPr>
             <w:t>.</w:t>
           </w:r>
@@ -7485,7 +7469,7 @@
           </w:pPr>
           <w:r>
             <w:rPr>
-              <w:rStyle w:val="a3"/>
+              <w:rStyle w:val="Platzhaltertext"/>
             </w:rPr>
             <w:t>ggf. Note</w:t>
           </w:r>
@@ -7514,7 +7498,7 @@
           </w:pPr>
           <w:r>
             <w:rPr>
-              <w:rStyle w:val="a3"/>
+              <w:rStyle w:val="Platzhaltertext"/>
               <w:rFonts w:ascii="Arial" w:hAnsi="Arial" w:cs="Arial"/>
               <w:b/>
             </w:rPr>
@@ -7522,7 +7506,7 @@
           </w:r>
           <w:r>
             <w:rPr>
-              <w:rStyle w:val="a3"/>
+              <w:rStyle w:val="Platzhaltertext"/>
               <w:rFonts w:ascii="Arial" w:hAnsi="Arial" w:cs="Arial"/>
               <w:b/>
             </w:rPr>
@@ -7530,7 +7514,7 @@
           </w:r>
           <w:r>
             <w:rPr>
-              <w:rStyle w:val="a3"/>
+              <w:rStyle w:val="Platzhaltertext"/>
               <w:rFonts w:ascii="Arial" w:hAnsi="Arial" w:cs="Arial"/>
               <w:b/>
             </w:rPr>
@@ -7561,43 +7545,43 @@
           </w:pPr>
           <w:r>
             <w:rPr>
-              <w:rStyle w:val="a3"/>
+              <w:rStyle w:val="Platzhaltertext"/>
             </w:rPr>
             <w:t>Bitte</w:t>
           </w:r>
           <w:r>
             <w:rPr>
-              <w:rStyle w:val="a3"/>
+              <w:rStyle w:val="Platzhaltertext"/>
             </w:rPr>
             <w:t xml:space="preserve"> die Niveaustufe aus</w:t>
           </w:r>
           <w:r>
             <w:rPr>
-              <w:rStyle w:val="a3"/>
+              <w:rStyle w:val="Platzhaltertext"/>
             </w:rPr>
             <w:t>wählen</w:t>
           </w:r>
           <w:r>
             <w:rPr>
-              <w:rStyle w:val="a3"/>
+              <w:rStyle w:val="Platzhaltertext"/>
             </w:rPr>
             <w:t>,</w:t>
           </w:r>
           <w:r>
             <w:rPr>
-              <w:rStyle w:val="a3"/>
+              <w:rStyle w:val="Platzhaltertext"/>
             </w:rPr>
             <w:t xml:space="preserve"> </w:t>
           </w:r>
           <w:r>
             <w:rPr>
-              <w:rStyle w:val="a3"/>
+              <w:rStyle w:val="Platzhaltertext"/>
             </w:rPr>
             <w:t>auf der überwiegend gelernt wurde</w:t>
           </w:r>
           <w:r>
             <w:rPr>
-              <w:rStyle w:val="a3"/>
+              <w:rStyle w:val="Platzhaltertext"/>
             </w:rPr>
             <w:t>.</w:t>
           </w:r>
@@ -7626,7 +7610,7 @@
           </w:pPr>
           <w:r>
             <w:rPr>
-              <w:rStyle w:val="a3"/>
+              <w:rStyle w:val="Platzhaltertext"/>
             </w:rPr>
             <w:t>ggf. Note</w:t>
           </w:r>
@@ -7655,7 +7639,7 @@
           </w:pPr>
           <w:r>
             <w:rPr>
-              <w:rStyle w:val="a3"/>
+              <w:rStyle w:val="Platzhaltertext"/>
               <w:rFonts w:ascii="Arial" w:hAnsi="Arial" w:cs="Arial"/>
               <w:b/>
             </w:rPr>
@@ -7663,7 +7647,7 @@
           </w:r>
           <w:r>
             <w:rPr>
-              <w:rStyle w:val="a3"/>
+              <w:rStyle w:val="Platzhaltertext"/>
               <w:rFonts w:ascii="Arial" w:hAnsi="Arial" w:cs="Arial"/>
               <w:b/>
             </w:rPr>
@@ -7671,7 +7655,7 @@
           </w:r>
           <w:r>
             <w:rPr>
-              <w:rStyle w:val="a3"/>
+              <w:rStyle w:val="Platzhaltertext"/>
               <w:rFonts w:ascii="Arial" w:hAnsi="Arial" w:cs="Arial"/>
               <w:b/>
             </w:rPr>
@@ -7702,43 +7686,43 @@
           </w:pPr>
           <w:r>
             <w:rPr>
-              <w:rStyle w:val="a3"/>
+              <w:rStyle w:val="Platzhaltertext"/>
             </w:rPr>
             <w:t>Bitte</w:t>
           </w:r>
           <w:r>
             <w:rPr>
-              <w:rStyle w:val="a3"/>
+              <w:rStyle w:val="Platzhaltertext"/>
             </w:rPr>
             <w:t xml:space="preserve"> die Niveaustufe aus</w:t>
           </w:r>
           <w:r>
             <w:rPr>
-              <w:rStyle w:val="a3"/>
+              <w:rStyle w:val="Platzhaltertext"/>
             </w:rPr>
             <w:t>wählen</w:t>
           </w:r>
           <w:r>
             <w:rPr>
-              <w:rStyle w:val="a3"/>
+              <w:rStyle w:val="Platzhaltertext"/>
             </w:rPr>
             <w:t>,</w:t>
           </w:r>
           <w:r>
             <w:rPr>
-              <w:rStyle w:val="a3"/>
+              <w:rStyle w:val="Platzhaltertext"/>
             </w:rPr>
             <w:t xml:space="preserve"> </w:t>
           </w:r>
           <w:r>
             <w:rPr>
-              <w:rStyle w:val="a3"/>
+              <w:rStyle w:val="Platzhaltertext"/>
             </w:rPr>
             <w:t>auf der überwiegend gelernt wurde</w:t>
           </w:r>
           <w:r>
             <w:rPr>
-              <w:rStyle w:val="a3"/>
+              <w:rStyle w:val="Platzhaltertext"/>
             </w:rPr>
             <w:t>.</w:t>
           </w:r>
@@ -7767,7 +7751,7 @@
           </w:pPr>
           <w:r>
             <w:rPr>
-              <w:rStyle w:val="a3"/>
+              <w:rStyle w:val="Platzhaltertext"/>
             </w:rPr>
             <w:t>ggf. Note</w:t>
           </w:r>
@@ -7796,7 +7780,7 @@
           </w:pPr>
           <w:r>
             <w:rPr>
-              <w:rStyle w:val="a3"/>
+              <w:rStyle w:val="Platzhaltertext"/>
             </w:rPr>
             <w:t>Wählen Sie ein Element aus.</w:t>
           </w:r>
@@ -7825,7 +7809,7 @@
           </w:pPr>
           <w:r>
             <w:rPr>
-              <w:rStyle w:val="a3"/>
+              <w:rStyle w:val="Platzhaltertext"/>
               <w:sz w:val="18"/>
             </w:rPr>
             <w:t>Wählen Sie ein Element aus.</w:t>
@@ -7855,7 +7839,7 @@
           </w:pPr>
           <w:r>
             <w:rPr>
-              <w:rStyle w:val="a3"/>
+              <w:rStyle w:val="Platzhaltertext"/>
             </w:rPr>
             <w:t>Wählen Sie ein Element aus.</w:t>
           </w:r>
@@ -7884,7 +7868,7 @@
           </w:pPr>
           <w:r>
             <w:rPr>
-              <w:rStyle w:val="a3"/>
+              <w:rStyle w:val="Platzhaltertext"/>
             </w:rPr>
             <w:t>Wählen Sie ein Element aus.</w:t>
           </w:r>
@@ -7906,31 +7890,31 @@
   </w:font>
   <w:font w:name="Calibri">
     <w:panose1 w:val="020F0502020204030204"/>
-    <w:charset w:val="CC"/>
+    <w:charset w:val="00"/>
     <w:family w:val="swiss"/>
     <w:pitch w:val="variable"/>
-    <w:sig w:usb0="E0002EFF" w:usb1="C000247B" w:usb2="00000009" w:usb3="00000000" w:csb0="000001FF" w:csb1="00000000"/>
+    <w:sig w:usb0="E00002FF" w:usb1="4000ACFF" w:usb2="00000001" w:usb3="00000000" w:csb0="0000019F" w:csb1="00000000"/>
   </w:font>
   <w:font w:name="Arial">
     <w:panose1 w:val="020B0604020202020204"/>
-    <w:charset w:val="CC"/>
+    <w:charset w:val="00"/>
     <w:family w:val="swiss"/>
     <w:pitch w:val="variable"/>
-    <w:sig w:usb0="E0002EFF" w:usb1="C000785B" w:usb2="00000009" w:usb3="00000000" w:csb0="000001FF" w:csb1="00000000"/>
+    <w:sig w:usb0="E0002AFF" w:usb1="C0007843" w:usb2="00000009" w:usb3="00000000" w:csb0="000001FF" w:csb1="00000000"/>
   </w:font>
   <w:font w:name="Courier New">
     <w:panose1 w:val="02070309020205020404"/>
-    <w:charset w:val="CC"/>
+    <w:charset w:val="00"/>
     <w:family w:val="modern"/>
     <w:pitch w:val="fixed"/>
-    <w:sig w:usb0="E0002EFF" w:usb1="C0007843" w:usb2="00000009" w:usb3="00000000" w:csb0="000001FF" w:csb1="00000000"/>
+    <w:sig w:usb0="E0002AFF" w:usb1="C0007843" w:usb2="00000009" w:usb3="00000000" w:csb0="000001FF" w:csb1="00000000"/>
   </w:font>
   <w:font w:name="Times New Roman">
     <w:panose1 w:val="02020603050405020304"/>
-    <w:charset w:val="CC"/>
+    <w:charset w:val="00"/>
     <w:family w:val="roman"/>
     <w:pitch w:val="variable"/>
-    <w:sig w:usb0="E0002EFF" w:usb1="C000785B" w:usb2="00000009" w:usb3="00000000" w:csb0="000001FF" w:csb1="00000000"/>
+    <w:sig w:usb0="E0002EFF" w:usb1="C0007843" w:usb2="00000009" w:usb3="00000000" w:csb0="000001FF" w:csb1="00000000"/>
   </w:font>
   <w:font w:name="Wingdings">
     <w:panose1 w:val="05000000000000000000"/>
@@ -7948,17 +7932,17 @@
   </w:font>
   <w:font w:name="Cambria">
     <w:panose1 w:val="02040503050406030204"/>
-    <w:charset w:val="CC"/>
+    <w:charset w:val="00"/>
     <w:family w:val="roman"/>
     <w:pitch w:val="variable"/>
-    <w:sig w:usb0="E00006FF" w:usb1="420024FF" w:usb2="02000000" w:usb3="00000000" w:csb0="0000019F" w:csb1="00000000"/>
+    <w:sig w:usb0="E00002FF" w:usb1="400004FF" w:usb2="00000000" w:usb3="00000000" w:csb0="0000019F" w:csb1="00000000"/>
   </w:font>
   <w:font w:name="Calibri Light">
     <w:panose1 w:val="020F0302020204030204"/>
-    <w:charset w:val="CC"/>
+    <w:charset w:val="00"/>
     <w:family w:val="swiss"/>
     <w:pitch w:val="variable"/>
-    <w:sig w:usb0="E0002AFF" w:usb1="C000247B" w:usb2="00000009" w:usb3="00000000" w:csb0="000001FF" w:csb1="00000000"/>
+    <w:sig w:usb0="A00002EF" w:usb1="4000207B" w:usb2="00000000" w:usb3="00000000" w:csb0="0000019F" w:csb1="00000000"/>
   </w:font>
 </w:fonts>
 </file>
@@ -7967,6 +7951,7 @@
 <w:settings xmlns:mc="http://schemas.openxmlformats.org/markup-compatibility/2006" xmlns:o="urn:schemas-microsoft-com:office:office" xmlns:r="http://schemas.openxmlformats.org/officeDocument/2006/relationships" xmlns:m="http://schemas.openxmlformats.org/officeDocument/2006/math" xmlns:v="urn:schemas-microsoft-com:vml" xmlns:w10="urn:schemas-microsoft-com:office:word" xmlns:w="http://schemas.openxmlformats.org/wordprocessingml/2006/main" xmlns:w14="http://schemas.microsoft.com/office/word/2010/wordml" xmlns:w15="http://schemas.microsoft.com/office/word/2012/wordml" xmlns:w16cid="http://schemas.microsoft.com/office/word/2016/wordml/cid" xmlns:w16se="http://schemas.microsoft.com/office/word/2015/wordml/symex" xmlns:sl="http://schemas.openxmlformats.org/schemaLibrary/2006/main" mc:Ignorable="w14 w15 w16se w16cid">
   <w:view w:val="normal"/>
   <w:defaultTabStop w:val="720"/>
+  <w:hyphenationZone w:val="425"/>
   <w:characterSpacingControl w:val="doNotCompress"/>
   <w:compat>
     <w:useFELayout/>
@@ -7986,6 +7971,7 @@
     <w:rsid w:val="005038EB"/>
     <w:rsid w:val="005B34C9"/>
     <w:rsid w:val="006B171E"/>
+    <w:rsid w:val="008B6603"/>
   </w:rsids>
   <m:mathPr>
     <m:mathFont m:val="Cambria Math"/>
@@ -8000,7 +7986,7 @@
     <m:intLim m:val="subSup"/>
     <m:naryLim m:val="undOvr"/>
   </m:mathPr>
-  <w:themeFontLang w:val="ru-UA"/>
+  <w:themeFontLang/>
   <w:clrSchemeMapping w:bg1="light1" w:t1="dark1" w:bg2="light2" w:t2="dark2" w:accent1="accent1" w:accent2="accent2" w:accent3="accent3" w:accent4="accent4" w:accent5="accent5" w:accent6="accent6" w:hyperlink="hyperlink" w:followedHyperlink="followedHyperlink"/>
   <w:decimalSymbol w:val=","/>
   <w:listSeparator w:val=";"/>
@@ -8016,7 +8002,7 @@
         <w:rFonts w:asciiTheme="minorHAnsi" w:eastAsiaTheme="minorEastAsia" w:hAnsiTheme="minorHAnsi" w:cstheme="minorBidi"/>
         <w:sz w:val="22"/>
         <w:szCs w:val="22"/>
-        <w:lang w:val="ru-UA" w:eastAsia="ru-UA" w:bidi="ar-SA"/>
+        <w:lang w:bidi="ar-SA"/>
       </w:rPr>
     </w:rPrDefault>
     <w:pPrDefault>
@@ -8403,17 +8389,17 @@
     <w:lsdException w:name="Unresolved Mention" w:semiHidden="1" w:unhideWhenUsed="1"/>
     <w:lsdException w:name="Smart Link" w:semiHidden="1" w:unhideWhenUsed="1"/>
   </w:latentStyles>
-  <w:style w:type="paragraph" w:default="1" w:styleId="a">
+  <w:style w:type="paragraph" w:default="1" w:styleId="Standard">
     <w:name w:val="Normal"/>
     <w:qFormat/>
   </w:style>
-  <w:style w:type="character" w:default="1" w:styleId="a0">
+  <w:style w:type="character" w:default="1" w:styleId="Absatz-Standardschriftart">
     <w:name w:val="Default Paragraph Font"/>
     <w:uiPriority w:val="1"/>
     <w:semiHidden/>
     <w:unhideWhenUsed/>
   </w:style>
-  <w:style w:type="table" w:default="1" w:styleId="a1">
+  <w:style w:type="table" w:default="1" w:styleId="NormaleTabelle">
     <w:name w:val="Normal Table"/>
     <w:uiPriority w:val="99"/>
     <w:semiHidden/>
@@ -8428,15 +8414,15 @@
       </w:tblCellMar>
     </w:tblPr>
   </w:style>
-  <w:style w:type="numbering" w:default="1" w:styleId="a2">
+  <w:style w:type="numbering" w:default="1" w:styleId="KeineListe">
     <w:name w:val="No List"/>
     <w:uiPriority w:val="99"/>
     <w:semiHidden/>
     <w:unhideWhenUsed/>
   </w:style>
-  <w:style w:type="character" w:styleId="a3">
+  <w:style w:type="character" w:styleId="Platzhaltertext">
     <w:name w:val="Placeholder Text"/>
-    <w:basedOn w:val="a0"/>
+    <w:basedOn w:val="Absatz-Standardschriftart"/>
     <w:uiPriority w:val="99"/>
     <w:semiHidden/>
     <w:rPr>
@@ -8836,7 +8822,7 @@
 </file>
 
 <file path=customXml/itemProps1.xml><?xml version="1.0" encoding="utf-8"?>
-<ds:datastoreItem xmlns:ds="http://schemas.openxmlformats.org/officeDocument/2006/customXml" ds:itemID="{9993AB85-987F-4B09-AC02-7C013B6B5653}">
+<ds:datastoreItem xmlns:ds="http://schemas.openxmlformats.org/officeDocument/2006/customXml" ds:itemID="{B3263187-2CC3-463D-8EFD-52DF5387A457}">
   <ds:schemaRefs>
     <ds:schemaRef ds:uri="http://schemas.openxmlformats.org/officeDocument/2006/bibliography"/>
   </ds:schemaRefs>

</xml_diff>

<commit_message>
fixes Jahr 2018/19 auf Folgeseiten / 2ter Klassenlehrer Rechte Lern und Soz undo
</commit_message>
<xml_diff>
--- a/template/BP 2004/BP2004_GMS_Halbjahr_Lernentwicklungsbericht.docx
+++ b/template/BP 2004/BP2004_GMS_Halbjahr_Lernentwicklungsbericht.docx
@@ -5527,14 +5527,42 @@
         <w:rFonts w:ascii="Arial" w:hAnsi="Arial" w:cs="Arial"/>
         <w:szCs w:val="22"/>
       </w:rPr>
-      <w:t>/</w:t>
+      <w:t>/20</w:t>
     </w:r>
     <w:r>
       <w:rPr>
         <w:rFonts w:ascii="Arial" w:hAnsi="Arial" w:cs="Arial"/>
         <w:szCs w:val="22"/>
       </w:rPr>
-      <w:t>2019</w:t>
+      <w:t>19</w:t>
+    </w:r>
+    <w:r>
+      <w:rPr>
+        <w:rFonts w:ascii="Arial" w:hAnsi="Arial" w:cs="Arial"/>
+        <w:szCs w:val="22"/>
+      </w:rPr>
+      <w:fldChar w:fldCharType="begin"/>
+    </w:r>
+    <w:r>
+      <w:rPr>
+        <w:rFonts w:ascii="Arial" w:hAnsi="Arial" w:cs="Arial"/>
+        <w:szCs w:val="22"/>
+      </w:rPr>
+      <w:instrText xml:space="preserve"> REF  HJ2 </w:instrText>
+    </w:r>
+    <w:r>
+      <w:rPr>
+        <w:rFonts w:ascii="Arial" w:hAnsi="Arial" w:cs="Arial"/>
+        <w:szCs w:val="22"/>
+      </w:rPr>
+      <w:fldChar w:fldCharType="separate"/>
+    </w:r>
+    <w:r>
+      <w:rPr>
+        <w:rFonts w:ascii="Arial" w:hAnsi="Arial" w:cs="Arial"/>
+        <w:szCs w:val="22"/>
+      </w:rPr>
+      <w:fldChar w:fldCharType="end"/>
     </w:r>
   </w:p>
 </w:hdr>
@@ -7967,11 +7995,11 @@
     <w:rsid w:val="001D4818"/>
     <w:rsid w:val="001E7691"/>
     <w:rsid w:val="0027387C"/>
+    <w:rsid w:val="00343D9F"/>
     <w:rsid w:val="0050088F"/>
     <w:rsid w:val="005038EB"/>
     <w:rsid w:val="005B34C9"/>
     <w:rsid w:val="006B171E"/>
-    <w:rsid w:val="008B6603"/>
   </w:rsids>
   <m:mathPr>
     <m:mathFont m:val="Cambria Math"/>
@@ -8822,7 +8850,7 @@
 </file>
 
 <file path=customXml/itemProps1.xml><?xml version="1.0" encoding="utf-8"?>
-<ds:datastoreItem xmlns:ds="http://schemas.openxmlformats.org/officeDocument/2006/customXml" ds:itemID="{B3263187-2CC3-463D-8EFD-52DF5387A457}">
+<ds:datastoreItem xmlns:ds="http://schemas.openxmlformats.org/officeDocument/2006/customXml" ds:itemID="{D74473DC-E1C9-4AC1-B3AA-8ECFAB671D92}">
   <ds:schemaRefs>
     <ds:schemaRef ds:uri="http://schemas.openxmlformats.org/officeDocument/2006/bibliography"/>
   </ds:schemaRefs>

</xml_diff>

<commit_message>
empty page after subject Musik
</commit_message>
<xml_diff>
--- a/template/BP 2004/BP2004_GMS_Halbjahr_Lernentwicklungsbericht.docx
+++ b/template/BP 2004/BP2004_GMS_Halbjahr_Lernentwicklungsbericht.docx
@@ -102,8 +102,6 @@
               </w:rPr>
               <w:fldChar w:fldCharType="separate"/>
             </w:r>
-            <w:bookmarkStart w:id="1" w:name="_GoBack"/>
-            <w:bookmarkEnd w:id="1"/>
             <w:r>
               <w:rPr>
                 <w:rFonts w:ascii="Arial" w:eastAsia="Times New Roman" w:hAnsi="Arial" w:cs="Arial"/>
@@ -225,8 +223,8 @@
         </w:rPr>
         <w:t xml:space="preserve"> </w:t>
       </w:r>
-      <w:bookmarkStart w:id="2" w:name="Schulhalbjahr"/>
-      <w:bookmarkStart w:id="3" w:name="Schulhalbjahr12neu"/>
+      <w:bookmarkStart w:id="1" w:name="Schulhalbjahr"/>
+      <w:bookmarkStart w:id="2" w:name="Schulhalbjahr12neu"/>
       <w:r>
         <w:rPr>
           <w:rFonts w:ascii="Arial" w:hAnsi="Arial" w:cs="Arial"/>
@@ -237,7 +235,7 @@
         </w:rPr>
         <w:t>20</w:t>
       </w:r>
-      <w:bookmarkStart w:id="4" w:name="Schulhalbjahr12"/>
+      <w:bookmarkStart w:id="3" w:name="Schulhalbjahr12"/>
       <w:r>
         <w:rPr>
           <w:rFonts w:ascii="Arial" w:hAnsi="Arial" w:cs="Arial"/>
@@ -258,7 +256,7 @@
           </w:ffData>
         </w:fldChar>
       </w:r>
-      <w:bookmarkStart w:id="5" w:name="HJ1"/>
+      <w:bookmarkStart w:id="4" w:name="HJ1"/>
       <w:r>
         <w:rPr>
           <w:rFonts w:ascii="Arial" w:hAnsi="Arial" w:cs="Arial"/>
@@ -308,7 +306,7 @@
         </w:rPr>
         <w:fldChar w:fldCharType="end"/>
       </w:r>
-      <w:bookmarkEnd w:id="5"/>
+      <w:bookmarkEnd w:id="4"/>
       <w:r>
         <w:rPr>
           <w:rFonts w:ascii="Arial" w:hAnsi="Arial" w:cs="Arial"/>
@@ -319,9 +317,9 @@
         </w:rPr>
         <w:t>/20</w:t>
       </w:r>
+      <w:bookmarkEnd w:id="1"/>
       <w:bookmarkEnd w:id="2"/>
       <w:bookmarkEnd w:id="3"/>
-      <w:bookmarkEnd w:id="4"/>
       <w:r>
         <w:rPr>
           <w:rFonts w:ascii="Arial" w:hAnsi="Arial" w:cs="Arial"/>
@@ -342,7 +340,7 @@
           </w:ffData>
         </w:fldChar>
       </w:r>
-      <w:bookmarkStart w:id="6" w:name="HJ2"/>
+      <w:bookmarkStart w:id="5" w:name="HJ2"/>
       <w:r>
         <w:rPr>
           <w:rFonts w:ascii="Arial" w:hAnsi="Arial" w:cs="Arial"/>
@@ -392,7 +390,7 @@
         </w:rPr>
         <w:fldChar w:fldCharType="end"/>
       </w:r>
-      <w:bookmarkEnd w:id="6"/>
+      <w:bookmarkEnd w:id="5"/>
     </w:p>
     <w:p>
       <w:pPr>
@@ -464,7 +462,7 @@
           </w:ffData>
         </w:fldChar>
       </w:r>
-      <w:bookmarkStart w:id="7" w:name="Name"/>
+      <w:bookmarkStart w:id="6" w:name="Name"/>
       <w:r>
         <w:rPr>
           <w:rFonts w:ascii="Arial" w:eastAsia="Times New Roman" w:hAnsi="Arial" w:cs="Arial"/>
@@ -510,7 +508,7 @@
         </w:rPr>
         <w:fldChar w:fldCharType="end"/>
       </w:r>
-      <w:bookmarkEnd w:id="7"/>
+      <w:bookmarkEnd w:id="6"/>
     </w:p>
     <w:p>
       <w:pPr>
@@ -642,7 +640,7 @@
           </w:ffData>
         </w:fldChar>
       </w:r>
-      <w:bookmarkStart w:id="8" w:name="Text5"/>
+      <w:bookmarkStart w:id="7" w:name="Text5"/>
       <w:r>
         <w:rPr>
           <w:rFonts w:ascii="Arial" w:eastAsia="Times New Roman" w:hAnsi="Arial" w:cs="Arial"/>
@@ -688,7 +686,7 @@
         </w:rPr>
         <w:fldChar w:fldCharType="end"/>
       </w:r>
-      <w:bookmarkEnd w:id="8"/>
+      <w:bookmarkEnd w:id="7"/>
       <w:r>
         <w:rPr>
           <w:rFonts w:ascii="Arial" w:eastAsia="Times New Roman" w:hAnsi="Arial" w:cs="Arial"/>
@@ -717,7 +715,7 @@
           </w:ffData>
         </w:fldChar>
       </w:r>
-      <w:bookmarkStart w:id="9" w:name="Text6"/>
+      <w:bookmarkStart w:id="8" w:name="Text6"/>
       <w:r>
         <w:rPr>
           <w:rFonts w:ascii="Arial" w:eastAsia="Times New Roman" w:hAnsi="Arial" w:cs="Arial"/>
@@ -763,7 +761,7 @@
         </w:rPr>
         <w:fldChar w:fldCharType="end"/>
       </w:r>
-      <w:bookmarkEnd w:id="9"/>
+      <w:bookmarkEnd w:id="8"/>
     </w:p>
     <w:p>
       <w:pPr>
@@ -832,7 +830,7 @@
           </w:ffData>
         </w:fldChar>
       </w:r>
-      <w:bookmarkStart w:id="10" w:name="Lerngruppe"/>
+      <w:bookmarkStart w:id="9" w:name="Lerngruppe"/>
       <w:r>
         <w:rPr>
           <w:rFonts w:ascii="Arial" w:eastAsia="Times New Roman" w:hAnsi="Arial" w:cs="Arial"/>
@@ -878,7 +876,7 @@
         </w:rPr>
         <w:fldChar w:fldCharType="end"/>
       </w:r>
-      <w:bookmarkEnd w:id="10"/>
+      <w:bookmarkEnd w:id="9"/>
     </w:p>
     <w:p>
       <w:pPr>
@@ -985,7 +983,7 @@
                 </w:ffData>
               </w:fldChar>
             </w:r>
-            <w:bookmarkStart w:id="11" w:name="Text9"/>
+            <w:bookmarkStart w:id="10" w:name="Text9"/>
             <w:r>
               <w:rPr>
                 <w:rFonts w:ascii="Arial" w:hAnsi="Arial" w:cs="Arial"/>
@@ -1021,7 +1019,7 @@
               </w:rPr>
               <w:fldChar w:fldCharType="end"/>
             </w:r>
-            <w:bookmarkEnd w:id="11"/>
+            <w:bookmarkEnd w:id="10"/>
           </w:p>
         </w:tc>
       </w:tr>
@@ -1364,7 +1362,7 @@
                 </w:ffData>
               </w:fldChar>
             </w:r>
-            <w:bookmarkStart w:id="12" w:name="Text10"/>
+            <w:bookmarkStart w:id="11" w:name="Text10"/>
             <w:r>
               <w:rPr>
                 <w:rFonts w:ascii="Arial" w:hAnsi="Arial" w:cs="Arial"/>
@@ -1400,7 +1398,7 @@
               </w:rPr>
               <w:fldChar w:fldCharType="end"/>
             </w:r>
-            <w:bookmarkEnd w:id="12"/>
+            <w:bookmarkEnd w:id="11"/>
           </w:p>
         </w:tc>
         <w:tc>
@@ -1583,7 +1581,7 @@
                 </w:ffData>
               </w:fldChar>
             </w:r>
-            <w:bookmarkStart w:id="13" w:name="Text11"/>
+            <w:bookmarkStart w:id="12" w:name="Text11"/>
             <w:r>
               <w:rPr>
                 <w:rFonts w:ascii="Arial" w:hAnsi="Arial" w:cs="Arial"/>
@@ -1619,7 +1617,7 @@
               </w:rPr>
               <w:fldChar w:fldCharType="end"/>
             </w:r>
-            <w:bookmarkEnd w:id="13"/>
+            <w:bookmarkEnd w:id="12"/>
           </w:p>
         </w:tc>
         <w:tc>
@@ -1796,7 +1794,7 @@
                 </w:ffData>
               </w:fldChar>
             </w:r>
-            <w:bookmarkStart w:id="14" w:name="Text12"/>
+            <w:bookmarkStart w:id="13" w:name="Text12"/>
             <w:r>
               <w:rPr>
                 <w:rFonts w:ascii="Arial" w:hAnsi="Arial" w:cs="Arial"/>
@@ -1832,7 +1830,7 @@
               </w:rPr>
               <w:fldChar w:fldCharType="end"/>
             </w:r>
-            <w:bookmarkEnd w:id="14"/>
+            <w:bookmarkEnd w:id="13"/>
           </w:p>
         </w:tc>
         <w:tc>
@@ -1938,20 +1936,6 @@
           </w:sdt>
         </w:tc>
       </w:tr>
-    </w:tbl>
-    <w:p/>
-    <w:tbl>
-      <w:tblPr>
-        <w:tblStyle w:val="Tabellenraster"/>
-        <w:tblW w:w="10269" w:type="dxa"/>
-        <w:jc w:val="center"/>
-        <w:tblLayout w:type="fixed"/>
-        <w:tblLook w:val="04A0" w:firstRow="1" w:lastRow="0" w:firstColumn="1" w:lastColumn="0" w:noHBand="0" w:noVBand="1"/>
-      </w:tblPr>
-      <w:tblGrid>
-        <w:gridCol w:w="7787"/>
-        <w:gridCol w:w="2482"/>
-      </w:tblGrid>
       <w:tr>
         <w:trPr>
           <w:trHeight w:hRule="exact" w:val="567"/>
@@ -1979,6 +1963,7 @@
                 <w:rFonts w:ascii="Arial" w:hAnsi="Arial" w:cs="Arial"/>
                 <w:b/>
               </w:rPr>
+              <w:lastRenderedPageBreak/>
               <w:t>Englisch</w:t>
             </w:r>
           </w:p>
@@ -2021,7 +2006,7 @@
                 </w:ffData>
               </w:fldChar>
             </w:r>
-            <w:bookmarkStart w:id="15" w:name="Text13"/>
+            <w:bookmarkStart w:id="14" w:name="Text13"/>
             <w:r>
               <w:rPr>
                 <w:rFonts w:ascii="Arial" w:hAnsi="Arial" w:cs="Arial"/>
@@ -2042,6 +2027,7 @@
               </w:rPr>
               <w:fldChar w:fldCharType="separate"/>
             </w:r>
+            <w:bookmarkStart w:id="15" w:name="_GoBack"/>
             <w:r>
               <w:rPr>
                 <w:rFonts w:ascii="Arial" w:hAnsi="Arial" w:cs="Arial"/>
@@ -2050,6 +2036,7 @@
               </w:rPr>
               <w:t>${englisch}</w:t>
             </w:r>
+            <w:bookmarkEnd w:id="15"/>
             <w:r>
               <w:rPr>
                 <w:rFonts w:ascii="Arial" w:hAnsi="Arial" w:cs="Arial"/>
@@ -2057,7 +2044,7 @@
               </w:rPr>
               <w:fldChar w:fldCharType="end"/>
             </w:r>
-            <w:bookmarkEnd w:id="15"/>
+            <w:bookmarkEnd w:id="14"/>
           </w:p>
         </w:tc>
         <w:tc>
@@ -3252,7 +3239,6 @@
     </w:tbl>
     <w:p>
       <w:r>
-        <w:lastRenderedPageBreak/>
         <w:br w:type="page"/>
       </w:r>
     </w:p>
@@ -5549,13 +5535,6 @@
         <w:szCs w:val="22"/>
       </w:rPr>
       <w:instrText xml:space="preserve"> REF  HJ2 </w:instrText>
-    </w:r>
-    <w:r>
-      <w:rPr>
-        <w:rFonts w:ascii="Arial" w:hAnsi="Arial" w:cs="Arial"/>
-        <w:szCs w:val="22"/>
-      </w:rPr>
-      <w:fldChar w:fldCharType="separate"/>
     </w:r>
     <w:r>
       <w:rPr>
@@ -8000,6 +7979,7 @@
     <w:rsid w:val="005038EB"/>
     <w:rsid w:val="005B34C9"/>
     <w:rsid w:val="006B171E"/>
+    <w:rsid w:val="006B75F8"/>
   </w:rsids>
   <m:mathPr>
     <m:mathFont m:val="Cambria Math"/>
@@ -8014,7 +7994,7 @@
     <m:intLim m:val="subSup"/>
     <m:naryLim m:val="undOvr"/>
   </m:mathPr>
-  <w:themeFontLang/>
+  <w:themeFontLang w:val="de-AT"/>
   <w:clrSchemeMapping w:bg1="light1" w:t1="dark1" w:bg2="light2" w:t2="dark2" w:accent1="accent1" w:accent2="accent2" w:accent3="accent3" w:accent4="accent4" w:accent5="accent5" w:accent6="accent6" w:hyperlink="hyperlink" w:followedHyperlink="followedHyperlink"/>
   <w:decimalSymbol w:val=","/>
   <w:listSeparator w:val=";"/>
@@ -8030,7 +8010,7 @@
         <w:rFonts w:asciiTheme="minorHAnsi" w:eastAsiaTheme="minorEastAsia" w:hAnsiTheme="minorHAnsi" w:cstheme="minorBidi"/>
         <w:sz w:val="22"/>
         <w:szCs w:val="22"/>
-        <w:lang w:bidi="ar-SA"/>
+        <w:lang w:val="de-AT" w:eastAsia="de-AT" w:bidi="ar-SA"/>
       </w:rPr>
     </w:rPrDefault>
     <w:pPrDefault>
@@ -8850,7 +8830,7 @@
 </file>
 
 <file path=customXml/itemProps1.xml><?xml version="1.0" encoding="utf-8"?>
-<ds:datastoreItem xmlns:ds="http://schemas.openxmlformats.org/officeDocument/2006/customXml" ds:itemID="{D74473DC-E1C9-4AC1-B3AA-8ECFAB671D92}">
+<ds:datastoreItem xmlns:ds="http://schemas.openxmlformats.org/officeDocument/2006/customXml" ds:itemID="{75D6D7B1-B7BC-4744-B61F-1942BB6BB305}">
   <ds:schemaRefs>
     <ds:schemaRef ds:uri="http://schemas.openxmlformats.org/officeDocument/2006/bibliography"/>
   </ds:schemaRefs>

</xml_diff>

<commit_message>
dynamic year in reports
</commit_message>
<xml_diff>
--- a/template/BP 2004/BP2004_GMS_Halbjahr_Lernentwicklungsbericht.docx
+++ b/template/BP 2004/BP2004_GMS_Halbjahr_Lernentwicklungsbericht.docx
@@ -17,7 +17,7 @@
     </w:p>
     <w:tbl>
       <w:tblPr>
-        <w:tblStyle w:val="Tabellenraster"/>
+        <w:tblStyle w:val="a8"/>
         <w:tblpPr w:leftFromText="141" w:rightFromText="141" w:vertAnchor="text" w:horzAnchor="margin" w:tblpXSpec="center" w:tblpY="-202"/>
         <w:tblW w:w="10200" w:type="dxa"/>
         <w:tblBorders>
@@ -233,164 +233,10 @@
           <w:szCs w:val="24"/>
           <w:lang w:eastAsia="de-DE"/>
         </w:rPr>
-        <w:t>20</w:t>
-      </w:r>
-      <w:bookmarkStart w:id="3" w:name="Schulhalbjahr12"/>
-      <w:r>
-        <w:rPr>
-          <w:rFonts w:ascii="Arial" w:hAnsi="Arial" w:cs="Arial"/>
-          <w:noProof/>
-          <w:sz w:val="24"/>
-          <w:szCs w:val="24"/>
-          <w:lang w:eastAsia="de-DE"/>
-        </w:rPr>
-        <w:fldChar w:fldCharType="begin">
-          <w:ffData>
-            <w:name w:val="HJ1"/>
-            <w:enabled/>
-            <w:calcOnExit/>
-            <w:textInput>
-              <w:default w:val="XX"/>
-              <w:maxLength w:val="2"/>
-            </w:textInput>
-          </w:ffData>
-        </w:fldChar>
-      </w:r>
-      <w:bookmarkStart w:id="4" w:name="HJ1"/>
-      <w:r>
-        <w:rPr>
-          <w:rFonts w:ascii="Arial" w:hAnsi="Arial" w:cs="Arial"/>
-          <w:noProof/>
-          <w:sz w:val="24"/>
-          <w:szCs w:val="24"/>
-          <w:lang w:eastAsia="de-DE"/>
-        </w:rPr>
-        <w:instrText xml:space="preserve"> FORMTEXT </w:instrText>
-      </w:r>
-      <w:r>
-        <w:rPr>
-          <w:rFonts w:ascii="Arial" w:hAnsi="Arial" w:cs="Arial"/>
-          <w:noProof/>
-          <w:sz w:val="24"/>
-          <w:szCs w:val="24"/>
-          <w:lang w:eastAsia="de-DE"/>
-        </w:rPr>
-      </w:r>
-      <w:r>
-        <w:rPr>
-          <w:rFonts w:ascii="Arial" w:hAnsi="Arial" w:cs="Arial"/>
-          <w:noProof/>
-          <w:sz w:val="24"/>
-          <w:szCs w:val="24"/>
-          <w:lang w:eastAsia="de-DE"/>
-        </w:rPr>
-        <w:fldChar w:fldCharType="separate"/>
-      </w:r>
-      <w:r>
-        <w:rPr>
-          <w:rFonts w:ascii="Arial" w:hAnsi="Arial" w:cs="Arial"/>
-          <w:noProof/>
-          <w:sz w:val="24"/>
-          <w:szCs w:val="24"/>
-          <w:lang w:eastAsia="de-DE"/>
-        </w:rPr>
-        <w:t>99</w:t>
-      </w:r>
-      <w:r>
-        <w:rPr>
-          <w:rFonts w:ascii="Arial" w:hAnsi="Arial" w:cs="Arial"/>
-          <w:noProof/>
-          <w:sz w:val="24"/>
-          <w:szCs w:val="24"/>
-          <w:lang w:eastAsia="de-DE"/>
-        </w:rPr>
-        <w:fldChar w:fldCharType="end"/>
-      </w:r>
-      <w:bookmarkEnd w:id="4"/>
-      <w:r>
-        <w:rPr>
-          <w:rFonts w:ascii="Arial" w:hAnsi="Arial" w:cs="Arial"/>
-          <w:noProof/>
-          <w:sz w:val="24"/>
-          <w:szCs w:val="24"/>
-          <w:lang w:eastAsia="de-DE"/>
-        </w:rPr>
-        <w:t>/20</w:t>
+        <w:t>${year}</w:t>
       </w:r>
       <w:bookmarkEnd w:id="1"/>
       <w:bookmarkEnd w:id="2"/>
-      <w:bookmarkEnd w:id="3"/>
-      <w:r>
-        <w:rPr>
-          <w:rFonts w:ascii="Arial" w:hAnsi="Arial" w:cs="Arial"/>
-          <w:noProof/>
-          <w:sz w:val="24"/>
-          <w:szCs w:val="24"/>
-          <w:lang w:eastAsia="de-DE"/>
-        </w:rPr>
-        <w:fldChar w:fldCharType="begin">
-          <w:ffData>
-            <w:name w:val="HJ2"/>
-            <w:enabled/>
-            <w:calcOnExit/>
-            <w:textInput>
-              <w:default w:val="XY"/>
-              <w:maxLength w:val="2"/>
-            </w:textInput>
-          </w:ffData>
-        </w:fldChar>
-      </w:r>
-      <w:bookmarkStart w:id="5" w:name="HJ2"/>
-      <w:r>
-        <w:rPr>
-          <w:rFonts w:ascii="Arial" w:hAnsi="Arial" w:cs="Arial"/>
-          <w:noProof/>
-          <w:sz w:val="24"/>
-          <w:szCs w:val="24"/>
-          <w:lang w:eastAsia="de-DE"/>
-        </w:rPr>
-        <w:instrText xml:space="preserve"> FORMTEXT </w:instrText>
-      </w:r>
-      <w:r>
-        <w:rPr>
-          <w:rFonts w:ascii="Arial" w:hAnsi="Arial" w:cs="Arial"/>
-          <w:noProof/>
-          <w:sz w:val="24"/>
-          <w:szCs w:val="24"/>
-          <w:lang w:eastAsia="de-DE"/>
-        </w:rPr>
-      </w:r>
-      <w:r>
-        <w:rPr>
-          <w:rFonts w:ascii="Arial" w:hAnsi="Arial" w:cs="Arial"/>
-          <w:noProof/>
-          <w:sz w:val="24"/>
-          <w:szCs w:val="24"/>
-          <w:lang w:eastAsia="de-DE"/>
-        </w:rPr>
-        <w:fldChar w:fldCharType="separate"/>
-      </w:r>
-      <w:r>
-        <w:rPr>
-          <w:rFonts w:ascii="Arial" w:hAnsi="Arial" w:cs="Arial"/>
-          <w:noProof/>
-          <w:sz w:val="24"/>
-          <w:szCs w:val="24"/>
-          <w:lang w:eastAsia="de-DE"/>
-        </w:rPr>
-        <w:t>99</w:t>
-      </w:r>
-      <w:r>
-        <w:rPr>
-          <w:rFonts w:ascii="Arial" w:hAnsi="Arial" w:cs="Arial"/>
-          <w:noProof/>
-          <w:sz w:val="24"/>
-          <w:szCs w:val="24"/>
-          <w:lang w:eastAsia="de-DE"/>
-        </w:rPr>
-        <w:fldChar w:fldCharType="end"/>
-      </w:r>
-      <w:bookmarkEnd w:id="5"/>
     </w:p>
     <w:p>
       <w:pPr>
@@ -462,7 +308,7 @@
           </w:ffData>
         </w:fldChar>
       </w:r>
-      <w:bookmarkStart w:id="6" w:name="Name"/>
+      <w:bookmarkStart w:id="3" w:name="Name"/>
       <w:r>
         <w:rPr>
           <w:rFonts w:ascii="Arial" w:eastAsia="Times New Roman" w:hAnsi="Arial" w:cs="Arial"/>
@@ -489,6 +335,7 @@
         </w:rPr>
         <w:fldChar w:fldCharType="separate"/>
       </w:r>
+      <w:bookmarkStart w:id="4" w:name="_GoBack"/>
       <w:r>
         <w:rPr>
           <w:rFonts w:ascii="Arial" w:eastAsia="Times New Roman" w:hAnsi="Arial" w:cs="Arial"/>
@@ -499,6 +346,7 @@
         </w:rPr>
         <w:t>${name}</w:t>
       </w:r>
+      <w:bookmarkEnd w:id="4"/>
       <w:r>
         <w:rPr>
           <w:rFonts w:ascii="Arial" w:eastAsia="Times New Roman" w:hAnsi="Arial" w:cs="Arial"/>
@@ -508,7 +356,7 @@
         </w:rPr>
         <w:fldChar w:fldCharType="end"/>
       </w:r>
-      <w:bookmarkEnd w:id="6"/>
+      <w:bookmarkEnd w:id="3"/>
     </w:p>
     <w:p>
       <w:pPr>
@@ -640,7 +488,7 @@
           </w:ffData>
         </w:fldChar>
       </w:r>
-      <w:bookmarkStart w:id="7" w:name="Text5"/>
+      <w:bookmarkStart w:id="5" w:name="Text5"/>
       <w:r>
         <w:rPr>
           <w:rFonts w:ascii="Arial" w:eastAsia="Times New Roman" w:hAnsi="Arial" w:cs="Arial"/>
@@ -686,7 +534,7 @@
         </w:rPr>
         <w:fldChar w:fldCharType="end"/>
       </w:r>
-      <w:bookmarkEnd w:id="7"/>
+      <w:bookmarkEnd w:id="5"/>
       <w:r>
         <w:rPr>
           <w:rFonts w:ascii="Arial" w:eastAsia="Times New Roman" w:hAnsi="Arial" w:cs="Arial"/>
@@ -715,7 +563,7 @@
           </w:ffData>
         </w:fldChar>
       </w:r>
-      <w:bookmarkStart w:id="8" w:name="Text6"/>
+      <w:bookmarkStart w:id="6" w:name="Text6"/>
       <w:r>
         <w:rPr>
           <w:rFonts w:ascii="Arial" w:eastAsia="Times New Roman" w:hAnsi="Arial" w:cs="Arial"/>
@@ -761,7 +609,7 @@
         </w:rPr>
         <w:fldChar w:fldCharType="end"/>
       </w:r>
-      <w:bookmarkEnd w:id="8"/>
+      <w:bookmarkEnd w:id="6"/>
     </w:p>
     <w:p>
       <w:pPr>
@@ -830,7 +678,7 @@
           </w:ffData>
         </w:fldChar>
       </w:r>
-      <w:bookmarkStart w:id="9" w:name="Lerngruppe"/>
+      <w:bookmarkStart w:id="7" w:name="Lerngruppe"/>
       <w:r>
         <w:rPr>
           <w:rFonts w:ascii="Arial" w:eastAsia="Times New Roman" w:hAnsi="Arial" w:cs="Arial"/>
@@ -876,7 +724,7 @@
         </w:rPr>
         <w:fldChar w:fldCharType="end"/>
       </w:r>
-      <w:bookmarkEnd w:id="9"/>
+      <w:bookmarkEnd w:id="7"/>
     </w:p>
     <w:p>
       <w:pPr>
@@ -902,7 +750,7 @@
     </w:p>
     <w:tbl>
       <w:tblPr>
-        <w:tblStyle w:val="Tabellenraster"/>
+        <w:tblStyle w:val="a8"/>
         <w:tblW w:w="10269" w:type="dxa"/>
         <w:jc w:val="center"/>
         <w:tblLayout w:type="fixed"/>
@@ -983,7 +831,7 @@
                 </w:ffData>
               </w:fldChar>
             </w:r>
-            <w:bookmarkStart w:id="10" w:name="Text9"/>
+            <w:bookmarkStart w:id="8" w:name="Text9"/>
             <w:r>
               <w:rPr>
                 <w:rFonts w:ascii="Arial" w:hAnsi="Arial" w:cs="Arial"/>
@@ -1019,7 +867,7 @@
               </w:rPr>
               <w:fldChar w:fldCharType="end"/>
             </w:r>
-            <w:bookmarkEnd w:id="10"/>
+            <w:bookmarkEnd w:id="8"/>
           </w:p>
         </w:tc>
       </w:tr>
@@ -1362,7 +1210,7 @@
                 </w:ffData>
               </w:fldChar>
             </w:r>
-            <w:bookmarkStart w:id="11" w:name="Text10"/>
+            <w:bookmarkStart w:id="9" w:name="Text10"/>
             <w:r>
               <w:rPr>
                 <w:rFonts w:ascii="Arial" w:hAnsi="Arial" w:cs="Arial"/>
@@ -1398,7 +1246,7 @@
               </w:rPr>
               <w:fldChar w:fldCharType="end"/>
             </w:r>
-            <w:bookmarkEnd w:id="11"/>
+            <w:bookmarkEnd w:id="9"/>
           </w:p>
         </w:tc>
         <w:tc>
@@ -1581,7 +1429,7 @@
                 </w:ffData>
               </w:fldChar>
             </w:r>
-            <w:bookmarkStart w:id="12" w:name="Text11"/>
+            <w:bookmarkStart w:id="10" w:name="Text11"/>
             <w:r>
               <w:rPr>
                 <w:rFonts w:ascii="Arial" w:hAnsi="Arial" w:cs="Arial"/>
@@ -1617,7 +1465,7 @@
               </w:rPr>
               <w:fldChar w:fldCharType="end"/>
             </w:r>
-            <w:bookmarkEnd w:id="12"/>
+            <w:bookmarkEnd w:id="10"/>
           </w:p>
         </w:tc>
         <w:tc>
@@ -1794,7 +1642,7 @@
                 </w:ffData>
               </w:fldChar>
             </w:r>
-            <w:bookmarkStart w:id="13" w:name="Text12"/>
+            <w:bookmarkStart w:id="11" w:name="Text12"/>
             <w:r>
               <w:rPr>
                 <w:rFonts w:ascii="Arial" w:hAnsi="Arial" w:cs="Arial"/>
@@ -1830,7 +1678,7 @@
               </w:rPr>
               <w:fldChar w:fldCharType="end"/>
             </w:r>
-            <w:bookmarkEnd w:id="13"/>
+            <w:bookmarkEnd w:id="11"/>
           </w:p>
         </w:tc>
         <w:tc>
@@ -2006,7 +1854,7 @@
                 </w:ffData>
               </w:fldChar>
             </w:r>
-            <w:bookmarkStart w:id="14" w:name="Text13"/>
+            <w:bookmarkStart w:id="12" w:name="Text13"/>
             <w:r>
               <w:rPr>
                 <w:rFonts w:ascii="Arial" w:hAnsi="Arial" w:cs="Arial"/>
@@ -2027,7 +1875,6 @@
               </w:rPr>
               <w:fldChar w:fldCharType="separate"/>
             </w:r>
-            <w:bookmarkStart w:id="15" w:name="_GoBack"/>
             <w:r>
               <w:rPr>
                 <w:rFonts w:ascii="Arial" w:hAnsi="Arial" w:cs="Arial"/>
@@ -2036,7 +1883,6 @@
               </w:rPr>
               <w:t>${englisch}</w:t>
             </w:r>
-            <w:bookmarkEnd w:id="15"/>
             <w:r>
               <w:rPr>
                 <w:rFonts w:ascii="Arial" w:hAnsi="Arial" w:cs="Arial"/>
@@ -2044,7 +1890,7 @@
               </w:rPr>
               <w:fldChar w:fldCharType="end"/>
             </w:r>
-            <w:bookmarkEnd w:id="14"/>
+            <w:bookmarkEnd w:id="12"/>
           </w:p>
         </w:tc>
         <w:tc>
@@ -2228,7 +2074,7 @@
                 </w:ffData>
               </w:fldChar>
             </w:r>
-            <w:bookmarkStart w:id="16" w:name="Text14"/>
+            <w:bookmarkStart w:id="13" w:name="Text14"/>
             <w:r>
               <w:rPr>
                 <w:rFonts w:ascii="Arial" w:hAnsi="Arial" w:cs="Arial"/>
@@ -2264,7 +2110,7 @@
               </w:rPr>
               <w:fldChar w:fldCharType="end"/>
             </w:r>
-            <w:bookmarkEnd w:id="16"/>
+            <w:bookmarkEnd w:id="13"/>
           </w:p>
         </w:tc>
         <w:tc>
@@ -2446,7 +2292,7 @@
                 </w:ffData>
               </w:fldChar>
             </w:r>
-            <w:bookmarkStart w:id="17" w:name="Text15"/>
+            <w:bookmarkStart w:id="14" w:name="Text15"/>
             <w:r>
               <w:rPr>
                 <w:rFonts w:ascii="Arial" w:hAnsi="Arial" w:cs="Arial"/>
@@ -2482,7 +2328,7 @@
               </w:rPr>
               <w:fldChar w:fldCharType="end"/>
             </w:r>
-            <w:bookmarkEnd w:id="17"/>
+            <w:bookmarkEnd w:id="14"/>
           </w:p>
         </w:tc>
         <w:tc>
@@ -2657,7 +2503,7 @@
                 </w:ffData>
               </w:fldChar>
             </w:r>
-            <w:bookmarkStart w:id="18" w:name="Text16"/>
+            <w:bookmarkStart w:id="15" w:name="Text16"/>
             <w:r>
               <w:rPr>
                 <w:rFonts w:ascii="Arial" w:hAnsi="Arial" w:cs="Arial"/>
@@ -2693,7 +2539,7 @@
               </w:rPr>
               <w:fldChar w:fldCharType="end"/>
             </w:r>
-            <w:bookmarkEnd w:id="18"/>
+            <w:bookmarkEnd w:id="15"/>
           </w:p>
         </w:tc>
         <w:tc>
@@ -2869,7 +2715,7 @@
                 </w:ffData>
               </w:fldChar>
             </w:r>
-            <w:bookmarkStart w:id="19" w:name="Text17"/>
+            <w:bookmarkStart w:id="16" w:name="Text17"/>
             <w:r>
               <w:rPr>
                 <w:rFonts w:ascii="Arial" w:hAnsi="Arial" w:cs="Arial"/>
@@ -2921,7 +2767,7 @@
               </w:rPr>
               <w:fldChar w:fldCharType="end"/>
             </w:r>
-            <w:bookmarkEnd w:id="19"/>
+            <w:bookmarkEnd w:id="16"/>
           </w:p>
         </w:tc>
         <w:tc>
@@ -3095,7 +2941,7 @@
                 </w:ffData>
               </w:fldChar>
             </w:r>
-            <w:bookmarkStart w:id="20" w:name="Text18"/>
+            <w:bookmarkStart w:id="17" w:name="Text18"/>
             <w:r>
               <w:rPr>
                 <w:rFonts w:ascii="Arial" w:hAnsi="Arial" w:cs="Arial"/>
@@ -3131,7 +2977,7 @@
               </w:rPr>
               <w:fldChar w:fldCharType="end"/>
             </w:r>
-            <w:bookmarkEnd w:id="20"/>
+            <w:bookmarkEnd w:id="17"/>
           </w:p>
         </w:tc>
         <w:tc>
@@ -3244,7 +3090,7 @@
     </w:p>
     <w:tbl>
       <w:tblPr>
-        <w:tblStyle w:val="Tabellenraster"/>
+        <w:tblStyle w:val="a8"/>
         <w:tblW w:w="10269" w:type="dxa"/>
         <w:jc w:val="center"/>
         <w:tblLayout w:type="fixed"/>
@@ -3324,7 +3170,7 @@
                 </w:ffData>
               </w:fldChar>
             </w:r>
-            <w:bookmarkStart w:id="21" w:name="Text19"/>
+            <w:bookmarkStart w:id="18" w:name="Text19"/>
             <w:r>
               <w:rPr>
                 <w:rFonts w:ascii="Arial" w:hAnsi="Arial" w:cs="Arial"/>
@@ -3360,7 +3206,7 @@
               </w:rPr>
               <w:fldChar w:fldCharType="end"/>
             </w:r>
-            <w:bookmarkEnd w:id="21"/>
+            <w:bookmarkEnd w:id="18"/>
           </w:p>
         </w:tc>
         <w:tc>
@@ -3763,7 +3609,7 @@
               </w:sdtPr>
               <w:sdtEndPr>
                 <w:rPr>
-                  <w:rStyle w:val="Absatz-Standardschriftart"/>
+                  <w:rStyle w:val="a0"/>
                   <w:rFonts w:ascii="Calibri" w:hAnsi="Calibri" w:cs="Arial"/>
                   <w:b w:val="0"/>
                   <w:noProof/>
@@ -3839,7 +3685,7 @@
                 </w:ffData>
               </w:fldChar>
             </w:r>
-            <w:bookmarkStart w:id="22" w:name="Text20"/>
+            <w:bookmarkStart w:id="19" w:name="Text20"/>
             <w:r>
               <w:rPr>
                 <w:rFonts w:ascii="Arial" w:hAnsi="Arial" w:cs="Arial"/>
@@ -3875,7 +3721,7 @@
               </w:rPr>
               <w:fldChar w:fldCharType="end"/>
             </w:r>
-            <w:bookmarkEnd w:id="22"/>
+            <w:bookmarkEnd w:id="19"/>
           </w:p>
         </w:tc>
         <w:tc>
@@ -3996,7 +3842,7 @@
     </w:p>
     <w:tbl>
       <w:tblPr>
-        <w:tblStyle w:val="Tabellenraster"/>
+        <w:tblStyle w:val="a8"/>
         <w:tblW w:w="10269" w:type="dxa"/>
         <w:jc w:val="center"/>
         <w:tblLayout w:type="fixed"/>
@@ -4074,7 +3920,7 @@
                 </w:ffData>
               </w:fldChar>
             </w:r>
-            <w:bookmarkStart w:id="23" w:name="Text21"/>
+            <w:bookmarkStart w:id="20" w:name="Text21"/>
             <w:r>
               <w:rPr>
                 <w:rStyle w:val="Formatvorlage67"/>
@@ -4110,7 +3956,7 @@
               </w:rPr>
               <w:fldChar w:fldCharType="end"/>
             </w:r>
-            <w:bookmarkEnd w:id="23"/>
+            <w:bookmarkEnd w:id="20"/>
             <w:r>
               <w:rPr>
                 <w:rStyle w:val="Formatvorlage67"/>
@@ -4288,7 +4134,7 @@
                 </w:ffData>
               </w:fldChar>
             </w:r>
-            <w:bookmarkStart w:id="24" w:name="Text22"/>
+            <w:bookmarkStart w:id="21" w:name="Text22"/>
             <w:r>
               <w:rPr>
                 <w:rFonts w:ascii="Arial" w:hAnsi="Arial" w:cs="Arial"/>
@@ -4324,7 +4170,7 @@
               </w:rPr>
               <w:fldChar w:fldCharType="end"/>
             </w:r>
-            <w:bookmarkEnd w:id="24"/>
+            <w:bookmarkEnd w:id="21"/>
           </w:p>
         </w:tc>
       </w:tr>
@@ -4448,7 +4294,7 @@
     </w:p>
     <w:tbl>
       <w:tblPr>
-        <w:tblStyle w:val="Tabellenraster"/>
+        <w:tblStyle w:val="a8"/>
         <w:tblW w:w="10238" w:type="dxa"/>
         <w:jc w:val="center"/>
         <w:tblBorders>
@@ -4508,7 +4354,7 @@
                 </w:ffData>
               </w:fldChar>
             </w:r>
-            <w:bookmarkStart w:id="25" w:name="Text44"/>
+            <w:bookmarkStart w:id="22" w:name="Text44"/>
             <w:r>
               <w:rPr>
                 <w:rFonts w:ascii="Arial" w:hAnsi="Arial" w:cs="Arial"/>
@@ -4548,7 +4394,7 @@
               </w:rPr>
               <w:fldChar w:fldCharType="end"/>
             </w:r>
-            <w:bookmarkEnd w:id="25"/>
+            <w:bookmarkEnd w:id="22"/>
           </w:p>
         </w:tc>
         <w:tc>
@@ -4705,7 +4551,7 @@
                 </w:ffData>
               </w:fldChar>
             </w:r>
-            <w:bookmarkStart w:id="26" w:name="Text45"/>
+            <w:bookmarkStart w:id="23" w:name="Text45"/>
             <w:r>
               <w:rPr>
                 <w:rFonts w:ascii="Arial" w:hAnsi="Arial" w:cs="Arial"/>
@@ -4768,7 +4614,7 @@
               </w:rPr>
               <w:fldChar w:fldCharType="end"/>
             </w:r>
-            <w:bookmarkEnd w:id="26"/>
+            <w:bookmarkEnd w:id="23"/>
             <w:r>
               <w:rPr>
                 <w:rFonts w:ascii="Arial" w:hAnsi="Arial" w:cs="Arial"/>
@@ -5236,12 +5082,8 @@
       </w:sdtContent>
     </w:sdt>
     <w:sectPr>
-      <w:headerReference w:type="even" r:id="rId8"/>
-      <w:headerReference w:type="default" r:id="rId9"/>
-      <w:footerReference w:type="even" r:id="rId10"/>
-      <w:footerReference w:type="default" r:id="rId11"/>
-      <w:headerReference w:type="first" r:id="rId12"/>
-      <w:footerReference w:type="first" r:id="rId13"/>
+      <w:headerReference w:type="default" r:id="rId8"/>
+      <w:footerReference w:type="default" r:id="rId9"/>
       <w:pgSz w:w="11906" w:h="16838" w:code="9"/>
       <w:pgMar w:top="1134" w:right="1418" w:bottom="568" w:left="1418" w:header="709" w:footer="389" w:gutter="0"/>
       <w:pgNumType w:start="1"/>
@@ -5276,17 +5118,7 @@
 <w:ftr xmlns:wpc="http://schemas.microsoft.com/office/word/2010/wordprocessingCanvas" xmlns:cx="http://schemas.microsoft.com/office/drawing/2014/chartex" xmlns:cx1="http://schemas.microsoft.com/office/drawing/2015/9/8/chartex" xmlns:cx2="http://schemas.microsoft.com/office/drawing/2015/10/21/chartex" xmlns:cx3="http://schemas.microsoft.com/office/drawing/2016/5/9/chartex" xmlns:cx4="http://schemas.microsoft.com/office/drawing/2016/5/10/chartex" xmlns:cx5="http://schemas.microsoft.com/office/drawing/2016/5/11/chartex" xmlns:cx6="http://schemas.microsoft.com/office/drawing/2016/5/12/chartex" xmlns:cx7="http://schemas.microsoft.com/office/drawing/2016/5/13/chartex" xmlns:cx8="http://schemas.microsoft.com/office/drawing/2016/5/14/chartex" xmlns:mc="http://schemas.openxmlformats.org/markup-compatibility/2006" xmlns:aink="http://schemas.microsoft.com/office/drawing/2016/ink" xmlns:am3d="http://schemas.microsoft.com/office/drawing/2017/model3d" xmlns:o="urn:schemas-microsoft-com:office:office" xmlns:r="http://schemas.openxmlformats.org/officeDocument/2006/relationships" xmlns:m="http://schemas.openxmlformats.org/officeDocument/2006/math" xmlns:v="urn:schemas-microsoft-com:vml" xmlns:wp14="http://schemas.microsoft.com/office/word/2010/wordprocessingDrawing" xmlns:wp="http://schemas.openxmlformats.org/drawingml/2006/wordprocessingDrawing" xmlns:w10="urn:schemas-microsoft-com:office:word" xmlns:w="http://schemas.openxmlformats.org/wordprocessingml/2006/main" xmlns:w14="http://schemas.microsoft.com/office/word/2010/wordml" xmlns:w15="http://schemas.microsoft.com/office/word/2012/wordml" xmlns:w16cid="http://schemas.microsoft.com/office/word/2016/wordml/cid" xmlns:w16se="http://schemas.microsoft.com/office/word/2015/wordml/symex" xmlns:wpg="http://schemas.microsoft.com/office/word/2010/wordprocessingGroup" xmlns:wpi="http://schemas.microsoft.com/office/word/2010/wordprocessingInk" xmlns:wne="http://schemas.microsoft.com/office/word/2006/wordml" xmlns:wps="http://schemas.microsoft.com/office/word/2010/wordprocessingShape" mc:Ignorable="w14 w15 w16se w16cid wp14">
   <w:p>
     <w:pPr>
-      <w:pStyle w:val="Fuzeile"/>
-    </w:pPr>
-  </w:p>
-</w:ftr>
-</file>
-
-<file path=word/footer2.xml><?xml version="1.0" encoding="utf-8"?>
-<w:ftr xmlns:wpc="http://schemas.microsoft.com/office/word/2010/wordprocessingCanvas" xmlns:cx="http://schemas.microsoft.com/office/drawing/2014/chartex" xmlns:cx1="http://schemas.microsoft.com/office/drawing/2015/9/8/chartex" xmlns:cx2="http://schemas.microsoft.com/office/drawing/2015/10/21/chartex" xmlns:cx3="http://schemas.microsoft.com/office/drawing/2016/5/9/chartex" xmlns:cx4="http://schemas.microsoft.com/office/drawing/2016/5/10/chartex" xmlns:cx5="http://schemas.microsoft.com/office/drawing/2016/5/11/chartex" xmlns:cx6="http://schemas.microsoft.com/office/drawing/2016/5/12/chartex" xmlns:cx7="http://schemas.microsoft.com/office/drawing/2016/5/13/chartex" xmlns:cx8="http://schemas.microsoft.com/office/drawing/2016/5/14/chartex" xmlns:mc="http://schemas.openxmlformats.org/markup-compatibility/2006" xmlns:aink="http://schemas.microsoft.com/office/drawing/2016/ink" xmlns:am3d="http://schemas.microsoft.com/office/drawing/2017/model3d" xmlns:o="urn:schemas-microsoft-com:office:office" xmlns:r="http://schemas.openxmlformats.org/officeDocument/2006/relationships" xmlns:m="http://schemas.openxmlformats.org/officeDocument/2006/math" xmlns:v="urn:schemas-microsoft-com:vml" xmlns:wp14="http://schemas.microsoft.com/office/word/2010/wordprocessingDrawing" xmlns:wp="http://schemas.openxmlformats.org/drawingml/2006/wordprocessingDrawing" xmlns:w10="urn:schemas-microsoft-com:office:word" xmlns:w="http://schemas.openxmlformats.org/wordprocessingml/2006/main" xmlns:w14="http://schemas.microsoft.com/office/word/2010/wordml" xmlns:w15="http://schemas.microsoft.com/office/word/2012/wordml" xmlns:w16cid="http://schemas.microsoft.com/office/word/2016/wordml/cid" xmlns:w16se="http://schemas.microsoft.com/office/word/2015/wordml/symex" xmlns:wpg="http://schemas.microsoft.com/office/word/2010/wordprocessingGroup" xmlns:wpi="http://schemas.microsoft.com/office/word/2010/wordprocessingInk" xmlns:wne="http://schemas.microsoft.com/office/word/2006/wordml" xmlns:wps="http://schemas.microsoft.com/office/word/2010/wordprocessingShape" mc:Ignorable="w14 w15 w16se w16cid wp14">
-  <w:p>
-    <w:pPr>
-      <w:pStyle w:val="Fuzeile"/>
+      <w:pStyle w:val="a3"/>
       <w:jc w:val="center"/>
     </w:pPr>
     <w:r>
@@ -5361,16 +5193,6 @@
 </w:ftr>
 </file>
 
-<file path=word/footer3.xml><?xml version="1.0" encoding="utf-8"?>
-<w:ftr xmlns:wpc="http://schemas.microsoft.com/office/word/2010/wordprocessingCanvas" xmlns:cx="http://schemas.microsoft.com/office/drawing/2014/chartex" xmlns:cx1="http://schemas.microsoft.com/office/drawing/2015/9/8/chartex" xmlns:cx2="http://schemas.microsoft.com/office/drawing/2015/10/21/chartex" xmlns:cx3="http://schemas.microsoft.com/office/drawing/2016/5/9/chartex" xmlns:cx4="http://schemas.microsoft.com/office/drawing/2016/5/10/chartex" xmlns:cx5="http://schemas.microsoft.com/office/drawing/2016/5/11/chartex" xmlns:cx6="http://schemas.microsoft.com/office/drawing/2016/5/12/chartex" xmlns:cx7="http://schemas.microsoft.com/office/drawing/2016/5/13/chartex" xmlns:cx8="http://schemas.microsoft.com/office/drawing/2016/5/14/chartex" xmlns:mc="http://schemas.openxmlformats.org/markup-compatibility/2006" xmlns:aink="http://schemas.microsoft.com/office/drawing/2016/ink" xmlns:am3d="http://schemas.microsoft.com/office/drawing/2017/model3d" xmlns:o="urn:schemas-microsoft-com:office:office" xmlns:r="http://schemas.openxmlformats.org/officeDocument/2006/relationships" xmlns:m="http://schemas.openxmlformats.org/officeDocument/2006/math" xmlns:v="urn:schemas-microsoft-com:vml" xmlns:wp14="http://schemas.microsoft.com/office/word/2010/wordprocessingDrawing" xmlns:wp="http://schemas.openxmlformats.org/drawingml/2006/wordprocessingDrawing" xmlns:w10="urn:schemas-microsoft-com:office:word" xmlns:w="http://schemas.openxmlformats.org/wordprocessingml/2006/main" xmlns:w14="http://schemas.microsoft.com/office/word/2010/wordml" xmlns:w15="http://schemas.microsoft.com/office/word/2012/wordml" xmlns:w16cid="http://schemas.microsoft.com/office/word/2016/wordml/cid" xmlns:w16se="http://schemas.microsoft.com/office/word/2015/wordml/symex" xmlns:wpg="http://schemas.microsoft.com/office/word/2010/wordprocessingGroup" xmlns:wpi="http://schemas.microsoft.com/office/word/2010/wordprocessingInk" xmlns:wne="http://schemas.microsoft.com/office/word/2006/wordml" xmlns:wps="http://schemas.microsoft.com/office/word/2010/wordprocessingShape" mc:Ignorable="w14 w15 w16se w16cid wp14">
-  <w:p>
-    <w:pPr>
-      <w:pStyle w:val="Fuzeile"/>
-    </w:pPr>
-  </w:p>
-</w:ftr>
-</file>
-
 <file path=word/footnotes.xml><?xml version="1.0" encoding="utf-8"?>
 <w:footnotes xmlns:wpc="http://schemas.microsoft.com/office/word/2010/wordprocessingCanvas" xmlns:cx="http://schemas.microsoft.com/office/drawing/2014/chartex" xmlns:cx1="http://schemas.microsoft.com/office/drawing/2015/9/8/chartex" xmlns:cx2="http://schemas.microsoft.com/office/drawing/2015/10/21/chartex" xmlns:cx3="http://schemas.microsoft.com/office/drawing/2016/5/9/chartex" xmlns:cx4="http://schemas.microsoft.com/office/drawing/2016/5/10/chartex" xmlns:cx5="http://schemas.microsoft.com/office/drawing/2016/5/11/chartex" xmlns:cx6="http://schemas.microsoft.com/office/drawing/2016/5/12/chartex" xmlns:cx7="http://schemas.microsoft.com/office/drawing/2016/5/13/chartex" xmlns:cx8="http://schemas.microsoft.com/office/drawing/2016/5/14/chartex" xmlns:mc="http://schemas.openxmlformats.org/markup-compatibility/2006" xmlns:aink="http://schemas.microsoft.com/office/drawing/2016/ink" xmlns:am3d="http://schemas.microsoft.com/office/drawing/2017/model3d" xmlns:o="urn:schemas-microsoft-com:office:office" xmlns:r="http://schemas.openxmlformats.org/officeDocument/2006/relationships" xmlns:m="http://schemas.openxmlformats.org/officeDocument/2006/math" xmlns:v="urn:schemas-microsoft-com:vml" xmlns:wp14="http://schemas.microsoft.com/office/word/2010/wordprocessingDrawing" xmlns:wp="http://schemas.openxmlformats.org/drawingml/2006/wordprocessingDrawing" xmlns:w10="urn:schemas-microsoft-com:office:word" xmlns:w="http://schemas.openxmlformats.org/wordprocessingml/2006/main" xmlns:w14="http://schemas.microsoft.com/office/word/2010/wordml" xmlns:w15="http://schemas.microsoft.com/office/word/2012/wordml" xmlns:w16cid="http://schemas.microsoft.com/office/word/2016/wordml/cid" xmlns:w16se="http://schemas.microsoft.com/office/word/2015/wordml/symex" xmlns:wpg="http://schemas.microsoft.com/office/word/2010/wordprocessingGroup" xmlns:wpi="http://schemas.microsoft.com/office/word/2010/wordprocessingInk" xmlns:wne="http://schemas.microsoft.com/office/word/2006/wordml" xmlns:wps="http://schemas.microsoft.com/office/word/2010/wordprocessingShape" mc:Ignorable="w14 w15 w16se w16cid wp14">
   <w:footnote w:type="separator" w:id="-1">
@@ -5394,17 +5216,7 @@
 <w:hdr xmlns:wpc="http://schemas.microsoft.com/office/word/2010/wordprocessingCanvas" xmlns:cx="http://schemas.microsoft.com/office/drawing/2014/chartex" xmlns:cx1="http://schemas.microsoft.com/office/drawing/2015/9/8/chartex" xmlns:cx2="http://schemas.microsoft.com/office/drawing/2015/10/21/chartex" xmlns:cx3="http://schemas.microsoft.com/office/drawing/2016/5/9/chartex" xmlns:cx4="http://schemas.microsoft.com/office/drawing/2016/5/10/chartex" xmlns:cx5="http://schemas.microsoft.com/office/drawing/2016/5/11/chartex" xmlns:cx6="http://schemas.microsoft.com/office/drawing/2016/5/12/chartex" xmlns:cx7="http://schemas.microsoft.com/office/drawing/2016/5/13/chartex" xmlns:cx8="http://schemas.microsoft.com/office/drawing/2016/5/14/chartex" xmlns:mc="http://schemas.openxmlformats.org/markup-compatibility/2006" xmlns:aink="http://schemas.microsoft.com/office/drawing/2016/ink" xmlns:am3d="http://schemas.microsoft.com/office/drawing/2017/model3d" xmlns:o="urn:schemas-microsoft-com:office:office" xmlns:r="http://schemas.openxmlformats.org/officeDocument/2006/relationships" xmlns:m="http://schemas.openxmlformats.org/officeDocument/2006/math" xmlns:v="urn:schemas-microsoft-com:vml" xmlns:wp14="http://schemas.microsoft.com/office/word/2010/wordprocessingDrawing" xmlns:wp="http://schemas.openxmlformats.org/drawingml/2006/wordprocessingDrawing" xmlns:w10="urn:schemas-microsoft-com:office:word" xmlns:w="http://schemas.openxmlformats.org/wordprocessingml/2006/main" xmlns:w14="http://schemas.microsoft.com/office/word/2010/wordml" xmlns:w15="http://schemas.microsoft.com/office/word/2012/wordml" xmlns:w16cid="http://schemas.microsoft.com/office/word/2016/wordml/cid" xmlns:w16se="http://schemas.microsoft.com/office/word/2015/wordml/symex" xmlns:wpg="http://schemas.microsoft.com/office/word/2010/wordprocessingGroup" xmlns:wpi="http://schemas.microsoft.com/office/word/2010/wordprocessingInk" xmlns:wne="http://schemas.microsoft.com/office/word/2006/wordml" xmlns:wps="http://schemas.microsoft.com/office/word/2010/wordprocessingShape" mc:Ignorable="w14 w15 w16se w16cid wp14">
   <w:p>
     <w:pPr>
-      <w:pStyle w:val="Kopfzeile"/>
-    </w:pPr>
-  </w:p>
-</w:hdr>
-</file>
-
-<file path=word/header2.xml><?xml version="1.0" encoding="utf-8"?>
-<w:hdr xmlns:wpc="http://schemas.microsoft.com/office/word/2010/wordprocessingCanvas" xmlns:cx="http://schemas.microsoft.com/office/drawing/2014/chartex" xmlns:cx1="http://schemas.microsoft.com/office/drawing/2015/9/8/chartex" xmlns:cx2="http://schemas.microsoft.com/office/drawing/2015/10/21/chartex" xmlns:cx3="http://schemas.microsoft.com/office/drawing/2016/5/9/chartex" xmlns:cx4="http://schemas.microsoft.com/office/drawing/2016/5/10/chartex" xmlns:cx5="http://schemas.microsoft.com/office/drawing/2016/5/11/chartex" xmlns:cx6="http://schemas.microsoft.com/office/drawing/2016/5/12/chartex" xmlns:cx7="http://schemas.microsoft.com/office/drawing/2016/5/13/chartex" xmlns:cx8="http://schemas.microsoft.com/office/drawing/2016/5/14/chartex" xmlns:mc="http://schemas.openxmlformats.org/markup-compatibility/2006" xmlns:aink="http://schemas.microsoft.com/office/drawing/2016/ink" xmlns:am3d="http://schemas.microsoft.com/office/drawing/2017/model3d" xmlns:o="urn:schemas-microsoft-com:office:office" xmlns:r="http://schemas.openxmlformats.org/officeDocument/2006/relationships" xmlns:m="http://schemas.openxmlformats.org/officeDocument/2006/math" xmlns:v="urn:schemas-microsoft-com:vml" xmlns:wp14="http://schemas.microsoft.com/office/word/2010/wordprocessingDrawing" xmlns:wp="http://schemas.openxmlformats.org/drawingml/2006/wordprocessingDrawing" xmlns:w10="urn:schemas-microsoft-com:office:word" xmlns:w="http://schemas.openxmlformats.org/wordprocessingml/2006/main" xmlns:w14="http://schemas.microsoft.com/office/word/2010/wordml" xmlns:w15="http://schemas.microsoft.com/office/word/2012/wordml" xmlns:w16cid="http://schemas.microsoft.com/office/word/2016/wordml/cid" xmlns:w16se="http://schemas.microsoft.com/office/word/2015/wordml/symex" xmlns:wpg="http://schemas.microsoft.com/office/word/2010/wordprocessingGroup" xmlns:wpi="http://schemas.microsoft.com/office/word/2010/wordprocessingInk" xmlns:wne="http://schemas.microsoft.com/office/word/2006/wordml" xmlns:wps="http://schemas.microsoft.com/office/word/2010/wordprocessingShape" mc:Ignorable="w14 w15 w16se w16cid wp14">
-  <w:p>
-    <w:pPr>
-      <w:pStyle w:val="Kopfzeile"/>
+      <w:pStyle w:val="a5"/>
       <w:spacing w:after="0"/>
       <w:ind w:left="-567"/>
       <w:rPr>
@@ -5499,28 +5311,30 @@
         <w:rFonts w:ascii="Arial" w:hAnsi="Arial" w:cs="Arial"/>
         <w:szCs w:val="22"/>
       </w:rPr>
-      <w:t>, 1. Schulhalbjahr 20</w:t>
+      <w:t xml:space="preserve">, 1. Schulhalbjahr </w:t>
     </w:r>
     <w:r>
       <w:rPr>
         <w:rFonts w:ascii="Arial" w:hAnsi="Arial" w:cs="Arial"/>
         <w:szCs w:val="22"/>
       </w:rPr>
-      <w:t>18</w:t>
+      <w:t>${</w:t>
     </w:r>
+    <w:proofErr w:type="spellStart"/>
     <w:r>
       <w:rPr>
         <w:rFonts w:ascii="Arial" w:hAnsi="Arial" w:cs="Arial"/>
         <w:szCs w:val="22"/>
       </w:rPr>
-      <w:t>/20</w:t>
+      <w:t>year</w:t>
     </w:r>
+    <w:proofErr w:type="spellEnd"/>
     <w:r>
       <w:rPr>
         <w:rFonts w:ascii="Arial" w:hAnsi="Arial" w:cs="Arial"/>
         <w:szCs w:val="22"/>
       </w:rPr>
-      <w:t>19</w:t>
+      <w:t>}</w:t>
     </w:r>
     <w:r>
       <w:rPr>
@@ -5543,16 +5357,6 @@
       </w:rPr>
       <w:fldChar w:fldCharType="end"/>
     </w:r>
-  </w:p>
-</w:hdr>
-</file>
-
-<file path=word/header3.xml><?xml version="1.0" encoding="utf-8"?>
-<w:hdr xmlns:wpc="http://schemas.microsoft.com/office/word/2010/wordprocessingCanvas" xmlns:cx="http://schemas.microsoft.com/office/drawing/2014/chartex" xmlns:cx1="http://schemas.microsoft.com/office/drawing/2015/9/8/chartex" xmlns:cx2="http://schemas.microsoft.com/office/drawing/2015/10/21/chartex" xmlns:cx3="http://schemas.microsoft.com/office/drawing/2016/5/9/chartex" xmlns:cx4="http://schemas.microsoft.com/office/drawing/2016/5/10/chartex" xmlns:cx5="http://schemas.microsoft.com/office/drawing/2016/5/11/chartex" xmlns:cx6="http://schemas.microsoft.com/office/drawing/2016/5/12/chartex" xmlns:cx7="http://schemas.microsoft.com/office/drawing/2016/5/13/chartex" xmlns:cx8="http://schemas.microsoft.com/office/drawing/2016/5/14/chartex" xmlns:mc="http://schemas.openxmlformats.org/markup-compatibility/2006" xmlns:aink="http://schemas.microsoft.com/office/drawing/2016/ink" xmlns:am3d="http://schemas.microsoft.com/office/drawing/2017/model3d" xmlns:o="urn:schemas-microsoft-com:office:office" xmlns:r="http://schemas.openxmlformats.org/officeDocument/2006/relationships" xmlns:m="http://schemas.openxmlformats.org/officeDocument/2006/math" xmlns:v="urn:schemas-microsoft-com:vml" xmlns:wp14="http://schemas.microsoft.com/office/word/2010/wordprocessingDrawing" xmlns:wp="http://schemas.openxmlformats.org/drawingml/2006/wordprocessingDrawing" xmlns:w10="urn:schemas-microsoft-com:office:word" xmlns:w="http://schemas.openxmlformats.org/wordprocessingml/2006/main" xmlns:w14="http://schemas.microsoft.com/office/word/2010/wordml" xmlns:w15="http://schemas.microsoft.com/office/word/2012/wordml" xmlns:w16cid="http://schemas.microsoft.com/office/word/2016/wordml/cid" xmlns:w16se="http://schemas.microsoft.com/office/word/2015/wordml/symex" xmlns:wpg="http://schemas.microsoft.com/office/word/2010/wordprocessingGroup" xmlns:wpi="http://schemas.microsoft.com/office/word/2010/wordprocessingInk" xmlns:wne="http://schemas.microsoft.com/office/word/2006/wordml" xmlns:wps="http://schemas.microsoft.com/office/word/2010/wordprocessingShape" mc:Ignorable="w14 w15 w16se w16cid wp14">
-  <w:p>
-    <w:pPr>
-      <w:pStyle w:val="Kopfzeile"/>
-    </w:pPr>
   </w:p>
 </w:hdr>
 </file>
@@ -5695,7 +5499,7 @@
       </w:pPr>
     </w:pPrDefault>
   </w:docDefaults>
-  <w:latentStyles w:defLockedState="0" w:defUIPriority="99" w:defSemiHidden="0" w:defUnhideWhenUsed="0" w:defQFormat="0" w:count="376">
+  <w:latentStyles w:defLockedState="0" w:defUIPriority="99" w:defSemiHidden="0" w:defUnhideWhenUsed="0" w:defQFormat="0" w:count="377">
     <w:lsdException w:name="Normal" w:uiPriority="0" w:qFormat="1"/>
     <w:lsdException w:name="heading 1" w:uiPriority="9" w:qFormat="1"/>
     <w:lsdException w:name="heading 2" w:semiHidden="1" w:uiPriority="9" w:unhideWhenUsed="1" w:qFormat="1"/>
@@ -5801,7 +5605,6 @@
     <w:lsdException w:name="HTML Sample" w:semiHidden="1" w:unhideWhenUsed="1"/>
     <w:lsdException w:name="HTML Typewriter" w:semiHidden="1" w:unhideWhenUsed="1"/>
     <w:lsdException w:name="HTML Variable" w:semiHidden="1" w:unhideWhenUsed="1"/>
-    <w:lsdException w:name="Normal Table" w:semiHidden="1" w:unhideWhenUsed="1"/>
     <w:lsdException w:name="annotation subject" w:semiHidden="1" w:unhideWhenUsed="1"/>
     <w:lsdException w:name="No List" w:semiHidden="1" w:unhideWhenUsed="1"/>
     <w:lsdException w:name="Outline List 1" w:semiHidden="1" w:unhideWhenUsed="1"/>
@@ -5848,9 +5651,7 @@
     <w:lsdException w:name="Table Subtle 2" w:semiHidden="1" w:unhideWhenUsed="1"/>
     <w:lsdException w:name="Table Web 1" w:semiHidden="1" w:unhideWhenUsed="1"/>
     <w:lsdException w:name="Table Web 2" w:semiHidden="1" w:unhideWhenUsed="1"/>
-    <w:lsdException w:name="Table Web 3" w:semiHidden="1" w:unhideWhenUsed="1"/>
     <w:lsdException w:name="Balloon Text" w:semiHidden="1" w:unhideWhenUsed="1"/>
-    <w:lsdException w:name="Table Theme" w:semiHidden="1" w:unhideWhenUsed="1"/>
     <w:lsdException w:name="Placeholder Text" w:semiHidden="1"/>
     <w:lsdException w:name="No Spacing" w:uiPriority="1" w:qFormat="1"/>
     <w:lsdException w:name="Light Shading" w:uiPriority="60"/>
@@ -6071,8 +5872,9 @@
     <w:lsdException w:name="Hashtag" w:semiHidden="1" w:unhideWhenUsed="1"/>
     <w:lsdException w:name="Unresolved Mention" w:semiHidden="1" w:unhideWhenUsed="1"/>
     <w:lsdException w:name="Smart Link" w:semiHidden="1" w:unhideWhenUsed="1"/>
+    <w:lsdException w:name="Smart Link Error" w:semiHidden="1" w:unhideWhenUsed="1"/>
   </w:latentStyles>
-  <w:style w:type="paragraph" w:default="1" w:styleId="Standard">
+  <w:style w:type="paragraph" w:default="1" w:styleId="a">
     <w:name w:val="Normal"/>
     <w:qFormat/>
     <w:rsid w:val="00537659"/>
@@ -6084,13 +5886,13 @@
       <w:sz w:val="22"/>
     </w:rPr>
   </w:style>
-  <w:style w:type="character" w:default="1" w:styleId="Absatz-Standardschriftart">
+  <w:style w:type="character" w:default="1" w:styleId="a0">
     <w:name w:val="Default Paragraph Font"/>
     <w:uiPriority w:val="1"/>
     <w:semiHidden/>
     <w:unhideWhenUsed/>
   </w:style>
-  <w:style w:type="table" w:default="1" w:styleId="NormaleTabelle">
+  <w:style w:type="table" w:default="1" w:styleId="a1">
     <w:name w:val="Normal Table"/>
     <w:uiPriority w:val="99"/>
     <w:semiHidden/>
@@ -6105,7 +5907,7 @@
       </w:tblCellMar>
     </w:tblPr>
   </w:style>
-  <w:style w:type="numbering" w:default="1" w:styleId="KeineListe">
+  <w:style w:type="numbering" w:default="1" w:styleId="a2">
     <w:name w:val="No List"/>
     <w:uiPriority w:val="99"/>
     <w:semiHidden/>
@@ -6113,7 +5915,7 @@
   </w:style>
   <w:style w:type="paragraph" w:customStyle="1" w:styleId="KMTimesNewRoman8">
     <w:name w:val="KM_TimesNewRoman_8"/>
-    <w:basedOn w:val="Standard"/>
+    <w:basedOn w:val="a"/>
     <w:link w:val="KMTimesNewRoman8Zchn"/>
     <w:qFormat/>
     <w:rsid w:val="00296589"/>
@@ -6130,7 +5932,7 @@
   </w:style>
   <w:style w:type="character" w:customStyle="1" w:styleId="KMTimesNewRoman8Zchn">
     <w:name w:val="KM_TimesNewRoman_8 Zchn"/>
-    <w:basedOn w:val="Absatz-Standardschriftart"/>
+    <w:basedOn w:val="a0"/>
     <w:link w:val="KMTimesNewRoman8"/>
     <w:rsid w:val="00296589"/>
     <w:rPr>
@@ -6140,7 +5942,7 @@
   </w:style>
   <w:style w:type="paragraph" w:customStyle="1" w:styleId="Einrckung0">
     <w:name w:val="Einrückung0"/>
-    <w:basedOn w:val="Standard"/>
+    <w:basedOn w:val="a"/>
     <w:rsid w:val="00F44A67"/>
     <w:pPr>
       <w:overflowPunct w:val="0"/>
@@ -6158,7 +5960,7 @@
   </w:style>
   <w:style w:type="paragraph" w:customStyle="1" w:styleId="Einrckung1">
     <w:name w:val="Einrückung1"/>
-    <w:basedOn w:val="Standard"/>
+    <w:basedOn w:val="a"/>
     <w:rsid w:val="00F44A67"/>
     <w:pPr>
       <w:overflowPunct w:val="0"/>
@@ -6177,7 +5979,7 @@
   </w:style>
   <w:style w:type="paragraph" w:customStyle="1" w:styleId="Einrckung2">
     <w:name w:val="Einrückung2"/>
-    <w:basedOn w:val="Standard"/>
+    <w:basedOn w:val="a"/>
     <w:rsid w:val="00F44A67"/>
     <w:pPr>
       <w:overflowPunct w:val="0"/>
@@ -6196,7 +5998,7 @@
   </w:style>
   <w:style w:type="paragraph" w:customStyle="1" w:styleId="Einrckung3">
     <w:name w:val="Einrückung3"/>
-    <w:basedOn w:val="Standard"/>
+    <w:basedOn w:val="a"/>
     <w:rsid w:val="00F44A67"/>
     <w:pPr>
       <w:overflowPunct w:val="0"/>
@@ -6215,7 +6017,7 @@
   </w:style>
   <w:style w:type="paragraph" w:customStyle="1" w:styleId="Einrckung4">
     <w:name w:val="Einrückung4"/>
-    <w:basedOn w:val="Standard"/>
+    <w:basedOn w:val="a"/>
     <w:rsid w:val="00F44A67"/>
     <w:pPr>
       <w:overflowPunct w:val="0"/>
@@ -6232,10 +6034,10 @@
       <w:lang w:eastAsia="de-DE"/>
     </w:rPr>
   </w:style>
-  <w:style w:type="paragraph" w:styleId="Fuzeile">
+  <w:style w:type="paragraph" w:styleId="a3">
     <w:name w:val="footer"/>
-    <w:basedOn w:val="Standard"/>
-    <w:link w:val="FuzeileZchn"/>
+    <w:basedOn w:val="a"/>
+    <w:link w:val="a4"/>
     <w:rsid w:val="00F44A67"/>
     <w:pPr>
       <w:tabs>
@@ -6255,10 +6057,10 @@
       <w:lang w:eastAsia="de-DE"/>
     </w:rPr>
   </w:style>
-  <w:style w:type="character" w:customStyle="1" w:styleId="FuzeileZchn">
-    <w:name w:val="Fußzeile Zchn"/>
-    <w:basedOn w:val="Absatz-Standardschriftart"/>
-    <w:link w:val="Fuzeile"/>
+  <w:style w:type="character" w:customStyle="1" w:styleId="a4">
+    <w:name w:val="Нижний колонтитул Знак"/>
+    <w:basedOn w:val="a0"/>
+    <w:link w:val="a3"/>
     <w:rsid w:val="00F44A67"/>
     <w:rPr>
       <w:rFonts w:eastAsia="Times New Roman" w:cs="Times New Roman"/>
@@ -6267,10 +6069,10 @@
       <w:lang w:eastAsia="de-DE"/>
     </w:rPr>
   </w:style>
-  <w:style w:type="paragraph" w:styleId="Kopfzeile">
+  <w:style w:type="paragraph" w:styleId="a5">
     <w:name w:val="header"/>
-    <w:basedOn w:val="Standard"/>
-    <w:link w:val="KopfzeileZchn"/>
+    <w:basedOn w:val="a"/>
+    <w:link w:val="a6"/>
     <w:uiPriority w:val="99"/>
     <w:rsid w:val="00F44A67"/>
     <w:pPr>
@@ -6290,10 +6092,10 @@
       <w:lang w:eastAsia="de-DE"/>
     </w:rPr>
   </w:style>
-  <w:style w:type="character" w:customStyle="1" w:styleId="KopfzeileZchn">
-    <w:name w:val="Kopfzeile Zchn"/>
-    <w:basedOn w:val="Absatz-Standardschriftart"/>
-    <w:link w:val="Kopfzeile"/>
+  <w:style w:type="character" w:customStyle="1" w:styleId="a6">
+    <w:name w:val="Верхний колонтитул Знак"/>
+    <w:basedOn w:val="a0"/>
+    <w:link w:val="a5"/>
     <w:uiPriority w:val="99"/>
     <w:rsid w:val="00F44A67"/>
     <w:rPr>
@@ -6302,14 +6104,14 @@
       <w:lang w:eastAsia="de-DE"/>
     </w:rPr>
   </w:style>
-  <w:style w:type="character" w:styleId="Seitenzahl">
+  <w:style w:type="character" w:styleId="a7">
     <w:name w:val="page number"/>
-    <w:basedOn w:val="Absatz-Standardschriftart"/>
+    <w:basedOn w:val="a0"/>
     <w:rsid w:val="00F44A67"/>
   </w:style>
-  <w:style w:type="table" w:styleId="Tabellenraster">
+  <w:style w:type="table" w:styleId="a8">
     <w:name w:val="Table Grid"/>
-    <w:basedOn w:val="NormaleTabelle"/>
+    <w:basedOn w:val="a1"/>
     <w:uiPriority w:val="99"/>
     <w:rsid w:val="00537659"/>
     <w:pPr>
@@ -6332,9 +6134,9 @@
       </w:tblBorders>
     </w:tblPr>
   </w:style>
-  <w:style w:type="character" w:styleId="Platzhaltertext">
+  <w:style w:type="character" w:styleId="a9">
     <w:name w:val="Placeholder Text"/>
-    <w:basedOn w:val="Absatz-Standardschriftart"/>
+    <w:basedOn w:val="a0"/>
     <w:uiPriority w:val="99"/>
     <w:semiHidden/>
     <w:rsid w:val="00537659"/>
@@ -6342,10 +6144,10 @@
       <w:color w:val="808080"/>
     </w:rPr>
   </w:style>
-  <w:style w:type="paragraph" w:styleId="Sprechblasentext">
+  <w:style w:type="paragraph" w:styleId="aa">
     <w:name w:val="Balloon Text"/>
-    <w:basedOn w:val="Standard"/>
-    <w:link w:val="SprechblasentextZchn"/>
+    <w:basedOn w:val="a"/>
+    <w:link w:val="ab"/>
     <w:uiPriority w:val="99"/>
     <w:semiHidden/>
     <w:unhideWhenUsed/>
@@ -6359,10 +6161,10 @@
       <w:szCs w:val="16"/>
     </w:rPr>
   </w:style>
-  <w:style w:type="character" w:customStyle="1" w:styleId="SprechblasentextZchn">
-    <w:name w:val="Sprechblasentext Zchn"/>
-    <w:basedOn w:val="Absatz-Standardschriftart"/>
-    <w:link w:val="Sprechblasentext"/>
+  <w:style w:type="character" w:customStyle="1" w:styleId="ab">
+    <w:name w:val="Текст выноски Знак"/>
+    <w:basedOn w:val="a0"/>
+    <w:link w:val="aa"/>
     <w:uiPriority w:val="99"/>
     <w:semiHidden/>
     <w:rsid w:val="00537659"/>
@@ -6372,9 +6174,9 @@
       <w:szCs w:val="16"/>
     </w:rPr>
   </w:style>
-  <w:style w:type="paragraph" w:styleId="Listenabsatz">
+  <w:style w:type="paragraph" w:styleId="ac">
     <w:name w:val="List Paragraph"/>
-    <w:basedOn w:val="Standard"/>
+    <w:basedOn w:val="a"/>
     <w:uiPriority w:val="34"/>
     <w:qFormat/>
     <w:rsid w:val="00833C2D"/>
@@ -6386,19 +6188,19 @@
   <w:style w:type="character" w:customStyle="1" w:styleId="Name">
     <w:name w:val="Name"/>
     <w:aliases w:val="Vorname,Lerngruppe,Schuljahr"/>
-    <w:basedOn w:val="Absatz-Standardschriftart"/>
+    <w:basedOn w:val="a0"/>
     <w:uiPriority w:val="1"/>
     <w:rsid w:val="002C1560"/>
   </w:style>
   <w:style w:type="character" w:customStyle="1" w:styleId="ggfNote">
     <w:name w:val="ggf. Note"/>
-    <w:basedOn w:val="Absatz-Standardschriftart"/>
+    <w:basedOn w:val="a0"/>
     <w:uiPriority w:val="1"/>
     <w:rsid w:val="00E10D52"/>
   </w:style>
   <w:style w:type="character" w:customStyle="1" w:styleId="Formatvorlage5">
     <w:name w:val="Formatvorlage5"/>
-    <w:basedOn w:val="Absatz-Standardschriftart"/>
+    <w:basedOn w:val="a0"/>
     <w:uiPriority w:val="1"/>
     <w:rsid w:val="008F1256"/>
     <w:rPr>
@@ -6407,7 +6209,7 @@
   </w:style>
   <w:style w:type="character" w:customStyle="1" w:styleId="Lern-undSozialverhalten">
     <w:name w:val="Lern- und Sozialverhalten"/>
-    <w:basedOn w:val="Absatz-Standardschriftart"/>
+    <w:basedOn w:val="a0"/>
     <w:uiPriority w:val="1"/>
     <w:rsid w:val="00BF72E8"/>
     <w:rPr>
@@ -6417,7 +6219,7 @@
   </w:style>
   <w:style w:type="character" w:customStyle="1" w:styleId="Schuljahrauswahl">
     <w:name w:val="Schuljahrauswahl"/>
-    <w:basedOn w:val="Absatz-Standardschriftart"/>
+    <w:basedOn w:val="a0"/>
     <w:uiPriority w:val="1"/>
     <w:rsid w:val="009A719E"/>
     <w:rPr>
@@ -6427,7 +6229,7 @@
   </w:style>
   <w:style w:type="character" w:customStyle="1" w:styleId="Formatvorlage1">
     <w:name w:val="Formatvorlage1"/>
-    <w:basedOn w:val="Absatz-Standardschriftart"/>
+    <w:basedOn w:val="a0"/>
     <w:uiPriority w:val="1"/>
     <w:rsid w:val="00851AAB"/>
     <w:rPr>
@@ -6437,7 +6239,7 @@
   </w:style>
   <w:style w:type="character" w:customStyle="1" w:styleId="Formatvorlage2">
     <w:name w:val="Formatvorlage2"/>
-    <w:basedOn w:val="Absatz-Standardschriftart"/>
+    <w:basedOn w:val="a0"/>
     <w:uiPriority w:val="1"/>
     <w:rsid w:val="00853824"/>
     <w:rPr>
@@ -6447,7 +6249,7 @@
   </w:style>
   <w:style w:type="character" w:customStyle="1" w:styleId="Formatvorlage3">
     <w:name w:val="Formatvorlage3"/>
-    <w:basedOn w:val="Absatz-Standardschriftart"/>
+    <w:basedOn w:val="a0"/>
     <w:uiPriority w:val="1"/>
     <w:rsid w:val="00B53534"/>
     <w:rPr>
@@ -6458,7 +6260,7 @@
   </w:style>
   <w:style w:type="character" w:customStyle="1" w:styleId="Formatvorlage4">
     <w:name w:val="Formatvorlage4"/>
-    <w:basedOn w:val="Absatz-Standardschriftart"/>
+    <w:basedOn w:val="a0"/>
     <w:uiPriority w:val="1"/>
     <w:rsid w:val="001078EF"/>
     <w:rPr>
@@ -6469,7 +6271,7 @@
   </w:style>
   <w:style w:type="character" w:customStyle="1" w:styleId="Formatvorlage6">
     <w:name w:val="Formatvorlage6"/>
-    <w:basedOn w:val="Absatz-Standardschriftart"/>
+    <w:basedOn w:val="a0"/>
     <w:uiPriority w:val="1"/>
     <w:rsid w:val="00D767E7"/>
     <w:rPr>
@@ -6480,7 +6282,7 @@
   </w:style>
   <w:style w:type="character" w:customStyle="1" w:styleId="Formatvorlage7">
     <w:name w:val="Formatvorlage7"/>
-    <w:basedOn w:val="Absatz-Standardschriftart"/>
+    <w:basedOn w:val="a0"/>
     <w:uiPriority w:val="1"/>
     <w:rsid w:val="002652DE"/>
     <w:rPr>
@@ -6490,7 +6292,7 @@
   </w:style>
   <w:style w:type="character" w:customStyle="1" w:styleId="Formatvorlage8">
     <w:name w:val="Formatvorlage8"/>
-    <w:basedOn w:val="Absatz-Standardschriftart"/>
+    <w:basedOn w:val="a0"/>
     <w:uiPriority w:val="1"/>
     <w:rsid w:val="002652DE"/>
     <w:rPr>
@@ -6500,7 +6302,7 @@
   </w:style>
   <w:style w:type="character" w:customStyle="1" w:styleId="Formatvorlage67">
     <w:name w:val="Formatvorlage67"/>
-    <w:basedOn w:val="Absatz-Standardschriftart"/>
+    <w:basedOn w:val="a0"/>
     <w:uiPriority w:val="1"/>
     <w:rsid w:val="009474B3"/>
     <w:rPr>
@@ -6536,7 +6338,7 @@
           </w:pPr>
           <w:r>
             <w:rPr>
-              <w:rStyle w:val="Platzhaltertext"/>
+              <w:rStyle w:val="a3"/>
             </w:rPr>
             <w:t>Wählen Sie ein Element aus.</w:t>
           </w:r>
@@ -6565,43 +6367,43 @@
           </w:pPr>
           <w:r>
             <w:rPr>
-              <w:rStyle w:val="Platzhaltertext"/>
+              <w:rStyle w:val="a3"/>
             </w:rPr>
             <w:t>Bitte</w:t>
           </w:r>
           <w:r>
             <w:rPr>
-              <w:rStyle w:val="Platzhaltertext"/>
+              <w:rStyle w:val="a3"/>
             </w:rPr>
             <w:t xml:space="preserve"> die Niveaustufe aus</w:t>
           </w:r>
           <w:r>
             <w:rPr>
-              <w:rStyle w:val="Platzhaltertext"/>
+              <w:rStyle w:val="a3"/>
             </w:rPr>
             <w:t>wählen</w:t>
           </w:r>
           <w:r>
             <w:rPr>
-              <w:rStyle w:val="Platzhaltertext"/>
+              <w:rStyle w:val="a3"/>
             </w:rPr>
             <w:t>,</w:t>
           </w:r>
           <w:r>
             <w:rPr>
-              <w:rStyle w:val="Platzhaltertext"/>
+              <w:rStyle w:val="a3"/>
             </w:rPr>
             <w:t xml:space="preserve"> </w:t>
           </w:r>
           <w:r>
             <w:rPr>
-              <w:rStyle w:val="Platzhaltertext"/>
+              <w:rStyle w:val="a3"/>
             </w:rPr>
             <w:t>auf der überwiegend gelernt wurde</w:t>
           </w:r>
           <w:r>
             <w:rPr>
-              <w:rStyle w:val="Platzhaltertext"/>
+              <w:rStyle w:val="a3"/>
             </w:rPr>
             <w:t>.</w:t>
           </w:r>
@@ -6630,7 +6432,7 @@
           </w:pPr>
           <w:r>
             <w:rPr>
-              <w:rStyle w:val="Platzhaltertext"/>
+              <w:rStyle w:val="a3"/>
             </w:rPr>
             <w:t>ggf. Note</w:t>
           </w:r>
@@ -6659,43 +6461,43 @@
           </w:pPr>
           <w:r>
             <w:rPr>
-              <w:rStyle w:val="Platzhaltertext"/>
+              <w:rStyle w:val="a3"/>
             </w:rPr>
             <w:t>Bitte</w:t>
           </w:r>
           <w:r>
             <w:rPr>
-              <w:rStyle w:val="Platzhaltertext"/>
+              <w:rStyle w:val="a3"/>
             </w:rPr>
             <w:t xml:space="preserve"> die Niveaustufe aus</w:t>
           </w:r>
           <w:r>
             <w:rPr>
-              <w:rStyle w:val="Platzhaltertext"/>
+              <w:rStyle w:val="a3"/>
             </w:rPr>
             <w:t>wählen</w:t>
           </w:r>
           <w:r>
             <w:rPr>
-              <w:rStyle w:val="Platzhaltertext"/>
+              <w:rStyle w:val="a3"/>
             </w:rPr>
             <w:t>,</w:t>
           </w:r>
           <w:r>
             <w:rPr>
-              <w:rStyle w:val="Platzhaltertext"/>
+              <w:rStyle w:val="a3"/>
             </w:rPr>
             <w:t xml:space="preserve"> </w:t>
           </w:r>
           <w:r>
             <w:rPr>
-              <w:rStyle w:val="Platzhaltertext"/>
+              <w:rStyle w:val="a3"/>
             </w:rPr>
             <w:t>auf der überwiegend gelernt wurde</w:t>
           </w:r>
           <w:r>
             <w:rPr>
-              <w:rStyle w:val="Platzhaltertext"/>
+              <w:rStyle w:val="a3"/>
             </w:rPr>
             <w:t>.</w:t>
           </w:r>
@@ -6724,7 +6526,7 @@
           </w:pPr>
           <w:r>
             <w:rPr>
-              <w:rStyle w:val="Platzhaltertext"/>
+              <w:rStyle w:val="a3"/>
             </w:rPr>
             <w:t>ggf. Note</w:t>
           </w:r>
@@ -6753,43 +6555,43 @@
           </w:pPr>
           <w:r>
             <w:rPr>
-              <w:rStyle w:val="Platzhaltertext"/>
+              <w:rStyle w:val="a3"/>
             </w:rPr>
             <w:t>Bitte</w:t>
           </w:r>
           <w:r>
             <w:rPr>
-              <w:rStyle w:val="Platzhaltertext"/>
+              <w:rStyle w:val="a3"/>
             </w:rPr>
             <w:t xml:space="preserve"> die Niveaustufe aus</w:t>
           </w:r>
           <w:r>
             <w:rPr>
-              <w:rStyle w:val="Platzhaltertext"/>
+              <w:rStyle w:val="a3"/>
             </w:rPr>
             <w:t>wählen</w:t>
           </w:r>
           <w:r>
             <w:rPr>
-              <w:rStyle w:val="Platzhaltertext"/>
+              <w:rStyle w:val="a3"/>
             </w:rPr>
             <w:t>,</w:t>
           </w:r>
           <w:r>
             <w:rPr>
-              <w:rStyle w:val="Platzhaltertext"/>
+              <w:rStyle w:val="a3"/>
             </w:rPr>
             <w:t xml:space="preserve"> </w:t>
           </w:r>
           <w:r>
             <w:rPr>
-              <w:rStyle w:val="Platzhaltertext"/>
+              <w:rStyle w:val="a3"/>
             </w:rPr>
             <w:t>auf der überwiegend gelernt wurde</w:t>
           </w:r>
           <w:r>
             <w:rPr>
-              <w:rStyle w:val="Platzhaltertext"/>
+              <w:rStyle w:val="a3"/>
             </w:rPr>
             <w:t>.</w:t>
           </w:r>
@@ -6818,7 +6620,7 @@
           </w:pPr>
           <w:r>
             <w:rPr>
-              <w:rStyle w:val="Platzhaltertext"/>
+              <w:rStyle w:val="a3"/>
             </w:rPr>
             <w:t>ggf. Note</w:t>
           </w:r>
@@ -6847,43 +6649,43 @@
           </w:pPr>
           <w:r>
             <w:rPr>
-              <w:rStyle w:val="Platzhaltertext"/>
+              <w:rStyle w:val="a3"/>
             </w:rPr>
             <w:t>Bitte</w:t>
           </w:r>
           <w:r>
             <w:rPr>
-              <w:rStyle w:val="Platzhaltertext"/>
+              <w:rStyle w:val="a3"/>
             </w:rPr>
             <w:t xml:space="preserve"> die Niveaustufe aus</w:t>
           </w:r>
           <w:r>
             <w:rPr>
-              <w:rStyle w:val="Platzhaltertext"/>
+              <w:rStyle w:val="a3"/>
             </w:rPr>
             <w:t>wählen</w:t>
           </w:r>
           <w:r>
             <w:rPr>
-              <w:rStyle w:val="Platzhaltertext"/>
+              <w:rStyle w:val="a3"/>
             </w:rPr>
             <w:t>,</w:t>
           </w:r>
           <w:r>
             <w:rPr>
-              <w:rStyle w:val="Platzhaltertext"/>
+              <w:rStyle w:val="a3"/>
             </w:rPr>
             <w:t xml:space="preserve"> </w:t>
           </w:r>
           <w:r>
             <w:rPr>
-              <w:rStyle w:val="Platzhaltertext"/>
+              <w:rStyle w:val="a3"/>
             </w:rPr>
             <w:t>auf der überwiegend gelernt wurde</w:t>
           </w:r>
           <w:r>
             <w:rPr>
-              <w:rStyle w:val="Platzhaltertext"/>
+              <w:rStyle w:val="a3"/>
             </w:rPr>
             <w:t>.</w:t>
           </w:r>
@@ -6912,7 +6714,7 @@
           </w:pPr>
           <w:r>
             <w:rPr>
-              <w:rStyle w:val="Platzhaltertext"/>
+              <w:rStyle w:val="a3"/>
             </w:rPr>
             <w:t>ggf. Note</w:t>
           </w:r>
@@ -6941,43 +6743,43 @@
           </w:pPr>
           <w:r>
             <w:rPr>
-              <w:rStyle w:val="Platzhaltertext"/>
+              <w:rStyle w:val="a3"/>
             </w:rPr>
             <w:t>Bitte</w:t>
           </w:r>
           <w:r>
             <w:rPr>
-              <w:rStyle w:val="Platzhaltertext"/>
+              <w:rStyle w:val="a3"/>
             </w:rPr>
             <w:t xml:space="preserve"> die Niveaustufe aus</w:t>
           </w:r>
           <w:r>
             <w:rPr>
-              <w:rStyle w:val="Platzhaltertext"/>
+              <w:rStyle w:val="a3"/>
             </w:rPr>
             <w:t>wählen</w:t>
           </w:r>
           <w:r>
             <w:rPr>
-              <w:rStyle w:val="Platzhaltertext"/>
+              <w:rStyle w:val="a3"/>
             </w:rPr>
             <w:t>,</w:t>
           </w:r>
           <w:r>
             <w:rPr>
-              <w:rStyle w:val="Platzhaltertext"/>
+              <w:rStyle w:val="a3"/>
             </w:rPr>
             <w:t xml:space="preserve"> </w:t>
           </w:r>
           <w:r>
             <w:rPr>
-              <w:rStyle w:val="Platzhaltertext"/>
+              <w:rStyle w:val="a3"/>
             </w:rPr>
             <w:t>auf der überwiegend gelernt wurde</w:t>
           </w:r>
           <w:r>
             <w:rPr>
-              <w:rStyle w:val="Platzhaltertext"/>
+              <w:rStyle w:val="a3"/>
             </w:rPr>
             <w:t>.</w:t>
           </w:r>
@@ -7006,7 +6808,7 @@
           </w:pPr>
           <w:r>
             <w:rPr>
-              <w:rStyle w:val="Platzhaltertext"/>
+              <w:rStyle w:val="a3"/>
             </w:rPr>
             <w:t>ggf. Note</w:t>
           </w:r>
@@ -7035,43 +6837,43 @@
           </w:pPr>
           <w:r>
             <w:rPr>
-              <w:rStyle w:val="Platzhaltertext"/>
+              <w:rStyle w:val="a3"/>
             </w:rPr>
             <w:t>Bitte</w:t>
           </w:r>
           <w:r>
             <w:rPr>
-              <w:rStyle w:val="Platzhaltertext"/>
+              <w:rStyle w:val="a3"/>
             </w:rPr>
             <w:t xml:space="preserve"> die Niveaustufe aus</w:t>
           </w:r>
           <w:r>
             <w:rPr>
-              <w:rStyle w:val="Platzhaltertext"/>
+              <w:rStyle w:val="a3"/>
             </w:rPr>
             <w:t>wählen</w:t>
           </w:r>
           <w:r>
             <w:rPr>
-              <w:rStyle w:val="Platzhaltertext"/>
+              <w:rStyle w:val="a3"/>
             </w:rPr>
             <w:t>,</w:t>
           </w:r>
           <w:r>
             <w:rPr>
-              <w:rStyle w:val="Platzhaltertext"/>
+              <w:rStyle w:val="a3"/>
             </w:rPr>
             <w:t xml:space="preserve"> </w:t>
           </w:r>
           <w:r>
             <w:rPr>
-              <w:rStyle w:val="Platzhaltertext"/>
+              <w:rStyle w:val="a3"/>
             </w:rPr>
             <w:t>auf der überwiegend gelernt wurde</w:t>
           </w:r>
           <w:r>
             <w:rPr>
-              <w:rStyle w:val="Platzhaltertext"/>
+              <w:rStyle w:val="a3"/>
             </w:rPr>
             <w:t>.</w:t>
           </w:r>
@@ -7100,7 +6902,7 @@
           </w:pPr>
           <w:r>
             <w:rPr>
-              <w:rStyle w:val="Platzhaltertext"/>
+              <w:rStyle w:val="a3"/>
             </w:rPr>
             <w:t>ggf. Note</w:t>
           </w:r>
@@ -7129,43 +6931,43 @@
           </w:pPr>
           <w:r>
             <w:rPr>
-              <w:rStyle w:val="Platzhaltertext"/>
+              <w:rStyle w:val="a3"/>
             </w:rPr>
             <w:t>Bitte</w:t>
           </w:r>
           <w:r>
             <w:rPr>
-              <w:rStyle w:val="Platzhaltertext"/>
+              <w:rStyle w:val="a3"/>
             </w:rPr>
             <w:t xml:space="preserve"> die Niveaustufe aus</w:t>
           </w:r>
           <w:r>
             <w:rPr>
-              <w:rStyle w:val="Platzhaltertext"/>
+              <w:rStyle w:val="a3"/>
             </w:rPr>
             <w:t>wählen</w:t>
           </w:r>
           <w:r>
             <w:rPr>
-              <w:rStyle w:val="Platzhaltertext"/>
+              <w:rStyle w:val="a3"/>
             </w:rPr>
             <w:t>,</w:t>
           </w:r>
           <w:r>
             <w:rPr>
-              <w:rStyle w:val="Platzhaltertext"/>
+              <w:rStyle w:val="a3"/>
             </w:rPr>
             <w:t xml:space="preserve"> </w:t>
           </w:r>
           <w:r>
             <w:rPr>
-              <w:rStyle w:val="Platzhaltertext"/>
+              <w:rStyle w:val="a3"/>
             </w:rPr>
             <w:t>auf der überwiegend gelernt wurde</w:t>
           </w:r>
           <w:r>
             <w:rPr>
-              <w:rStyle w:val="Platzhaltertext"/>
+              <w:rStyle w:val="a3"/>
             </w:rPr>
             <w:t>.</w:t>
           </w:r>
@@ -7194,7 +6996,7 @@
           </w:pPr>
           <w:r>
             <w:rPr>
-              <w:rStyle w:val="Platzhaltertext"/>
+              <w:rStyle w:val="a3"/>
             </w:rPr>
             <w:t>ggf. Note</w:t>
           </w:r>
@@ -7223,43 +7025,43 @@
           </w:pPr>
           <w:r>
             <w:rPr>
-              <w:rStyle w:val="Platzhaltertext"/>
+              <w:rStyle w:val="a3"/>
             </w:rPr>
             <w:t>Bitte</w:t>
           </w:r>
           <w:r>
             <w:rPr>
-              <w:rStyle w:val="Platzhaltertext"/>
+              <w:rStyle w:val="a3"/>
             </w:rPr>
             <w:t xml:space="preserve"> die Niveaustufe aus</w:t>
           </w:r>
           <w:r>
             <w:rPr>
-              <w:rStyle w:val="Platzhaltertext"/>
+              <w:rStyle w:val="a3"/>
             </w:rPr>
             <w:t>wählen</w:t>
           </w:r>
           <w:r>
             <w:rPr>
-              <w:rStyle w:val="Platzhaltertext"/>
+              <w:rStyle w:val="a3"/>
             </w:rPr>
             <w:t>,</w:t>
           </w:r>
           <w:r>
             <w:rPr>
-              <w:rStyle w:val="Platzhaltertext"/>
+              <w:rStyle w:val="a3"/>
             </w:rPr>
             <w:t xml:space="preserve"> </w:t>
           </w:r>
           <w:r>
             <w:rPr>
-              <w:rStyle w:val="Platzhaltertext"/>
+              <w:rStyle w:val="a3"/>
             </w:rPr>
             <w:t>auf der überwiegend gelernt wurde</w:t>
           </w:r>
           <w:r>
             <w:rPr>
-              <w:rStyle w:val="Platzhaltertext"/>
+              <w:rStyle w:val="a3"/>
             </w:rPr>
             <w:t>.</w:t>
           </w:r>
@@ -7288,7 +7090,7 @@
           </w:pPr>
           <w:r>
             <w:rPr>
-              <w:rStyle w:val="Platzhaltertext"/>
+              <w:rStyle w:val="a3"/>
             </w:rPr>
             <w:t>ggf. Note</w:t>
           </w:r>
@@ -7317,43 +7119,43 @@
           </w:pPr>
           <w:r>
             <w:rPr>
-              <w:rStyle w:val="Platzhaltertext"/>
+              <w:rStyle w:val="a3"/>
             </w:rPr>
             <w:t>Bitte</w:t>
           </w:r>
           <w:r>
             <w:rPr>
-              <w:rStyle w:val="Platzhaltertext"/>
+              <w:rStyle w:val="a3"/>
             </w:rPr>
             <w:t xml:space="preserve"> die Niveaustufe aus</w:t>
           </w:r>
           <w:r>
             <w:rPr>
-              <w:rStyle w:val="Platzhaltertext"/>
+              <w:rStyle w:val="a3"/>
             </w:rPr>
             <w:t>wählen</w:t>
           </w:r>
           <w:r>
             <w:rPr>
-              <w:rStyle w:val="Platzhaltertext"/>
+              <w:rStyle w:val="a3"/>
             </w:rPr>
             <w:t>,</w:t>
           </w:r>
           <w:r>
             <w:rPr>
-              <w:rStyle w:val="Platzhaltertext"/>
+              <w:rStyle w:val="a3"/>
             </w:rPr>
             <w:t xml:space="preserve"> </w:t>
           </w:r>
           <w:r>
             <w:rPr>
-              <w:rStyle w:val="Platzhaltertext"/>
+              <w:rStyle w:val="a3"/>
             </w:rPr>
             <w:t>auf der überwiegend gelernt wurde</w:t>
           </w:r>
           <w:r>
             <w:rPr>
-              <w:rStyle w:val="Platzhaltertext"/>
+              <w:rStyle w:val="a3"/>
             </w:rPr>
             <w:t>.</w:t>
           </w:r>
@@ -7382,7 +7184,7 @@
           </w:pPr>
           <w:r>
             <w:rPr>
-              <w:rStyle w:val="Platzhaltertext"/>
+              <w:rStyle w:val="a3"/>
             </w:rPr>
             <w:t>ggf. Note</w:t>
           </w:r>
@@ -7411,43 +7213,43 @@
           </w:pPr>
           <w:r>
             <w:rPr>
-              <w:rStyle w:val="Platzhaltertext"/>
+              <w:rStyle w:val="a3"/>
             </w:rPr>
             <w:t>Bitte</w:t>
           </w:r>
           <w:r>
             <w:rPr>
-              <w:rStyle w:val="Platzhaltertext"/>
+              <w:rStyle w:val="a3"/>
             </w:rPr>
             <w:t xml:space="preserve"> die Niveaustufe aus</w:t>
           </w:r>
           <w:r>
             <w:rPr>
-              <w:rStyle w:val="Platzhaltertext"/>
+              <w:rStyle w:val="a3"/>
             </w:rPr>
             <w:t>wählen</w:t>
           </w:r>
           <w:r>
             <w:rPr>
-              <w:rStyle w:val="Platzhaltertext"/>
+              <w:rStyle w:val="a3"/>
             </w:rPr>
             <w:t>,</w:t>
           </w:r>
           <w:r>
             <w:rPr>
-              <w:rStyle w:val="Platzhaltertext"/>
+              <w:rStyle w:val="a3"/>
             </w:rPr>
             <w:t xml:space="preserve"> </w:t>
           </w:r>
           <w:r>
             <w:rPr>
-              <w:rStyle w:val="Platzhaltertext"/>
+              <w:rStyle w:val="a3"/>
             </w:rPr>
             <w:t>auf der überwiegend gelernt wurde</w:t>
           </w:r>
           <w:r>
             <w:rPr>
-              <w:rStyle w:val="Platzhaltertext"/>
+              <w:rStyle w:val="a3"/>
             </w:rPr>
             <w:t>.</w:t>
           </w:r>
@@ -7476,7 +7278,7 @@
           </w:pPr>
           <w:r>
             <w:rPr>
-              <w:rStyle w:val="Platzhaltertext"/>
+              <w:rStyle w:val="a3"/>
             </w:rPr>
             <w:t>ggf. Note</w:t>
           </w:r>
@@ -7505,7 +7307,7 @@
           </w:pPr>
           <w:r>
             <w:rPr>
-              <w:rStyle w:val="Platzhaltertext"/>
+              <w:rStyle w:val="a3"/>
               <w:rFonts w:ascii="Arial" w:hAnsi="Arial" w:cs="Arial"/>
               <w:b/>
             </w:rPr>
@@ -7513,7 +7315,7 @@
           </w:r>
           <w:r>
             <w:rPr>
-              <w:rStyle w:val="Platzhaltertext"/>
+              <w:rStyle w:val="a3"/>
               <w:rFonts w:ascii="Arial" w:hAnsi="Arial" w:cs="Arial"/>
               <w:b/>
             </w:rPr>
@@ -7521,7 +7323,7 @@
           </w:r>
           <w:r>
             <w:rPr>
-              <w:rStyle w:val="Platzhaltertext"/>
+              <w:rStyle w:val="a3"/>
               <w:rFonts w:ascii="Arial" w:hAnsi="Arial" w:cs="Arial"/>
               <w:b/>
             </w:rPr>
@@ -7552,43 +7354,43 @@
           </w:pPr>
           <w:r>
             <w:rPr>
-              <w:rStyle w:val="Platzhaltertext"/>
+              <w:rStyle w:val="a3"/>
             </w:rPr>
             <w:t>Bitte</w:t>
           </w:r>
           <w:r>
             <w:rPr>
-              <w:rStyle w:val="Platzhaltertext"/>
+              <w:rStyle w:val="a3"/>
             </w:rPr>
             <w:t xml:space="preserve"> die Niveaustufe aus</w:t>
           </w:r>
           <w:r>
             <w:rPr>
-              <w:rStyle w:val="Platzhaltertext"/>
+              <w:rStyle w:val="a3"/>
             </w:rPr>
             <w:t>wählen</w:t>
           </w:r>
           <w:r>
             <w:rPr>
-              <w:rStyle w:val="Platzhaltertext"/>
+              <w:rStyle w:val="a3"/>
             </w:rPr>
             <w:t>,</w:t>
           </w:r>
           <w:r>
             <w:rPr>
-              <w:rStyle w:val="Platzhaltertext"/>
+              <w:rStyle w:val="a3"/>
             </w:rPr>
             <w:t xml:space="preserve"> </w:t>
           </w:r>
           <w:r>
             <w:rPr>
-              <w:rStyle w:val="Platzhaltertext"/>
+              <w:rStyle w:val="a3"/>
             </w:rPr>
             <w:t>auf der überwiegend gelernt wurde</w:t>
           </w:r>
           <w:r>
             <w:rPr>
-              <w:rStyle w:val="Platzhaltertext"/>
+              <w:rStyle w:val="a3"/>
             </w:rPr>
             <w:t>.</w:t>
           </w:r>
@@ -7617,7 +7419,7 @@
           </w:pPr>
           <w:r>
             <w:rPr>
-              <w:rStyle w:val="Platzhaltertext"/>
+              <w:rStyle w:val="a3"/>
             </w:rPr>
             <w:t>ggf. Note</w:t>
           </w:r>
@@ -7646,7 +7448,7 @@
           </w:pPr>
           <w:r>
             <w:rPr>
-              <w:rStyle w:val="Platzhaltertext"/>
+              <w:rStyle w:val="a3"/>
               <w:rFonts w:ascii="Arial" w:hAnsi="Arial" w:cs="Arial"/>
               <w:b/>
             </w:rPr>
@@ -7654,7 +7456,7 @@
           </w:r>
           <w:r>
             <w:rPr>
-              <w:rStyle w:val="Platzhaltertext"/>
+              <w:rStyle w:val="a3"/>
               <w:rFonts w:ascii="Arial" w:hAnsi="Arial" w:cs="Arial"/>
               <w:b/>
             </w:rPr>
@@ -7662,7 +7464,7 @@
           </w:r>
           <w:r>
             <w:rPr>
-              <w:rStyle w:val="Platzhaltertext"/>
+              <w:rStyle w:val="a3"/>
               <w:rFonts w:ascii="Arial" w:hAnsi="Arial" w:cs="Arial"/>
               <w:b/>
             </w:rPr>
@@ -7693,43 +7495,43 @@
           </w:pPr>
           <w:r>
             <w:rPr>
-              <w:rStyle w:val="Platzhaltertext"/>
+              <w:rStyle w:val="a3"/>
             </w:rPr>
             <w:t>Bitte</w:t>
           </w:r>
           <w:r>
             <w:rPr>
-              <w:rStyle w:val="Platzhaltertext"/>
+              <w:rStyle w:val="a3"/>
             </w:rPr>
             <w:t xml:space="preserve"> die Niveaustufe aus</w:t>
           </w:r>
           <w:r>
             <w:rPr>
-              <w:rStyle w:val="Platzhaltertext"/>
+              <w:rStyle w:val="a3"/>
             </w:rPr>
             <w:t>wählen</w:t>
           </w:r>
           <w:r>
             <w:rPr>
-              <w:rStyle w:val="Platzhaltertext"/>
+              <w:rStyle w:val="a3"/>
             </w:rPr>
             <w:t>,</w:t>
           </w:r>
           <w:r>
             <w:rPr>
-              <w:rStyle w:val="Platzhaltertext"/>
+              <w:rStyle w:val="a3"/>
             </w:rPr>
             <w:t xml:space="preserve"> </w:t>
           </w:r>
           <w:r>
             <w:rPr>
-              <w:rStyle w:val="Platzhaltertext"/>
+              <w:rStyle w:val="a3"/>
             </w:rPr>
             <w:t>auf der überwiegend gelernt wurde</w:t>
           </w:r>
           <w:r>
             <w:rPr>
-              <w:rStyle w:val="Platzhaltertext"/>
+              <w:rStyle w:val="a3"/>
             </w:rPr>
             <w:t>.</w:t>
           </w:r>
@@ -7758,7 +7560,7 @@
           </w:pPr>
           <w:r>
             <w:rPr>
-              <w:rStyle w:val="Platzhaltertext"/>
+              <w:rStyle w:val="a3"/>
             </w:rPr>
             <w:t>ggf. Note</w:t>
           </w:r>
@@ -7787,7 +7589,7 @@
           </w:pPr>
           <w:r>
             <w:rPr>
-              <w:rStyle w:val="Platzhaltertext"/>
+              <w:rStyle w:val="a3"/>
             </w:rPr>
             <w:t>Wählen Sie ein Element aus.</w:t>
           </w:r>
@@ -7816,7 +7618,7 @@
           </w:pPr>
           <w:r>
             <w:rPr>
-              <w:rStyle w:val="Platzhaltertext"/>
+              <w:rStyle w:val="a3"/>
               <w:sz w:val="18"/>
             </w:rPr>
             <w:t>Wählen Sie ein Element aus.</w:t>
@@ -7846,7 +7648,7 @@
           </w:pPr>
           <w:r>
             <w:rPr>
-              <w:rStyle w:val="Platzhaltertext"/>
+              <w:rStyle w:val="a3"/>
             </w:rPr>
             <w:t>Wählen Sie ein Element aus.</w:t>
           </w:r>
@@ -7875,7 +7677,7 @@
           </w:pPr>
           <w:r>
             <w:rPr>
-              <w:rStyle w:val="Platzhaltertext"/>
+              <w:rStyle w:val="a3"/>
             </w:rPr>
             <w:t>Wählen Sie ein Element aus.</w:t>
           </w:r>
@@ -7897,31 +7699,31 @@
   </w:font>
   <w:font w:name="Calibri">
     <w:panose1 w:val="020F0502020204030204"/>
-    <w:charset w:val="00"/>
+    <w:charset w:val="CC"/>
     <w:family w:val="swiss"/>
     <w:pitch w:val="variable"/>
-    <w:sig w:usb0="E00002FF" w:usb1="4000ACFF" w:usb2="00000001" w:usb3="00000000" w:csb0="0000019F" w:csb1="00000000"/>
+    <w:sig w:usb0="E0002EFF" w:usb1="C000247B" w:usb2="00000009" w:usb3="00000000" w:csb0="000001FF" w:csb1="00000000"/>
   </w:font>
   <w:font w:name="Arial">
     <w:panose1 w:val="020B0604020202020204"/>
-    <w:charset w:val="00"/>
+    <w:charset w:val="CC"/>
     <w:family w:val="swiss"/>
     <w:pitch w:val="variable"/>
-    <w:sig w:usb0="E0002AFF" w:usb1="C0007843" w:usb2="00000009" w:usb3="00000000" w:csb0="000001FF" w:csb1="00000000"/>
+    <w:sig w:usb0="E0002EFF" w:usb1="C000785B" w:usb2="00000009" w:usb3="00000000" w:csb0="000001FF" w:csb1="00000000"/>
   </w:font>
   <w:font w:name="Courier New">
     <w:panose1 w:val="02070309020205020404"/>
-    <w:charset w:val="00"/>
+    <w:charset w:val="CC"/>
     <w:family w:val="modern"/>
     <w:pitch w:val="fixed"/>
-    <w:sig w:usb0="E0002AFF" w:usb1="C0007843" w:usb2="00000009" w:usb3="00000000" w:csb0="000001FF" w:csb1="00000000"/>
+    <w:sig w:usb0="E0002EFF" w:usb1="C0007843" w:usb2="00000009" w:usb3="00000000" w:csb0="000001FF" w:csb1="00000000"/>
   </w:font>
   <w:font w:name="Times New Roman">
     <w:panose1 w:val="02020603050405020304"/>
-    <w:charset w:val="00"/>
+    <w:charset w:val="CC"/>
     <w:family w:val="roman"/>
     <w:pitch w:val="variable"/>
-    <w:sig w:usb0="E0002EFF" w:usb1="C0007843" w:usb2="00000009" w:usb3="00000000" w:csb0="000001FF" w:csb1="00000000"/>
+    <w:sig w:usb0="E0002EFF" w:usb1="C000785B" w:usb2="00000009" w:usb3="00000000" w:csb0="000001FF" w:csb1="00000000"/>
   </w:font>
   <w:font w:name="Wingdings">
     <w:panose1 w:val="05000000000000000000"/>
@@ -7939,17 +7741,17 @@
   </w:font>
   <w:font w:name="Cambria">
     <w:panose1 w:val="02040503050406030204"/>
-    <w:charset w:val="00"/>
+    <w:charset w:val="CC"/>
     <w:family w:val="roman"/>
     <w:pitch w:val="variable"/>
-    <w:sig w:usb0="E00002FF" w:usb1="400004FF" w:usb2="00000000" w:usb3="00000000" w:csb0="0000019F" w:csb1="00000000"/>
+    <w:sig w:usb0="E00006FF" w:usb1="420024FF" w:usb2="02000000" w:usb3="00000000" w:csb0="0000019F" w:csb1="00000000"/>
   </w:font>
   <w:font w:name="Calibri Light">
     <w:panose1 w:val="020F0302020204030204"/>
-    <w:charset w:val="00"/>
+    <w:charset w:val="CC"/>
     <w:family w:val="swiss"/>
     <w:pitch w:val="variable"/>
-    <w:sig w:usb0="A00002EF" w:usb1="4000207B" w:usb2="00000000" w:usb3="00000000" w:csb0="0000019F" w:csb1="00000000"/>
+    <w:sig w:usb0="E0002AFF" w:usb1="C000247B" w:usb2="00000009" w:usb3="00000000" w:csb0="000001FF" w:csb1="00000000"/>
   </w:font>
 </w:fonts>
 </file>
@@ -7975,6 +7777,7 @@
     <w:rsid w:val="001E7691"/>
     <w:rsid w:val="0027387C"/>
     <w:rsid w:val="00343D9F"/>
+    <w:rsid w:val="0035082F"/>
     <w:rsid w:val="0050088F"/>
     <w:rsid w:val="005038EB"/>
     <w:rsid w:val="005B34C9"/>
@@ -8019,7 +7822,7 @@
       </w:pPr>
     </w:pPrDefault>
   </w:docDefaults>
-  <w:latentStyles w:defLockedState="0" w:defUIPriority="99" w:defSemiHidden="0" w:defUnhideWhenUsed="0" w:defQFormat="0" w:count="376">
+  <w:latentStyles w:defLockedState="0" w:defUIPriority="99" w:defSemiHidden="0" w:defUnhideWhenUsed="0" w:defQFormat="0" w:count="377">
     <w:lsdException w:name="Normal" w:uiPriority="0" w:qFormat="1"/>
     <w:lsdException w:name="heading 1" w:uiPriority="9" w:qFormat="1"/>
     <w:lsdException w:name="heading 2" w:semiHidden="1" w:uiPriority="9" w:unhideWhenUsed="1" w:qFormat="1"/>
@@ -8125,7 +7928,6 @@
     <w:lsdException w:name="HTML Sample" w:semiHidden="1" w:unhideWhenUsed="1"/>
     <w:lsdException w:name="HTML Typewriter" w:semiHidden="1" w:unhideWhenUsed="1"/>
     <w:lsdException w:name="HTML Variable" w:semiHidden="1" w:unhideWhenUsed="1"/>
-    <w:lsdException w:name="Normal Table" w:semiHidden="1" w:unhideWhenUsed="1"/>
     <w:lsdException w:name="annotation subject" w:semiHidden="1" w:unhideWhenUsed="1"/>
     <w:lsdException w:name="No List" w:semiHidden="1" w:unhideWhenUsed="1"/>
     <w:lsdException w:name="Outline List 1" w:semiHidden="1" w:unhideWhenUsed="1"/>
@@ -8172,10 +7974,8 @@
     <w:lsdException w:name="Table Subtle 2" w:semiHidden="1" w:unhideWhenUsed="1"/>
     <w:lsdException w:name="Table Web 1" w:semiHidden="1" w:unhideWhenUsed="1"/>
     <w:lsdException w:name="Table Web 2" w:semiHidden="1" w:unhideWhenUsed="1"/>
-    <w:lsdException w:name="Table Web 3" w:semiHidden="1" w:unhideWhenUsed="1"/>
     <w:lsdException w:name="Balloon Text" w:semiHidden="1" w:unhideWhenUsed="1"/>
     <w:lsdException w:name="Table Grid" w:uiPriority="39"/>
-    <w:lsdException w:name="Table Theme" w:semiHidden="1" w:unhideWhenUsed="1"/>
     <w:lsdException w:name="Placeholder Text" w:semiHidden="1"/>
     <w:lsdException w:name="No Spacing" w:uiPriority="1" w:qFormat="1"/>
     <w:lsdException w:name="Light Shading" w:uiPriority="60"/>
@@ -8396,18 +8196,19 @@
     <w:lsdException w:name="Hashtag" w:semiHidden="1" w:unhideWhenUsed="1"/>
     <w:lsdException w:name="Unresolved Mention" w:semiHidden="1" w:unhideWhenUsed="1"/>
     <w:lsdException w:name="Smart Link" w:semiHidden="1" w:unhideWhenUsed="1"/>
+    <w:lsdException w:name="Smart Link Error" w:semiHidden="1" w:unhideWhenUsed="1"/>
   </w:latentStyles>
-  <w:style w:type="paragraph" w:default="1" w:styleId="Standard">
+  <w:style w:type="paragraph" w:default="1" w:styleId="a">
     <w:name w:val="Normal"/>
     <w:qFormat/>
   </w:style>
-  <w:style w:type="character" w:default="1" w:styleId="Absatz-Standardschriftart">
+  <w:style w:type="character" w:default="1" w:styleId="a0">
     <w:name w:val="Default Paragraph Font"/>
     <w:uiPriority w:val="1"/>
     <w:semiHidden/>
     <w:unhideWhenUsed/>
   </w:style>
-  <w:style w:type="table" w:default="1" w:styleId="NormaleTabelle">
+  <w:style w:type="table" w:default="1" w:styleId="a1">
     <w:name w:val="Normal Table"/>
     <w:uiPriority w:val="99"/>
     <w:semiHidden/>
@@ -8422,15 +8223,15 @@
       </w:tblCellMar>
     </w:tblPr>
   </w:style>
-  <w:style w:type="numbering" w:default="1" w:styleId="KeineListe">
+  <w:style w:type="numbering" w:default="1" w:styleId="a2">
     <w:name w:val="No List"/>
     <w:uiPriority w:val="99"/>
     <w:semiHidden/>
     <w:unhideWhenUsed/>
   </w:style>
-  <w:style w:type="character" w:styleId="Platzhaltertext">
+  <w:style w:type="character" w:styleId="a3">
     <w:name w:val="Placeholder Text"/>
-    <w:basedOn w:val="Absatz-Standardschriftart"/>
+    <w:basedOn w:val="a0"/>
     <w:uiPriority w:val="99"/>
     <w:semiHidden/>
     <w:rPr>
@@ -8830,7 +8631,7 @@
 </file>
 
 <file path=customXml/itemProps1.xml><?xml version="1.0" encoding="utf-8"?>
-<ds:datastoreItem xmlns:ds="http://schemas.openxmlformats.org/officeDocument/2006/customXml" ds:itemID="{75D6D7B1-B7BC-4744-B61F-1942BB6BB305}">
+<ds:datastoreItem xmlns:ds="http://schemas.openxmlformats.org/officeDocument/2006/customXml" ds:itemID="{838008A6-00BA-468F-A2CB-20F8836248CF}">
   <ds:schemaRefs>
     <ds:schemaRef ds:uri="http://schemas.openxmlformats.org/officeDocument/2006/bibliography"/>
   </ds:schemaRefs>

</xml_diff>

<commit_message>
problems with xml of report .docx files
</commit_message>
<xml_diff>
--- a/template/BP 2004/BP2004_GMS_Halbjahr_Lernentwicklungsbericht.docx
+++ b/template/BP 2004/BP2004_GMS_Halbjahr_Lernentwicklungsbericht.docx
@@ -110,27 +110,7 @@
                 <w:sz w:val="32"/>
                 <w:szCs w:val="32"/>
               </w:rPr>
-              <w:t>${schule</w:t>
-            </w:r>
-            <w:r>
-              <w:rPr>
-                <w:rFonts w:ascii="Arial" w:eastAsia="Times New Roman" w:hAnsi="Arial" w:cs="Arial"/>
-                <w:b/>
-                <w:noProof/>
-                <w:sz w:val="32"/>
-                <w:szCs w:val="32"/>
-              </w:rPr>
-              <w:t>_nametype</w:t>
-            </w:r>
-            <w:r>
-              <w:rPr>
-                <w:rFonts w:ascii="Arial" w:eastAsia="Times New Roman" w:hAnsi="Arial" w:cs="Arial"/>
-                <w:b/>
-                <w:noProof/>
-                <w:sz w:val="32"/>
-                <w:szCs w:val="32"/>
-              </w:rPr>
-              <w:t>}</w:t>
+              <w:t>${schule_nametype}</w:t>
             </w:r>
             <w:r>
               <w:rPr>
@@ -2742,23 +2722,7 @@
                 <w:noProof/>
                 <w:sz w:val="20"/>
               </w:rPr>
-              <w:t>${bilden</w:t>
-            </w:r>
-            <w:r>
-              <w:rPr>
-                <w:rFonts w:ascii="Arial" w:hAnsi="Arial" w:cs="Arial"/>
-                <w:noProof/>
-                <w:sz w:val="20"/>
-              </w:rPr>
-              <w:t>d</w:t>
-            </w:r>
-            <w:r>
-              <w:rPr>
-                <w:rFonts w:ascii="Arial" w:hAnsi="Arial" w:cs="Arial"/>
-                <w:noProof/>
-                <w:sz w:val="20"/>
-              </w:rPr>
-              <w:t>e_kunst}</w:t>
+              <w:t>${bildende_kunst}</w:t>
             </w:r>
             <w:r>
               <w:rPr>
@@ -3993,23 +3957,7 @@
                     <w:rStyle w:val="Formatvorlage67"/>
                     <w:sz w:val="20"/>
                   </w:rPr>
-                  <w:t>${</w:t>
-                </w:r>
-                <w:proofErr w:type="spellStart"/>
-                <w:r>
-                  <w:rPr>
-                    <w:rStyle w:val="Formatvorlage67"/>
-                    <w:sz w:val="20"/>
-                  </w:rPr>
-                  <w:t>lessons_target</w:t>
-                </w:r>
-                <w:proofErr w:type="spellEnd"/>
-                <w:r>
-                  <w:rPr>
-                    <w:rStyle w:val="Formatvorlage67"/>
-                    <w:sz w:val="20"/>
-                  </w:rPr>
-                  <w:t>}</w:t>
+                  <w:t>${lessons_target}</w:t>
                 </w:r>
               </w:sdtContent>
             </w:sdt>
@@ -4049,23 +3997,7 @@
                     <w:rStyle w:val="Formatvorlage67"/>
                     <w:sz w:val="20"/>
                   </w:rPr>
-                  <w:t>${</w:t>
-                </w:r>
-                <w:proofErr w:type="spellStart"/>
-                <w:r>
-                  <w:rPr>
-                    <w:rStyle w:val="Formatvorlage67"/>
-                    <w:sz w:val="20"/>
-                  </w:rPr>
-                  <w:t>focus</w:t>
-                </w:r>
-                <w:proofErr w:type="spellEnd"/>
-                <w:r>
-                  <w:rPr>
-                    <w:rStyle w:val="Formatvorlage67"/>
-                    <w:sz w:val="20"/>
-                  </w:rPr>
-                  <w:t>}</w:t>
+                  <w:t>${focus}</w:t>
                 </w:r>
               </w:sdtContent>
             </w:sdt>
@@ -4585,25 +4517,7 @@
                 <w:sz w:val="18"/>
                 <w:szCs w:val="18"/>
               </w:rPr>
-              <w:t>${</w:t>
-            </w:r>
-            <w:r>
-              <w:rPr>
-                <w:rFonts w:ascii="Arial" w:hAnsi="Arial" w:cs="Arial"/>
-                <w:noProof/>
-                <w:sz w:val="18"/>
-                <w:szCs w:val="18"/>
-              </w:rPr>
-              <w:t>gruppen_leiter_name</w:t>
-            </w:r>
-            <w:r>
-              <w:rPr>
-                <w:rFonts w:ascii="Arial" w:hAnsi="Arial" w:cs="Arial"/>
-                <w:noProof/>
-                <w:sz w:val="18"/>
-                <w:szCs w:val="18"/>
-              </w:rPr>
-              <w:t>}</w:t>
+              <w:t>${gruppen_leiter_name}</w:t>
             </w:r>
             <w:r>
               <w:rPr>
@@ -4882,29 +4796,7 @@
               <w:sz w:val="16"/>
               <w:szCs w:val="20"/>
             </w:rPr>
-            <w:t>${</w:t>
-          </w:r>
-          <w:proofErr w:type="spellStart"/>
-          <w:r>
-            <w:rPr>
-              <w:rFonts w:ascii="Arial" w:eastAsia="Arial" w:hAnsi="Arial" w:cs="Arial"/>
-              <w:b/>
-              <w:spacing w:val="-2"/>
-              <w:sz w:val="16"/>
-              <w:szCs w:val="20"/>
-            </w:rPr>
-            <w:t>bottom_note_title_general</w:t>
-          </w:r>
-          <w:proofErr w:type="spellEnd"/>
-          <w:r>
-            <w:rPr>
-              <w:rFonts w:ascii="Arial" w:eastAsia="Arial" w:hAnsi="Arial" w:cs="Arial"/>
-              <w:b/>
-              <w:spacing w:val="-2"/>
-              <w:sz w:val="16"/>
-              <w:szCs w:val="20"/>
-            </w:rPr>
-            <w:t>}</w:t>
+            <w:t>${bottom_note_title_general}</w:t>
           </w:r>
         </w:p>
       </w:sdtContent>
@@ -4963,29 +4855,7 @@
               <w:sz w:val="16"/>
               <w:szCs w:val="20"/>
             </w:rPr>
-            <w:t>${</w:t>
-          </w:r>
-          <w:proofErr w:type="spellStart"/>
-          <w:r>
-            <w:rPr>
-              <w:rFonts w:ascii="Arial" w:eastAsia="Arial" w:hAnsi="Arial" w:cs="Arial"/>
-              <w:i/>
-              <w:spacing w:val="-2"/>
-              <w:sz w:val="16"/>
-              <w:szCs w:val="20"/>
-            </w:rPr>
-            <w:t>bottom_note_title</w:t>
-          </w:r>
-          <w:proofErr w:type="spellEnd"/>
-          <w:r>
-            <w:rPr>
-              <w:rFonts w:ascii="Arial" w:eastAsia="Arial" w:hAnsi="Arial" w:cs="Arial"/>
-              <w:i/>
-              <w:spacing w:val="-2"/>
-              <w:sz w:val="16"/>
-              <w:szCs w:val="20"/>
-            </w:rPr>
-            <w:t>}</w:t>
+            <w:t>${bottom_note_title}</w:t>
           </w:r>
         </w:sdtContent>
       </w:sdt>

</xml_diff>